<commit_message>
Finished portfolio and documentation
</commit_message>
<xml_diff>
--- a/Project Portfolio.docx
+++ b/Project Portfolio.docx
@@ -2,28 +2,1007 @@
 <file path=word/document.xml><?xml version="1.0" encoding="utf-8"?>
 <w:document xmlns:wpc="http://schemas.microsoft.com/office/word/2010/wordprocessingCanvas" xmlns:cx="http://schemas.microsoft.com/office/drawing/2014/chartex" xmlns:cx1="http://schemas.microsoft.com/office/drawing/2015/9/8/chartex" xmlns:mc="http://schemas.openxmlformats.org/markup-compatibility/2006" xmlns:o="urn:schemas-microsoft-com:office:office" xmlns:r="http://schemas.openxmlformats.org/officeDocument/2006/relationships" xmlns:m="http://schemas.openxmlformats.org/officeDocument/2006/math" xmlns:v="urn:schemas-microsoft-com:vml" xmlns:wp14="http://schemas.microsoft.com/office/word/2010/wordprocessingDrawing" xmlns:wp="http://schemas.openxmlformats.org/drawingml/2006/wordprocessingDrawing" xmlns:w10="urn:schemas-microsoft-com:office:word" xmlns:w="http://schemas.openxmlformats.org/wordprocessingml/2006/main" xmlns:w14="http://schemas.microsoft.com/office/word/2010/wordml" xmlns:w15="http://schemas.microsoft.com/office/word/2012/wordml" xmlns:w16se="http://schemas.microsoft.com/office/word/2015/wordml/symex" xmlns:wpg="http://schemas.microsoft.com/office/word/2010/wordprocessingGroup" xmlns:wpi="http://schemas.microsoft.com/office/word/2010/wordprocessingInk" xmlns:wne="http://schemas.microsoft.com/office/word/2006/wordml" xmlns:wps="http://schemas.microsoft.com/office/word/2010/wordprocessingShape" mc:Ignorable="w14 w15 w16se wp14">
   <w:body>
-    <w:p>
-      <w:pPr>
-        <w:spacing w:after="0" w:line="240" w:lineRule="auto"/>
-        <w:rPr>
-          <w:rFonts w:ascii="Arial" w:hAnsi="Arial" w:cs="Arial"/>
-        </w:rPr>
-      </w:pPr>
-      <w:r>
-        <w:rPr>
-          <w:rFonts w:ascii="Arial" w:hAnsi="Arial" w:cs="Arial"/>
-        </w:rPr>
-        <w:t>Project Portfolio</w:t>
-      </w:r>
-    </w:p>
-    <w:p>
-      <w:pPr>
-        <w:spacing w:after="0" w:line="240" w:lineRule="auto"/>
-        <w:rPr>
-          <w:rFonts w:ascii="Arial" w:hAnsi="Arial" w:cs="Arial"/>
-        </w:rPr>
-      </w:pPr>
-    </w:p>
+    <w:sdt>
+      <w:sdtPr>
+        <w:id w:val="-1440982761"/>
+        <w:docPartObj>
+          <w:docPartGallery w:val="Cover Pages"/>
+          <w:docPartUnique/>
+        </w:docPartObj>
+      </w:sdtPr>
+      <w:sdtEndPr>
+        <w:rPr>
+          <w:rFonts w:ascii="Arial" w:hAnsi="Arial" w:cs="Arial"/>
+        </w:rPr>
+      </w:sdtEndPr>
+      <w:sdtContent>
+        <w:p>
+          <w:r>
+            <w:rPr>
+              <w:noProof/>
+              <w:lang w:eastAsia="en-NZ"/>
+            </w:rPr>
+            <mc:AlternateContent>
+              <mc:Choice Requires="wpg">
+                <w:drawing>
+                  <wp:anchor distT="0" distB="0" distL="114300" distR="114300" simplePos="0" relativeHeight="251662336" behindDoc="0" locked="0" layoutInCell="1" allowOverlap="1">
+                    <wp:simplePos x="0" y="0"/>
+                    <wp:positionH relativeFrom="page">
+                      <wp:align>center</wp:align>
+                    </wp:positionH>
+                    <mc:AlternateContent>
+                      <mc:Choice Requires="wp14">
+                        <wp:positionV relativeFrom="page">
+                          <wp14:pctPosVOffset>2300</wp14:pctPosVOffset>
+                        </wp:positionV>
+                      </mc:Choice>
+                      <mc:Fallback>
+                        <wp:positionV relativeFrom="page">
+                          <wp:posOffset>245745</wp:posOffset>
+                        </wp:positionV>
+                      </mc:Fallback>
+                    </mc:AlternateContent>
+                    <wp:extent cx="7315200" cy="1215391"/>
+                    <wp:effectExtent l="0" t="0" r="1270" b="1905"/>
+                    <wp:wrapNone/>
+                    <wp:docPr id="149" name="Group 149"/>
+                    <wp:cNvGraphicFramePr/>
+                    <a:graphic xmlns:a="http://schemas.openxmlformats.org/drawingml/2006/main">
+                      <a:graphicData uri="http://schemas.microsoft.com/office/word/2010/wordprocessingGroup">
+                        <wpg:wgp>
+                          <wpg:cNvGrpSpPr/>
+                          <wpg:grpSpPr>
+                            <a:xfrm>
+                              <a:off x="0" y="0"/>
+                              <a:ext cx="7315200" cy="1215391"/>
+                              <a:chOff x="0" y="-1"/>
+                              <a:chExt cx="7315200" cy="1216153"/>
+                            </a:xfrm>
+                          </wpg:grpSpPr>
+                          <wps:wsp>
+                            <wps:cNvPr id="150" name="Rectangle 51"/>
+                            <wps:cNvSpPr/>
+                            <wps:spPr>
+                              <a:xfrm>
+                                <a:off x="0" y="-1"/>
+                                <a:ext cx="7315200" cy="1130373"/>
+                              </a:xfrm>
+                              <a:custGeom>
+                                <a:avLst/>
+                                <a:gdLst>
+                                  <a:gd name="connsiteX0" fmla="*/ 0 w 7312660"/>
+                                  <a:gd name="connsiteY0" fmla="*/ 0 h 1215390"/>
+                                  <a:gd name="connsiteX1" fmla="*/ 7312660 w 7312660"/>
+                                  <a:gd name="connsiteY1" fmla="*/ 0 h 1215390"/>
+                                  <a:gd name="connsiteX2" fmla="*/ 7312660 w 7312660"/>
+                                  <a:gd name="connsiteY2" fmla="*/ 1215390 h 1215390"/>
+                                  <a:gd name="connsiteX3" fmla="*/ 0 w 7312660"/>
+                                  <a:gd name="connsiteY3" fmla="*/ 1215390 h 1215390"/>
+                                  <a:gd name="connsiteX4" fmla="*/ 0 w 7312660"/>
+                                  <a:gd name="connsiteY4" fmla="*/ 0 h 1215390"/>
+                                  <a:gd name="connsiteX0" fmla="*/ 0 w 7312660"/>
+                                  <a:gd name="connsiteY0" fmla="*/ 0 h 1215390"/>
+                                  <a:gd name="connsiteX1" fmla="*/ 7312660 w 7312660"/>
+                                  <a:gd name="connsiteY1" fmla="*/ 0 h 1215390"/>
+                                  <a:gd name="connsiteX2" fmla="*/ 7312660 w 7312660"/>
+                                  <a:gd name="connsiteY2" fmla="*/ 1215390 h 1215390"/>
+                                  <a:gd name="connsiteX3" fmla="*/ 3667125 w 7312660"/>
+                                  <a:gd name="connsiteY3" fmla="*/ 1209675 h 1215390"/>
+                                  <a:gd name="connsiteX4" fmla="*/ 0 w 7312660"/>
+                                  <a:gd name="connsiteY4" fmla="*/ 1215390 h 1215390"/>
+                                  <a:gd name="connsiteX5" fmla="*/ 0 w 7312660"/>
+                                  <a:gd name="connsiteY5" fmla="*/ 0 h 1215390"/>
+                                  <a:gd name="connsiteX0" fmla="*/ 0 w 7312660"/>
+                                  <a:gd name="connsiteY0" fmla="*/ 0 h 1215390"/>
+                                  <a:gd name="connsiteX1" fmla="*/ 7312660 w 7312660"/>
+                                  <a:gd name="connsiteY1" fmla="*/ 0 h 1215390"/>
+                                  <a:gd name="connsiteX2" fmla="*/ 7312660 w 7312660"/>
+                                  <a:gd name="connsiteY2" fmla="*/ 1215390 h 1215390"/>
+                                  <a:gd name="connsiteX3" fmla="*/ 3619500 w 7312660"/>
+                                  <a:gd name="connsiteY3" fmla="*/ 733425 h 1215390"/>
+                                  <a:gd name="connsiteX4" fmla="*/ 0 w 7312660"/>
+                                  <a:gd name="connsiteY4" fmla="*/ 1215390 h 1215390"/>
+                                  <a:gd name="connsiteX5" fmla="*/ 0 w 7312660"/>
+                                  <a:gd name="connsiteY5" fmla="*/ 0 h 1215390"/>
+                                  <a:gd name="connsiteX0" fmla="*/ 0 w 7312660"/>
+                                  <a:gd name="connsiteY0" fmla="*/ 0 h 1215390"/>
+                                  <a:gd name="connsiteX1" fmla="*/ 7312660 w 7312660"/>
+                                  <a:gd name="connsiteY1" fmla="*/ 0 h 1215390"/>
+                                  <a:gd name="connsiteX2" fmla="*/ 7312660 w 7312660"/>
+                                  <a:gd name="connsiteY2" fmla="*/ 1129665 h 1215390"/>
+                                  <a:gd name="connsiteX3" fmla="*/ 3619500 w 7312660"/>
+                                  <a:gd name="connsiteY3" fmla="*/ 733425 h 1215390"/>
+                                  <a:gd name="connsiteX4" fmla="*/ 0 w 7312660"/>
+                                  <a:gd name="connsiteY4" fmla="*/ 1215390 h 1215390"/>
+                                  <a:gd name="connsiteX5" fmla="*/ 0 w 7312660"/>
+                                  <a:gd name="connsiteY5" fmla="*/ 0 h 1215390"/>
+                                  <a:gd name="connsiteX0" fmla="*/ 9525 w 7322185"/>
+                                  <a:gd name="connsiteY0" fmla="*/ 0 h 1129665"/>
+                                  <a:gd name="connsiteX1" fmla="*/ 7322185 w 7322185"/>
+                                  <a:gd name="connsiteY1" fmla="*/ 0 h 1129665"/>
+                                  <a:gd name="connsiteX2" fmla="*/ 7322185 w 7322185"/>
+                                  <a:gd name="connsiteY2" fmla="*/ 1129665 h 1129665"/>
+                                  <a:gd name="connsiteX3" fmla="*/ 3629025 w 7322185"/>
+                                  <a:gd name="connsiteY3" fmla="*/ 733425 h 1129665"/>
+                                  <a:gd name="connsiteX4" fmla="*/ 0 w 7322185"/>
+                                  <a:gd name="connsiteY4" fmla="*/ 1091565 h 1129665"/>
+                                  <a:gd name="connsiteX5" fmla="*/ 9525 w 7322185"/>
+                                  <a:gd name="connsiteY5" fmla="*/ 0 h 1129665"/>
+                                  <a:gd name="connsiteX0" fmla="*/ 0 w 7312660"/>
+                                  <a:gd name="connsiteY0" fmla="*/ 0 h 1129665"/>
+                                  <a:gd name="connsiteX1" fmla="*/ 7312660 w 7312660"/>
+                                  <a:gd name="connsiteY1" fmla="*/ 0 h 1129665"/>
+                                  <a:gd name="connsiteX2" fmla="*/ 7312660 w 7312660"/>
+                                  <a:gd name="connsiteY2" fmla="*/ 1129665 h 1129665"/>
+                                  <a:gd name="connsiteX3" fmla="*/ 3619500 w 7312660"/>
+                                  <a:gd name="connsiteY3" fmla="*/ 733425 h 1129665"/>
+                                  <a:gd name="connsiteX4" fmla="*/ 0 w 7312660"/>
+                                  <a:gd name="connsiteY4" fmla="*/ 1091565 h 1129665"/>
+                                  <a:gd name="connsiteX5" fmla="*/ 0 w 7312660"/>
+                                  <a:gd name="connsiteY5" fmla="*/ 0 h 1129665"/>
+                                </a:gdLst>
+                                <a:ahLst/>
+                                <a:cxnLst>
+                                  <a:cxn ang="0">
+                                    <a:pos x="connsiteX0" y="connsiteY0"/>
+                                  </a:cxn>
+                                  <a:cxn ang="0">
+                                    <a:pos x="connsiteX1" y="connsiteY1"/>
+                                  </a:cxn>
+                                  <a:cxn ang="0">
+                                    <a:pos x="connsiteX2" y="connsiteY2"/>
+                                  </a:cxn>
+                                  <a:cxn ang="0">
+                                    <a:pos x="connsiteX3" y="connsiteY3"/>
+                                  </a:cxn>
+                                  <a:cxn ang="0">
+                                    <a:pos x="connsiteX4" y="connsiteY4"/>
+                                  </a:cxn>
+                                  <a:cxn ang="0">
+                                    <a:pos x="connsiteX5" y="connsiteY5"/>
+                                  </a:cxn>
+                                </a:cxnLst>
+                                <a:rect l="l" t="t" r="r" b="b"/>
+                                <a:pathLst>
+                                  <a:path w="7312660" h="1129665">
+                                    <a:moveTo>
+                                      <a:pt x="0" y="0"/>
+                                    </a:moveTo>
+                                    <a:lnTo>
+                                      <a:pt x="7312660" y="0"/>
+                                    </a:lnTo>
+                                    <a:lnTo>
+                                      <a:pt x="7312660" y="1129665"/>
+                                    </a:lnTo>
+                                    <a:lnTo>
+                                      <a:pt x="3619500" y="733425"/>
+                                    </a:lnTo>
+                                    <a:lnTo>
+                                      <a:pt x="0" y="1091565"/>
+                                    </a:lnTo>
+                                    <a:lnTo>
+                                      <a:pt x="0" y="0"/>
+                                    </a:lnTo>
+                                    <a:close/>
+                                  </a:path>
+                                </a:pathLst>
+                              </a:custGeom>
+                              <a:ln>
+                                <a:noFill/>
+                              </a:ln>
+                            </wps:spPr>
+                            <wps:style>
+                              <a:lnRef idx="2">
+                                <a:schemeClr val="accent1">
+                                  <a:shade val="50000"/>
+                                </a:schemeClr>
+                              </a:lnRef>
+                              <a:fillRef idx="1">
+                                <a:schemeClr val="accent1"/>
+                              </a:fillRef>
+                              <a:effectRef idx="0">
+                                <a:schemeClr val="accent1"/>
+                              </a:effectRef>
+                              <a:fontRef idx="minor">
+                                <a:schemeClr val="lt1"/>
+                              </a:fontRef>
+                            </wps:style>
+                            <wps:bodyPr rot="0" spcFirstLastPara="0" vertOverflow="overflow" horzOverflow="overflow" vert="horz" wrap="square" lIns="91440" tIns="45720" rIns="91440" bIns="45720" numCol="1" spcCol="0" rtlCol="0" fromWordArt="0" anchor="ctr" anchorCtr="0" forceAA="0" compatLnSpc="1">
+                              <a:prstTxWarp prst="textNoShape">
+                                <a:avLst/>
+                              </a:prstTxWarp>
+                              <a:noAutofit/>
+                            </wps:bodyPr>
+                          </wps:wsp>
+                          <wps:wsp>
+                            <wps:cNvPr id="151" name="Rectangle 151"/>
+                            <wps:cNvSpPr/>
+                            <wps:spPr>
+                              <a:xfrm>
+                                <a:off x="0" y="0"/>
+                                <a:ext cx="7315200" cy="1216152"/>
+                              </a:xfrm>
+                              <a:prstGeom prst="rect">
+                                <a:avLst/>
+                              </a:prstGeom>
+                              <a:blipFill>
+                                <a:blip r:embed="rId9"/>
+                                <a:stretch>
+                                  <a:fillRect r="-7574"/>
+                                </a:stretch>
+                              </a:blipFill>
+                              <a:ln>
+                                <a:noFill/>
+                              </a:ln>
+                            </wps:spPr>
+                            <wps:style>
+                              <a:lnRef idx="2">
+                                <a:schemeClr val="accent1">
+                                  <a:shade val="50000"/>
+                                </a:schemeClr>
+                              </a:lnRef>
+                              <a:fillRef idx="1">
+                                <a:schemeClr val="accent1"/>
+                              </a:fillRef>
+                              <a:effectRef idx="0">
+                                <a:schemeClr val="accent1"/>
+                              </a:effectRef>
+                              <a:fontRef idx="minor">
+                                <a:schemeClr val="lt1"/>
+                              </a:fontRef>
+                            </wps:style>
+                            <wps:bodyPr rot="0" spcFirstLastPara="0" vertOverflow="overflow" horzOverflow="overflow" vert="horz" wrap="square" lIns="91440" tIns="45720" rIns="91440" bIns="45720" numCol="1" spcCol="0" rtlCol="0" fromWordArt="0" anchor="ctr" anchorCtr="0" forceAA="0" compatLnSpc="1">
+                              <a:prstTxWarp prst="textNoShape">
+                                <a:avLst/>
+                              </a:prstTxWarp>
+                              <a:noAutofit/>
+                            </wps:bodyPr>
+                          </wps:wsp>
+                        </wpg:wgp>
+                      </a:graphicData>
+                    </a:graphic>
+                    <wp14:sizeRelH relativeFrom="page">
+                      <wp14:pctWidth>94100</wp14:pctWidth>
+                    </wp14:sizeRelH>
+                    <wp14:sizeRelV relativeFrom="page">
+                      <wp14:pctHeight>12100</wp14:pctHeight>
+                    </wp14:sizeRelV>
+                  </wp:anchor>
+                </w:drawing>
+              </mc:Choice>
+              <mc:Fallback>
+                <w:pict>
+                  <v:group w14:anchorId="0D9D1CD2" id="Group 149" o:spid="_x0000_s1026" style="position:absolute;margin-left:0;margin-top:0;width:8in;height:95.7pt;z-index:251662336;mso-width-percent:941;mso-height-percent:121;mso-top-percent:23;mso-position-horizontal:center;mso-position-horizontal-relative:page;mso-position-vertical-relative:page;mso-width-percent:941;mso-height-percent:121;mso-top-percent:23" coordorigin="" coordsize="73152,12161" o:gfxdata="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">
+                    <v:shape id="Rectangle 51" o:spid="_x0000_s1027" style="position:absolute;width:73152;height:11303;visibility:visible;mso-wrap-style:square;v-text-anchor:middle" coordsize="7312660,1129665" o:gfxdata="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" path="m,l7312660,r,1129665l3619500,733425,,1091565,,xe" fillcolor="#4f81bd [3204]" stroked="f" strokeweight="2pt">
+                      <v:path arrowok="t" o:connecttype="custom" o:connectlocs="0,0;7315200,0;7315200,1130373;3620757,733885;0,1092249;0,0" o:connectangles="0,0,0,0,0,0"/>
+                    </v:shape>
+                    <v:rect id="Rectangle 151" o:spid="_x0000_s1028" style="position:absolute;width:73152;height:12161;visibility:visible;mso-wrap-style:square;v-text-anchor:middle" o:gfxdata="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" stroked="f" strokeweight="2pt">
+                      <v:fill r:id="rId10" o:title="" recolor="t" rotate="t" type="frame"/>
+                    </v:rect>
+                    <w10:wrap anchorx="page" anchory="page"/>
+                  </v:group>
+                </w:pict>
+              </mc:Fallback>
+            </mc:AlternateContent>
+          </w:r>
+          <w:r>
+            <w:rPr>
+              <w:noProof/>
+              <w:lang w:eastAsia="en-NZ"/>
+            </w:rPr>
+            <mc:AlternateContent>
+              <mc:Choice Requires="wps">
+                <w:drawing>
+                  <wp:anchor distT="0" distB="0" distL="114300" distR="114300" simplePos="0" relativeHeight="251660288" behindDoc="0" locked="0" layoutInCell="1" allowOverlap="1">
+                    <wp:simplePos x="0" y="0"/>
+                    <wp:positionH relativeFrom="page">
+                      <wp:align>center</wp:align>
+                    </wp:positionH>
+                    <mc:AlternateContent>
+                      <mc:Choice Requires="wp14">
+                        <wp:positionV relativeFrom="page">
+                          <wp14:pctPosVOffset>81800</wp14:pctPosVOffset>
+                        </wp:positionV>
+                      </mc:Choice>
+                      <mc:Fallback>
+                        <wp:positionV relativeFrom="page">
+                          <wp:posOffset>8745855</wp:posOffset>
+                        </wp:positionV>
+                      </mc:Fallback>
+                    </mc:AlternateContent>
+                    <wp:extent cx="7315200" cy="914400"/>
+                    <wp:effectExtent l="0" t="0" r="0" b="8255"/>
+                    <wp:wrapSquare wrapText="bothSides"/>
+                    <wp:docPr id="152" name="Text Box 152"/>
+                    <wp:cNvGraphicFramePr/>
+                    <a:graphic xmlns:a="http://schemas.openxmlformats.org/drawingml/2006/main">
+                      <a:graphicData uri="http://schemas.microsoft.com/office/word/2010/wordprocessingShape">
+                        <wps:wsp>
+                          <wps:cNvSpPr txBox="1"/>
+                          <wps:spPr>
+                            <a:xfrm>
+                              <a:off x="0" y="0"/>
+                              <a:ext cx="7315200" cy="914400"/>
+                            </a:xfrm>
+                            <a:prstGeom prst="rect">
+                              <a:avLst/>
+                            </a:prstGeom>
+                            <a:noFill/>
+                            <a:ln w="6350">
+                              <a:noFill/>
+                            </a:ln>
+                            <a:effectLst/>
+                          </wps:spPr>
+                          <wps:style>
+                            <a:lnRef idx="0">
+                              <a:schemeClr val="accent1"/>
+                            </a:lnRef>
+                            <a:fillRef idx="0">
+                              <a:schemeClr val="accent1"/>
+                            </a:fillRef>
+                            <a:effectRef idx="0">
+                              <a:schemeClr val="accent1"/>
+                            </a:effectRef>
+                            <a:fontRef idx="minor">
+                              <a:schemeClr val="dk1"/>
+                            </a:fontRef>
+                          </wps:style>
+                          <wps:txbx>
+                            <w:txbxContent>
+                              <w:sdt>
+                                <w:sdtPr>
+                                  <w:rPr>
+                                    <w:color w:val="595959" w:themeColor="text1" w:themeTint="A6"/>
+                                    <w:sz w:val="28"/>
+                                    <w:szCs w:val="28"/>
+                                  </w:rPr>
+                                  <w:alias w:val="Author"/>
+                                  <w:tag w:val=""/>
+                                  <w:id w:val="789243997"/>
+                                  <w:dataBinding w:prefixMappings="xmlns:ns0='http://purl.org/dc/elements/1.1/' xmlns:ns1='http://schemas.openxmlformats.org/package/2006/metadata/core-properties' " w:xpath="/ns1:coreProperties[1]/ns0:creator[1]" w:storeItemID="{6C3C8BC8-F283-45AE-878A-BAB7291924A1}"/>
+                                  <w:text/>
+                                </w:sdtPr>
+                                <w:sdtContent>
+                                  <w:p>
+                                    <w:pPr>
+                                      <w:pStyle w:val="NoSpacing"/>
+                                      <w:jc w:val="right"/>
+                                      <w:rPr>
+                                        <w:color w:val="595959" w:themeColor="text1" w:themeTint="A6"/>
+                                        <w:sz w:val="28"/>
+                                        <w:szCs w:val="28"/>
+                                      </w:rPr>
+                                    </w:pPr>
+                                    <w:r>
+                                      <w:rPr>
+                                        <w:color w:val="595959" w:themeColor="text1" w:themeTint="A6"/>
+                                        <w:sz w:val="28"/>
+                                        <w:szCs w:val="28"/>
+                                      </w:rPr>
+                                      <w:t>Stefan Zetko (1000023061)</w:t>
+                                    </w:r>
+                                  </w:p>
+                                </w:sdtContent>
+                              </w:sdt>
+                              <w:p>
+                                <w:pPr>
+                                  <w:pStyle w:val="NoSpacing"/>
+                                  <w:jc w:val="right"/>
+                                  <w:rPr>
+                                    <w:color w:val="595959" w:themeColor="text1" w:themeTint="A6"/>
+                                    <w:sz w:val="18"/>
+                                    <w:szCs w:val="18"/>
+                                  </w:rPr>
+                                </w:pPr>
+                                <w:sdt>
+                                  <w:sdtPr>
+                                    <w:rPr>
+                                      <w:color w:val="595959" w:themeColor="text1" w:themeTint="A6"/>
+                                      <w:sz w:val="18"/>
+                                      <w:szCs w:val="18"/>
+                                    </w:rPr>
+                                    <w:alias w:val="Email"/>
+                                    <w:tag w:val="Email"/>
+                                    <w:id w:val="942260680"/>
+                                    <w:dataBinding w:prefixMappings="xmlns:ns0='http://schemas.microsoft.com/office/2006/coverPageProps' " w:xpath="/ns0:CoverPageProperties[1]/ns0:CompanyEmail[1]" w:storeItemID="{55AF091B-3C7A-41E3-B477-F2FDAA23CFDA}"/>
+                                    <w:text/>
+                                  </w:sdtPr>
+                                  <w:sdtContent>
+                                    <w:r>
+                                      <w:rPr>
+                                        <w:color w:val="595959" w:themeColor="text1" w:themeTint="A6"/>
+                                        <w:sz w:val="18"/>
+                                        <w:szCs w:val="18"/>
+                                      </w:rPr>
+                                      <w:t>Zetksm1@student.op.ac.nz</w:t>
+                                    </w:r>
+                                  </w:sdtContent>
+                                </w:sdt>
+                              </w:p>
+                            </w:txbxContent>
+                          </wps:txbx>
+                          <wps:bodyPr rot="0" spcFirstLastPara="0" vertOverflow="overflow" horzOverflow="overflow" vert="horz" wrap="square" lIns="1600200" tIns="0" rIns="685800" bIns="0" numCol="1" spcCol="0" rtlCol="0" fromWordArt="0" anchor="b" anchorCtr="0" forceAA="0" compatLnSpc="1">
+                            <a:prstTxWarp prst="textNoShape">
+                              <a:avLst/>
+                            </a:prstTxWarp>
+                            <a:noAutofit/>
+                          </wps:bodyPr>
+                        </wps:wsp>
+                      </a:graphicData>
+                    </a:graphic>
+                    <wp14:sizeRelH relativeFrom="page">
+                      <wp14:pctWidth>94100</wp14:pctWidth>
+                    </wp14:sizeRelH>
+                    <wp14:sizeRelV relativeFrom="page">
+                      <wp14:pctHeight>9200</wp14:pctHeight>
+                    </wp14:sizeRelV>
+                  </wp:anchor>
+                </w:drawing>
+              </mc:Choice>
+              <mc:Fallback>
+                <w:pict>
+                  <v:shapetype id="_x0000_t202" coordsize="21600,21600" o:spt="202" path="m,l,21600r21600,l21600,xe">
+                    <v:stroke joinstyle="miter"/>
+                    <v:path gradientshapeok="t" o:connecttype="rect"/>
+                  </v:shapetype>
+                  <v:shape id="Text Box 152" o:spid="_x0000_s1026" type="#_x0000_t202" style="position:absolute;margin-left:0;margin-top:0;width:8in;height:1in;z-index:251660288;visibility:visible;mso-wrap-style:square;mso-width-percent:941;mso-height-percent:92;mso-top-percent:818;mso-wrap-distance-left:9pt;mso-wrap-distance-top:0;mso-wrap-distance-right:9pt;mso-wrap-distance-bottom:0;mso-position-horizontal:center;mso-position-horizontal-relative:page;mso-position-vertical-relative:page;mso-width-percent:941;mso-height-percent:92;mso-top-percent:818;mso-width-relative:page;mso-height-relative:page;v-text-anchor:bottom" o:gfxdata="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" filled="f" stroked="f" strokeweight=".5pt">
+                    <v:textbox inset="126pt,0,54pt,0">
+                      <w:txbxContent>
+                        <w:sdt>
+                          <w:sdtPr>
+                            <w:rPr>
+                              <w:color w:val="595959" w:themeColor="text1" w:themeTint="A6"/>
+                              <w:sz w:val="28"/>
+                              <w:szCs w:val="28"/>
+                            </w:rPr>
+                            <w:alias w:val="Author"/>
+                            <w:tag w:val=""/>
+                            <w:id w:val="789243997"/>
+                            <w:dataBinding w:prefixMappings="xmlns:ns0='http://purl.org/dc/elements/1.1/' xmlns:ns1='http://schemas.openxmlformats.org/package/2006/metadata/core-properties' " w:xpath="/ns1:coreProperties[1]/ns0:creator[1]" w:storeItemID="{6C3C8BC8-F283-45AE-878A-BAB7291924A1}"/>
+                            <w:text/>
+                          </w:sdtPr>
+                          <w:sdtContent>
+                            <w:p>
+                              <w:pPr>
+                                <w:pStyle w:val="NoSpacing"/>
+                                <w:jc w:val="right"/>
+                                <w:rPr>
+                                  <w:color w:val="595959" w:themeColor="text1" w:themeTint="A6"/>
+                                  <w:sz w:val="28"/>
+                                  <w:szCs w:val="28"/>
+                                </w:rPr>
+                              </w:pPr>
+                              <w:r>
+                                <w:rPr>
+                                  <w:color w:val="595959" w:themeColor="text1" w:themeTint="A6"/>
+                                  <w:sz w:val="28"/>
+                                  <w:szCs w:val="28"/>
+                                </w:rPr>
+                                <w:t>Stefan Zetko (1000023061)</w:t>
+                              </w:r>
+                            </w:p>
+                          </w:sdtContent>
+                        </w:sdt>
+                        <w:p>
+                          <w:pPr>
+                            <w:pStyle w:val="NoSpacing"/>
+                            <w:jc w:val="right"/>
+                            <w:rPr>
+                              <w:color w:val="595959" w:themeColor="text1" w:themeTint="A6"/>
+                              <w:sz w:val="18"/>
+                              <w:szCs w:val="18"/>
+                            </w:rPr>
+                          </w:pPr>
+                          <w:sdt>
+                            <w:sdtPr>
+                              <w:rPr>
+                                <w:color w:val="595959" w:themeColor="text1" w:themeTint="A6"/>
+                                <w:sz w:val="18"/>
+                                <w:szCs w:val="18"/>
+                              </w:rPr>
+                              <w:alias w:val="Email"/>
+                              <w:tag w:val="Email"/>
+                              <w:id w:val="942260680"/>
+                              <w:dataBinding w:prefixMappings="xmlns:ns0='http://schemas.microsoft.com/office/2006/coverPageProps' " w:xpath="/ns0:CoverPageProperties[1]/ns0:CompanyEmail[1]" w:storeItemID="{55AF091B-3C7A-41E3-B477-F2FDAA23CFDA}"/>
+                              <w:text/>
+                            </w:sdtPr>
+                            <w:sdtContent>
+                              <w:r>
+                                <w:rPr>
+                                  <w:color w:val="595959" w:themeColor="text1" w:themeTint="A6"/>
+                                  <w:sz w:val="18"/>
+                                  <w:szCs w:val="18"/>
+                                </w:rPr>
+                                <w:t>Zetksm1@student.op.ac.nz</w:t>
+                              </w:r>
+                            </w:sdtContent>
+                          </w:sdt>
+                        </w:p>
+                      </w:txbxContent>
+                    </v:textbox>
+                    <w10:wrap type="square" anchorx="page" anchory="page"/>
+                  </v:shape>
+                </w:pict>
+              </mc:Fallback>
+            </mc:AlternateContent>
+          </w:r>
+          <w:r>
+            <w:rPr>
+              <w:noProof/>
+              <w:lang w:eastAsia="en-NZ"/>
+            </w:rPr>
+            <mc:AlternateContent>
+              <mc:Choice Requires="wps">
+                <w:drawing>
+                  <wp:anchor distT="0" distB="0" distL="114300" distR="114300" simplePos="0" relativeHeight="251661312" behindDoc="0" locked="0" layoutInCell="1" allowOverlap="1">
+                    <wp:simplePos x="0" y="0"/>
+                    <wp:positionH relativeFrom="page">
+                      <wp:align>center</wp:align>
+                    </wp:positionH>
+                    <mc:AlternateContent>
+                      <mc:Choice Requires="wp14">
+                        <wp:positionV relativeFrom="page">
+                          <wp14:pctPosVOffset>70000</wp14:pctPosVOffset>
+                        </wp:positionV>
+                      </mc:Choice>
+                      <mc:Fallback>
+                        <wp:positionV relativeFrom="page">
+                          <wp:posOffset>7484110</wp:posOffset>
+                        </wp:positionV>
+                      </mc:Fallback>
+                    </mc:AlternateContent>
+                    <wp:extent cx="7315200" cy="1009650"/>
+                    <wp:effectExtent l="0" t="0" r="0" b="0"/>
+                    <wp:wrapSquare wrapText="bothSides"/>
+                    <wp:docPr id="153" name="Text Box 153"/>
+                    <wp:cNvGraphicFramePr/>
+                    <a:graphic xmlns:a="http://schemas.openxmlformats.org/drawingml/2006/main">
+                      <a:graphicData uri="http://schemas.microsoft.com/office/word/2010/wordprocessingShape">
+                        <wps:wsp>
+                          <wps:cNvSpPr txBox="1"/>
+                          <wps:spPr>
+                            <a:xfrm>
+                              <a:off x="0" y="0"/>
+                              <a:ext cx="7315200" cy="1009650"/>
+                            </a:xfrm>
+                            <a:prstGeom prst="rect">
+                              <a:avLst/>
+                            </a:prstGeom>
+                            <a:noFill/>
+                            <a:ln w="6350">
+                              <a:noFill/>
+                            </a:ln>
+                            <a:effectLst/>
+                          </wps:spPr>
+                          <wps:style>
+                            <a:lnRef idx="0">
+                              <a:schemeClr val="accent1"/>
+                            </a:lnRef>
+                            <a:fillRef idx="0">
+                              <a:schemeClr val="accent1"/>
+                            </a:fillRef>
+                            <a:effectRef idx="0">
+                              <a:schemeClr val="accent1"/>
+                            </a:effectRef>
+                            <a:fontRef idx="minor">
+                              <a:schemeClr val="dk1"/>
+                            </a:fontRef>
+                          </wps:style>
+                          <wps:txbx>
+                            <w:txbxContent>
+                              <w:p>
+                                <w:pPr>
+                                  <w:pStyle w:val="NoSpacing"/>
+                                  <w:jc w:val="right"/>
+                                  <w:rPr>
+                                    <w:color w:val="4F81BD" w:themeColor="accent1"/>
+                                    <w:sz w:val="28"/>
+                                    <w:szCs w:val="28"/>
+                                  </w:rPr>
+                                </w:pPr>
+                                <w:r>
+                                  <w:rPr>
+                                    <w:color w:val="4F81BD" w:themeColor="accent1"/>
+                                    <w:sz w:val="28"/>
+                                    <w:szCs w:val="28"/>
+                                  </w:rPr>
+                                  <w:t>Abstract</w:t>
+                                </w:r>
+                              </w:p>
+                              <w:sdt>
+                                <w:sdtPr>
+                                  <w:rPr>
+                                    <w:color w:val="595959" w:themeColor="text1" w:themeTint="A6"/>
+                                    <w:sz w:val="20"/>
+                                    <w:szCs w:val="20"/>
+                                  </w:rPr>
+                                  <w:alias w:val="Abstract"/>
+                                  <w:tag w:val=""/>
+                                  <w:id w:val="1375273687"/>
+                                  <w:dataBinding w:prefixMappings="xmlns:ns0='http://schemas.microsoft.com/office/2006/coverPageProps' " w:xpath="/ns0:CoverPageProperties[1]/ns0:Abstract[1]" w:storeItemID="{55AF091B-3C7A-41E3-B477-F2FDAA23CFDA}"/>
+                                  <w:text w:multiLine="1"/>
+                                </w:sdtPr>
+                                <w:sdtContent>
+                                  <w:p>
+                                    <w:pPr>
+                                      <w:pStyle w:val="NoSpacing"/>
+                                      <w:jc w:val="right"/>
+                                      <w:rPr>
+                                        <w:color w:val="595959" w:themeColor="text1" w:themeTint="A6"/>
+                                        <w:sz w:val="20"/>
+                                        <w:szCs w:val="20"/>
+                                      </w:rPr>
+                                    </w:pPr>
+                                    <w:r>
+                                      <w:rPr>
+                                        <w:color w:val="595959" w:themeColor="text1" w:themeTint="A6"/>
+                                        <w:sz w:val="20"/>
+                                        <w:szCs w:val="20"/>
+                                      </w:rPr>
+                                      <w:t>Web application security</w:t>
+                                    </w:r>
+                                  </w:p>
+                                </w:sdtContent>
+                              </w:sdt>
+                            </w:txbxContent>
+                          </wps:txbx>
+                          <wps:bodyPr rot="0" spcFirstLastPara="0" vertOverflow="overflow" horzOverflow="overflow" vert="horz" wrap="square" lIns="1600200" tIns="0" rIns="685800" bIns="0" numCol="1" spcCol="0" rtlCol="0" fromWordArt="0" anchor="t" anchorCtr="0" forceAA="0" compatLnSpc="1">
+                            <a:prstTxWarp prst="textNoShape">
+                              <a:avLst/>
+                            </a:prstTxWarp>
+                            <a:spAutoFit/>
+                          </wps:bodyPr>
+                        </wps:wsp>
+                      </a:graphicData>
+                    </a:graphic>
+                    <wp14:sizeRelH relativeFrom="page">
+                      <wp14:pctWidth>94100</wp14:pctWidth>
+                    </wp14:sizeRelH>
+                    <wp14:sizeRelV relativeFrom="page">
+                      <wp14:pctHeight>10000</wp14:pctHeight>
+                    </wp14:sizeRelV>
+                  </wp:anchor>
+                </w:drawing>
+              </mc:Choice>
+              <mc:Fallback>
+                <w:pict>
+                  <v:shape id="Text Box 153" o:spid="_x0000_s1027" type="#_x0000_t202" style="position:absolute;margin-left:0;margin-top:0;width:8in;height:79.5pt;z-index:251661312;visibility:visible;mso-wrap-style:square;mso-width-percent:941;mso-height-percent:100;mso-top-percent:700;mso-wrap-distance-left:9pt;mso-wrap-distance-top:0;mso-wrap-distance-right:9pt;mso-wrap-distance-bottom:0;mso-position-horizontal:center;mso-position-horizontal-relative:page;mso-position-vertical-relative:page;mso-width-percent:941;mso-height-percent:100;mso-top-percent:700;mso-width-relative:page;mso-height-relative:page;v-text-anchor:top" o:gfxdata="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" filled="f" stroked="f" strokeweight=".5pt">
+                    <v:textbox style="mso-fit-shape-to-text:t" inset="126pt,0,54pt,0">
+                      <w:txbxContent>
+                        <w:p>
+                          <w:pPr>
+                            <w:pStyle w:val="NoSpacing"/>
+                            <w:jc w:val="right"/>
+                            <w:rPr>
+                              <w:color w:val="4F81BD" w:themeColor="accent1"/>
+                              <w:sz w:val="28"/>
+                              <w:szCs w:val="28"/>
+                            </w:rPr>
+                          </w:pPr>
+                          <w:r>
+                            <w:rPr>
+                              <w:color w:val="4F81BD" w:themeColor="accent1"/>
+                              <w:sz w:val="28"/>
+                              <w:szCs w:val="28"/>
+                            </w:rPr>
+                            <w:t>Abstract</w:t>
+                          </w:r>
+                        </w:p>
+                        <w:sdt>
+                          <w:sdtPr>
+                            <w:rPr>
+                              <w:color w:val="595959" w:themeColor="text1" w:themeTint="A6"/>
+                              <w:sz w:val="20"/>
+                              <w:szCs w:val="20"/>
+                            </w:rPr>
+                            <w:alias w:val="Abstract"/>
+                            <w:tag w:val=""/>
+                            <w:id w:val="1375273687"/>
+                            <w:dataBinding w:prefixMappings="xmlns:ns0='http://schemas.microsoft.com/office/2006/coverPageProps' " w:xpath="/ns0:CoverPageProperties[1]/ns0:Abstract[1]" w:storeItemID="{55AF091B-3C7A-41E3-B477-F2FDAA23CFDA}"/>
+                            <w:text w:multiLine="1"/>
+                          </w:sdtPr>
+                          <w:sdtContent>
+                            <w:p>
+                              <w:pPr>
+                                <w:pStyle w:val="NoSpacing"/>
+                                <w:jc w:val="right"/>
+                                <w:rPr>
+                                  <w:color w:val="595959" w:themeColor="text1" w:themeTint="A6"/>
+                                  <w:sz w:val="20"/>
+                                  <w:szCs w:val="20"/>
+                                </w:rPr>
+                              </w:pPr>
+                              <w:r>
+                                <w:rPr>
+                                  <w:color w:val="595959" w:themeColor="text1" w:themeTint="A6"/>
+                                  <w:sz w:val="20"/>
+                                  <w:szCs w:val="20"/>
+                                </w:rPr>
+                                <w:t>Web application security</w:t>
+                              </w:r>
+                            </w:p>
+                          </w:sdtContent>
+                        </w:sdt>
+                      </w:txbxContent>
+                    </v:textbox>
+                    <w10:wrap type="square" anchorx="page" anchory="page"/>
+                  </v:shape>
+                </w:pict>
+              </mc:Fallback>
+            </mc:AlternateContent>
+          </w:r>
+          <w:r>
+            <w:rPr>
+              <w:noProof/>
+              <w:lang w:eastAsia="en-NZ"/>
+            </w:rPr>
+            <mc:AlternateContent>
+              <mc:Choice Requires="wps">
+                <w:drawing>
+                  <wp:anchor distT="0" distB="0" distL="114300" distR="114300" simplePos="0" relativeHeight="251659264" behindDoc="0" locked="0" layoutInCell="1" allowOverlap="1">
+                    <wp:simplePos x="0" y="0"/>
+                    <wp:positionH relativeFrom="page">
+                      <wp:align>center</wp:align>
+                    </wp:positionH>
+                    <mc:AlternateContent>
+                      <mc:Choice Requires="wp14">
+                        <wp:positionV relativeFrom="page">
+                          <wp14:pctPosVOffset>30000</wp14:pctPosVOffset>
+                        </wp:positionV>
+                      </mc:Choice>
+                      <mc:Fallback>
+                        <wp:positionV relativeFrom="page">
+                          <wp:posOffset>3207385</wp:posOffset>
+                        </wp:positionV>
+                      </mc:Fallback>
+                    </mc:AlternateContent>
+                    <wp:extent cx="7315200" cy="3638550"/>
+                    <wp:effectExtent l="0" t="0" r="0" b="6350"/>
+                    <wp:wrapSquare wrapText="bothSides"/>
+                    <wp:docPr id="154" name="Text Box 154"/>
+                    <wp:cNvGraphicFramePr/>
+                    <a:graphic xmlns:a="http://schemas.openxmlformats.org/drawingml/2006/main">
+                      <a:graphicData uri="http://schemas.microsoft.com/office/word/2010/wordprocessingShape">
+                        <wps:wsp>
+                          <wps:cNvSpPr txBox="1"/>
+                          <wps:spPr>
+                            <a:xfrm>
+                              <a:off x="0" y="0"/>
+                              <a:ext cx="7315200" cy="3638550"/>
+                            </a:xfrm>
+                            <a:prstGeom prst="rect">
+                              <a:avLst/>
+                            </a:prstGeom>
+                            <a:noFill/>
+                            <a:ln w="6350">
+                              <a:noFill/>
+                            </a:ln>
+                            <a:effectLst/>
+                          </wps:spPr>
+                          <wps:style>
+                            <a:lnRef idx="0">
+                              <a:schemeClr val="accent1"/>
+                            </a:lnRef>
+                            <a:fillRef idx="0">
+                              <a:schemeClr val="accent1"/>
+                            </a:fillRef>
+                            <a:effectRef idx="0">
+                              <a:schemeClr val="accent1"/>
+                            </a:effectRef>
+                            <a:fontRef idx="minor">
+                              <a:schemeClr val="dk1"/>
+                            </a:fontRef>
+                          </wps:style>
+                          <wps:txbx>
+                            <w:txbxContent>
+                              <w:p>
+                                <w:pPr>
+                                  <w:jc w:val="right"/>
+                                  <w:rPr>
+                                    <w:color w:val="4F81BD" w:themeColor="accent1"/>
+                                    <w:sz w:val="64"/>
+                                    <w:szCs w:val="64"/>
+                                  </w:rPr>
+                                </w:pPr>
+                                <w:sdt>
+                                  <w:sdtPr>
+                                    <w:rPr>
+                                      <w:caps/>
+                                      <w:color w:val="4F81BD" w:themeColor="accent1"/>
+                                      <w:sz w:val="64"/>
+                                      <w:szCs w:val="64"/>
+                                    </w:rPr>
+                                    <w:alias w:val="Title"/>
+                                    <w:tag w:val=""/>
+                                    <w:id w:val="630141079"/>
+                                    <w:dataBinding w:prefixMappings="xmlns:ns0='http://purl.org/dc/elements/1.1/' xmlns:ns1='http://schemas.openxmlformats.org/package/2006/metadata/core-properties' " w:xpath="/ns1:coreProperties[1]/ns0:title[1]" w:storeItemID="{6C3C8BC8-F283-45AE-878A-BAB7291924A1}"/>
+                                    <w:text w:multiLine="1"/>
+                                  </w:sdtPr>
+                                  <w:sdtEndPr>
+                                    <w:rPr>
+                                      <w:caps w:val="0"/>
+                                    </w:rPr>
+                                  </w:sdtEndPr>
+                                  <w:sdtContent>
+                                    <w:r>
+                                      <w:rPr>
+                                        <w:caps/>
+                                        <w:color w:val="4F81BD" w:themeColor="accent1"/>
+                                        <w:sz w:val="64"/>
+                                        <w:szCs w:val="64"/>
+                                      </w:rPr>
+                                      <w:t>PROJECT PORTFOLIO</w:t>
+                                    </w:r>
+                                  </w:sdtContent>
+                                </w:sdt>
+                              </w:p>
+                              <w:sdt>
+                                <w:sdtPr>
+                                  <w:rPr>
+                                    <w:color w:val="404040" w:themeColor="text1" w:themeTint="BF"/>
+                                    <w:sz w:val="36"/>
+                                    <w:szCs w:val="36"/>
+                                  </w:rPr>
+                                  <w:alias w:val="Subtitle"/>
+                                  <w:tag w:val=""/>
+                                  <w:id w:val="1759551507"/>
+                                  <w:dataBinding w:prefixMappings="xmlns:ns0='http://purl.org/dc/elements/1.1/' xmlns:ns1='http://schemas.openxmlformats.org/package/2006/metadata/core-properties' " w:xpath="/ns1:coreProperties[1]/ns0:subject[1]" w:storeItemID="{6C3C8BC8-F283-45AE-878A-BAB7291924A1}"/>
+                                  <w:text/>
+                                </w:sdtPr>
+                                <w:sdtContent>
+                                  <w:p>
+                                    <w:pPr>
+                                      <w:jc w:val="right"/>
+                                      <w:rPr>
+                                        <w:smallCaps/>
+                                        <w:color w:val="404040" w:themeColor="text1" w:themeTint="BF"/>
+                                        <w:sz w:val="36"/>
+                                        <w:szCs w:val="36"/>
+                                      </w:rPr>
+                                    </w:pPr>
+                                    <w:r>
+                                      <w:rPr>
+                                        <w:color w:val="404040" w:themeColor="text1" w:themeTint="BF"/>
+                                        <w:sz w:val="36"/>
+                                        <w:szCs w:val="36"/>
+                                      </w:rPr>
+                                      <w:t>Stefan Zetko</w:t>
+                                    </w:r>
+                                  </w:p>
+                                </w:sdtContent>
+                              </w:sdt>
+                            </w:txbxContent>
+                          </wps:txbx>
+                          <wps:bodyPr rot="0" spcFirstLastPara="0" vertOverflow="overflow" horzOverflow="overflow" vert="horz" wrap="square" lIns="1600200" tIns="0" rIns="685800" bIns="0" numCol="1" spcCol="0" rtlCol="0" fromWordArt="0" anchor="b" anchorCtr="0" forceAA="0" compatLnSpc="1">
+                            <a:prstTxWarp prst="textNoShape">
+                              <a:avLst/>
+                            </a:prstTxWarp>
+                            <a:noAutofit/>
+                          </wps:bodyPr>
+                        </wps:wsp>
+                      </a:graphicData>
+                    </a:graphic>
+                    <wp14:sizeRelH relativeFrom="page">
+                      <wp14:pctWidth>94100</wp14:pctWidth>
+                    </wp14:sizeRelH>
+                    <wp14:sizeRelV relativeFrom="page">
+                      <wp14:pctHeight>36300</wp14:pctHeight>
+                    </wp14:sizeRelV>
+                  </wp:anchor>
+                </w:drawing>
+              </mc:Choice>
+              <mc:Fallback>
+                <w:pict>
+                  <v:shape id="Text Box 154" o:spid="_x0000_s1028" type="#_x0000_t202" style="position:absolute;margin-left:0;margin-top:0;width:8in;height:286.5pt;z-index:251659264;visibility:visible;mso-wrap-style:square;mso-width-percent:941;mso-height-percent:363;mso-top-percent:300;mso-wrap-distance-left:9pt;mso-wrap-distance-top:0;mso-wrap-distance-right:9pt;mso-wrap-distance-bottom:0;mso-position-horizontal:center;mso-position-horizontal-relative:page;mso-position-vertical-relative:page;mso-width-percent:941;mso-height-percent:363;mso-top-percent:300;mso-width-relative:page;mso-height-relative:page;v-text-anchor:bottom" o:gfxdata="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" filled="f" stroked="f" strokeweight=".5pt">
+                    <v:textbox inset="126pt,0,54pt,0">
+                      <w:txbxContent>
+                        <w:p>
+                          <w:pPr>
+                            <w:jc w:val="right"/>
+                            <w:rPr>
+                              <w:color w:val="4F81BD" w:themeColor="accent1"/>
+                              <w:sz w:val="64"/>
+                              <w:szCs w:val="64"/>
+                            </w:rPr>
+                          </w:pPr>
+                          <w:sdt>
+                            <w:sdtPr>
+                              <w:rPr>
+                                <w:caps/>
+                                <w:color w:val="4F81BD" w:themeColor="accent1"/>
+                                <w:sz w:val="64"/>
+                                <w:szCs w:val="64"/>
+                              </w:rPr>
+                              <w:alias w:val="Title"/>
+                              <w:tag w:val=""/>
+                              <w:id w:val="630141079"/>
+                              <w:dataBinding w:prefixMappings="xmlns:ns0='http://purl.org/dc/elements/1.1/' xmlns:ns1='http://schemas.openxmlformats.org/package/2006/metadata/core-properties' " w:xpath="/ns1:coreProperties[1]/ns0:title[1]" w:storeItemID="{6C3C8BC8-F283-45AE-878A-BAB7291924A1}"/>
+                              <w:text w:multiLine="1"/>
+                            </w:sdtPr>
+                            <w:sdtEndPr>
+                              <w:rPr>
+                                <w:caps w:val="0"/>
+                              </w:rPr>
+                            </w:sdtEndPr>
+                            <w:sdtContent>
+                              <w:r>
+                                <w:rPr>
+                                  <w:caps/>
+                                  <w:color w:val="4F81BD" w:themeColor="accent1"/>
+                                  <w:sz w:val="64"/>
+                                  <w:szCs w:val="64"/>
+                                </w:rPr>
+                                <w:t>PROJECT PORTFOLIO</w:t>
+                              </w:r>
+                            </w:sdtContent>
+                          </w:sdt>
+                        </w:p>
+                        <w:sdt>
+                          <w:sdtPr>
+                            <w:rPr>
+                              <w:color w:val="404040" w:themeColor="text1" w:themeTint="BF"/>
+                              <w:sz w:val="36"/>
+                              <w:szCs w:val="36"/>
+                            </w:rPr>
+                            <w:alias w:val="Subtitle"/>
+                            <w:tag w:val=""/>
+                            <w:id w:val="1759551507"/>
+                            <w:dataBinding w:prefixMappings="xmlns:ns0='http://purl.org/dc/elements/1.1/' xmlns:ns1='http://schemas.openxmlformats.org/package/2006/metadata/core-properties' " w:xpath="/ns1:coreProperties[1]/ns0:subject[1]" w:storeItemID="{6C3C8BC8-F283-45AE-878A-BAB7291924A1}"/>
+                            <w:text/>
+                          </w:sdtPr>
+                          <w:sdtContent>
+                            <w:p>
+                              <w:pPr>
+                                <w:jc w:val="right"/>
+                                <w:rPr>
+                                  <w:smallCaps/>
+                                  <w:color w:val="404040" w:themeColor="text1" w:themeTint="BF"/>
+                                  <w:sz w:val="36"/>
+                                  <w:szCs w:val="36"/>
+                                </w:rPr>
+                              </w:pPr>
+                              <w:r>
+                                <w:rPr>
+                                  <w:color w:val="404040" w:themeColor="text1" w:themeTint="BF"/>
+                                  <w:sz w:val="36"/>
+                                  <w:szCs w:val="36"/>
+                                </w:rPr>
+                                <w:t>Stefan Zetko</w:t>
+                              </w:r>
+                            </w:p>
+                          </w:sdtContent>
+                        </w:sdt>
+                      </w:txbxContent>
+                    </v:textbox>
+                    <w10:wrap type="square" anchorx="page" anchory="page"/>
+                  </v:shape>
+                </w:pict>
+              </mc:Fallback>
+            </mc:AlternateContent>
+          </w:r>
+        </w:p>
+        <w:p>
+          <w:pPr>
+            <w:rPr>
+              <w:rFonts w:ascii="Arial" w:hAnsi="Arial" w:cs="Arial"/>
+            </w:rPr>
+          </w:pPr>
+          <w:r>
+            <w:rPr>
+              <w:rFonts w:ascii="Arial" w:hAnsi="Arial" w:cs="Arial"/>
+            </w:rPr>
+            <w:br w:type="page"/>
+          </w:r>
+        </w:p>
+        <w:p>
+          <w:pPr>
+            <w:rPr>
+              <w:rFonts w:ascii="Arial" w:hAnsi="Arial" w:cs="Arial"/>
+            </w:rPr>
+          </w:pPr>
+        </w:p>
+      </w:sdtContent>
+    </w:sdt>
     <w:p>
       <w:pPr>
         <w:spacing w:after="0" w:line="240" w:lineRule="auto"/>
@@ -123,7 +1102,7 @@
         </w:rPr>
         <w:t xml:space="preserve"> I used the following link to help me get the pen testing server up and running using oracle VM. </w:t>
       </w:r>
-      <w:hyperlink r:id="rId8" w:history="1">
+      <w:hyperlink r:id="rId11" w:history="1">
         <w:r>
           <w:rPr>
             <w:rStyle w:val="Hyperlink"/>
@@ -631,7 +1610,7 @@
                     <pic:cNvPicPr/>
                   </pic:nvPicPr>
                   <pic:blipFill>
-                    <a:blip r:embed="rId9"/>
+                    <a:blip r:embed="rId12"/>
                     <a:stretch>
                       <a:fillRect/>
                     </a:stretch>
@@ -813,7 +1792,7 @@
         </w:rPr>
         <w:t xml:space="preserve">On Monday, I had a talk with Faisal and he advised me that I should go back and make sure I can set the browser to work as a proxy and have ZAP run automated scans on any web applications I visit. I could not seem to fix this problem earlier on in the semester however Faisal sent me this tutorial which helped me realise where I went wrong. </w:t>
       </w:r>
-      <w:hyperlink r:id="rId10" w:tgtFrame="_blank" w:history="1">
+      <w:hyperlink r:id="rId13" w:tgtFrame="_blank" w:history="1">
         <w:r>
           <w:rPr>
             <w:rStyle w:val="Hyperlink"/>
@@ -865,162 +1844,6 @@
             <wp:extent cx="5731510" cy="5963920"/>
             <wp:effectExtent l="0" t="0" r="2540" b="0"/>
             <wp:docPr id="1" name="Picture 1"/>
-            <wp:cNvGraphicFramePr>
-              <a:graphicFrameLocks xmlns:a="http://schemas.openxmlformats.org/drawingml/2006/main" noChangeAspect="1"/>
-            </wp:cNvGraphicFramePr>
-            <a:graphic xmlns:a="http://schemas.openxmlformats.org/drawingml/2006/main">
-              <a:graphicData uri="http://schemas.openxmlformats.org/drawingml/2006/picture">
-                <pic:pic xmlns:pic="http://schemas.openxmlformats.org/drawingml/2006/picture">
-                  <pic:nvPicPr>
-                    <pic:cNvPr id="1" name=""/>
-                    <pic:cNvPicPr/>
-                  </pic:nvPicPr>
-                  <pic:blipFill>
-                    <a:blip r:embed="rId11"/>
-                    <a:stretch>
-                      <a:fillRect/>
-                    </a:stretch>
-                  </pic:blipFill>
-                  <pic:spPr>
-                    <a:xfrm>
-                      <a:off x="0" y="0"/>
-                      <a:ext cx="5731510" cy="5963920"/>
-                    </a:xfrm>
-                    <a:prstGeom prst="rect">
-                      <a:avLst/>
-                    </a:prstGeom>
-                  </pic:spPr>
-                </pic:pic>
-              </a:graphicData>
-            </a:graphic>
-          </wp:inline>
-        </w:drawing>
-      </w:r>
-    </w:p>
-    <w:p>
-      <w:pPr>
-        <w:spacing w:after="0" w:line="240" w:lineRule="auto"/>
-      </w:pPr>
-    </w:p>
-    <w:p>
-      <w:pPr>
-        <w:spacing w:after="0" w:line="240" w:lineRule="auto"/>
-      </w:pPr>
-    </w:p>
-    <w:p>
-      <w:pPr>
-        <w:spacing w:after="0" w:line="240" w:lineRule="auto"/>
-      </w:pPr>
-    </w:p>
-    <w:p>
-      <w:pPr>
-        <w:spacing w:after="0" w:line="240" w:lineRule="auto"/>
-      </w:pPr>
-      <w:r>
-        <w:t xml:space="preserve">After watching this I realised I had made a small error in configuring my proxy. There was a default configuration that was setting localhost as a HTTP proxy to not work. I simply had to delete text from a textbox to fix this problem. I now have ZAP running automated scans on any web application I visit through Firefox. </w:t>
-      </w:r>
-    </w:p>
-    <w:p>
-      <w:pPr>
-        <w:spacing w:after="0" w:line="240" w:lineRule="auto"/>
-        <w:rPr>
-          <w:rFonts w:ascii="Arial" w:hAnsi="Arial" w:cs="Arial"/>
-        </w:rPr>
-      </w:pPr>
-    </w:p>
-    <w:p>
-      <w:pPr>
-        <w:spacing w:after="0" w:line="240" w:lineRule="auto"/>
-        <w:rPr>
-          <w:rFonts w:ascii="Arial" w:hAnsi="Arial" w:cs="Arial"/>
-        </w:rPr>
-      </w:pPr>
-      <w:hyperlink r:id="rId12" w:history="1">
-        <w:r>
-          <w:rPr>
-            <w:rStyle w:val="Hyperlink"/>
-            <w:rFonts w:ascii="Arial" w:hAnsi="Arial" w:cs="Arial"/>
-          </w:rPr>
-          <w:t>https://www.youtube.com/watch?v=CFzgKfnmG-Q</w:t>
-        </w:r>
-      </w:hyperlink>
-    </w:p>
-    <w:p>
-      <w:pPr>
-        <w:spacing w:after="0" w:line="240" w:lineRule="auto"/>
-        <w:rPr>
-          <w:rStyle w:val="Hyperlink"/>
-          <w:rFonts w:ascii="Arial" w:hAnsi="Arial" w:cs="Arial"/>
-        </w:rPr>
-      </w:pPr>
-      <w:hyperlink r:id="rId13" w:history="1">
-        <w:r>
-          <w:rPr>
-            <w:rStyle w:val="Hyperlink"/>
-            <w:rFonts w:ascii="Arial" w:hAnsi="Arial" w:cs="Arial"/>
-          </w:rPr>
-          <w:t>https://www.youtube.com/watch?v=0qotVMX-J5s</w:t>
-        </w:r>
-      </w:hyperlink>
-    </w:p>
-    <w:p>
-      <w:pPr>
-        <w:spacing w:after="0" w:line="240" w:lineRule="auto"/>
-        <w:rPr>
-          <w:rStyle w:val="Hyperlink"/>
-          <w:rFonts w:ascii="Arial" w:hAnsi="Arial" w:cs="Arial"/>
-        </w:rPr>
-      </w:pPr>
-    </w:p>
-    <w:p>
-      <w:pPr>
-        <w:spacing w:after="0" w:line="240" w:lineRule="auto"/>
-        <w:rPr>
-          <w:rStyle w:val="Hyperlink"/>
-          <w:rFonts w:ascii="Arial" w:hAnsi="Arial" w:cs="Arial"/>
-          <w:color w:val="auto"/>
-          <w:u w:val="none"/>
-        </w:rPr>
-      </w:pPr>
-      <w:r>
-        <w:rPr>
-          <w:rStyle w:val="Hyperlink"/>
-          <w:rFonts w:ascii="Arial" w:hAnsi="Arial" w:cs="Arial"/>
-          <w:color w:val="auto"/>
-          <w:u w:val="none"/>
-        </w:rPr>
-        <w:t>Although I now successfully had ZAP running as a proxy for my browser there weren’t many sites I could actually visit as I would get a security error.</w:t>
-      </w:r>
-    </w:p>
-    <w:p>
-      <w:pPr>
-        <w:spacing w:after="0" w:line="240" w:lineRule="auto"/>
-        <w:rPr>
-          <w:rStyle w:val="Hyperlink"/>
-          <w:rFonts w:ascii="Arial" w:hAnsi="Arial" w:cs="Arial"/>
-          <w:color w:val="auto"/>
-          <w:u w:val="none"/>
-        </w:rPr>
-      </w:pPr>
-    </w:p>
-    <w:p>
-      <w:pPr>
-        <w:spacing w:after="0" w:line="240" w:lineRule="auto"/>
-        <w:rPr>
-          <w:rFonts w:ascii="Arial" w:hAnsi="Arial" w:cs="Arial"/>
-        </w:rPr>
-      </w:pPr>
-      <w:r>
-        <w:rPr>
-          <w:noProof/>
-          <w:lang w:eastAsia="en-NZ"/>
-        </w:rPr>
-        <w:lastRenderedPageBreak/>
-        <w:drawing>
-          <wp:inline distT="0" distB="0" distL="0" distR="0" wp14:anchorId="7447A58D" wp14:editId="110305FC">
-            <wp:extent cx="5731510" cy="2879090"/>
-            <wp:effectExtent l="0" t="0" r="2540" b="0"/>
-            <wp:docPr id="17" name="Picture 17"/>
             <wp:cNvGraphicFramePr>
               <a:graphicFrameLocks xmlns:a="http://schemas.openxmlformats.org/drawingml/2006/main" noChangeAspect="1"/>
             </wp:cNvGraphicFramePr>
@@ -1040,6 +1863,162 @@
                   <pic:spPr>
                     <a:xfrm>
                       <a:off x="0" y="0"/>
+                      <a:ext cx="5731510" cy="5963920"/>
+                    </a:xfrm>
+                    <a:prstGeom prst="rect">
+                      <a:avLst/>
+                    </a:prstGeom>
+                  </pic:spPr>
+                </pic:pic>
+              </a:graphicData>
+            </a:graphic>
+          </wp:inline>
+        </w:drawing>
+      </w:r>
+    </w:p>
+    <w:p>
+      <w:pPr>
+        <w:spacing w:after="0" w:line="240" w:lineRule="auto"/>
+      </w:pPr>
+    </w:p>
+    <w:p>
+      <w:pPr>
+        <w:spacing w:after="0" w:line="240" w:lineRule="auto"/>
+      </w:pPr>
+    </w:p>
+    <w:p>
+      <w:pPr>
+        <w:spacing w:after="0" w:line="240" w:lineRule="auto"/>
+      </w:pPr>
+    </w:p>
+    <w:p>
+      <w:pPr>
+        <w:spacing w:after="0" w:line="240" w:lineRule="auto"/>
+      </w:pPr>
+      <w:r>
+        <w:t xml:space="preserve">After watching this I realised I had made a small error in configuring my proxy. There was a default configuration that was setting localhost as a HTTP proxy to not work. I simply had to delete text from a textbox to fix this problem. I now have ZAP running automated scans on any web application I visit through Firefox. </w:t>
+      </w:r>
+    </w:p>
+    <w:p>
+      <w:pPr>
+        <w:spacing w:after="0" w:line="240" w:lineRule="auto"/>
+        <w:rPr>
+          <w:rFonts w:ascii="Arial" w:hAnsi="Arial" w:cs="Arial"/>
+        </w:rPr>
+      </w:pPr>
+    </w:p>
+    <w:p>
+      <w:pPr>
+        <w:spacing w:after="0" w:line="240" w:lineRule="auto"/>
+        <w:rPr>
+          <w:rFonts w:ascii="Arial" w:hAnsi="Arial" w:cs="Arial"/>
+        </w:rPr>
+      </w:pPr>
+      <w:hyperlink r:id="rId15" w:history="1">
+        <w:r>
+          <w:rPr>
+            <w:rStyle w:val="Hyperlink"/>
+            <w:rFonts w:ascii="Arial" w:hAnsi="Arial" w:cs="Arial"/>
+          </w:rPr>
+          <w:t>https://www.youtube.com/watch?v=CFzgKfnmG-Q</w:t>
+        </w:r>
+      </w:hyperlink>
+    </w:p>
+    <w:p>
+      <w:pPr>
+        <w:spacing w:after="0" w:line="240" w:lineRule="auto"/>
+        <w:rPr>
+          <w:rStyle w:val="Hyperlink"/>
+          <w:rFonts w:ascii="Arial" w:hAnsi="Arial" w:cs="Arial"/>
+        </w:rPr>
+      </w:pPr>
+      <w:hyperlink r:id="rId16" w:history="1">
+        <w:r>
+          <w:rPr>
+            <w:rStyle w:val="Hyperlink"/>
+            <w:rFonts w:ascii="Arial" w:hAnsi="Arial" w:cs="Arial"/>
+          </w:rPr>
+          <w:t>https://www.youtube.com/watch?v=0qotVMX-J5s</w:t>
+        </w:r>
+      </w:hyperlink>
+    </w:p>
+    <w:p>
+      <w:pPr>
+        <w:spacing w:after="0" w:line="240" w:lineRule="auto"/>
+        <w:rPr>
+          <w:rStyle w:val="Hyperlink"/>
+          <w:rFonts w:ascii="Arial" w:hAnsi="Arial" w:cs="Arial"/>
+        </w:rPr>
+      </w:pPr>
+    </w:p>
+    <w:p>
+      <w:pPr>
+        <w:spacing w:after="0" w:line="240" w:lineRule="auto"/>
+        <w:rPr>
+          <w:rStyle w:val="Hyperlink"/>
+          <w:rFonts w:ascii="Arial" w:hAnsi="Arial" w:cs="Arial"/>
+          <w:color w:val="auto"/>
+          <w:u w:val="none"/>
+        </w:rPr>
+      </w:pPr>
+      <w:r>
+        <w:rPr>
+          <w:rStyle w:val="Hyperlink"/>
+          <w:rFonts w:ascii="Arial" w:hAnsi="Arial" w:cs="Arial"/>
+          <w:color w:val="auto"/>
+          <w:u w:val="none"/>
+        </w:rPr>
+        <w:t>Although I now successfully had ZAP running as a proxy for my browser there weren’t many sites I could actually visit as I would get a security error.</w:t>
+      </w:r>
+    </w:p>
+    <w:p>
+      <w:pPr>
+        <w:spacing w:after="0" w:line="240" w:lineRule="auto"/>
+        <w:rPr>
+          <w:rStyle w:val="Hyperlink"/>
+          <w:rFonts w:ascii="Arial" w:hAnsi="Arial" w:cs="Arial"/>
+          <w:color w:val="auto"/>
+          <w:u w:val="none"/>
+        </w:rPr>
+      </w:pPr>
+    </w:p>
+    <w:p>
+      <w:pPr>
+        <w:spacing w:after="0" w:line="240" w:lineRule="auto"/>
+        <w:rPr>
+          <w:rFonts w:ascii="Arial" w:hAnsi="Arial" w:cs="Arial"/>
+        </w:rPr>
+      </w:pPr>
+      <w:r>
+        <w:rPr>
+          <w:noProof/>
+          <w:lang w:eastAsia="en-NZ"/>
+        </w:rPr>
+        <w:lastRenderedPageBreak/>
+        <w:drawing>
+          <wp:inline distT="0" distB="0" distL="0" distR="0" wp14:anchorId="7447A58D" wp14:editId="110305FC">
+            <wp:extent cx="5731510" cy="2879090"/>
+            <wp:effectExtent l="0" t="0" r="2540" b="0"/>
+            <wp:docPr id="17" name="Picture 17"/>
+            <wp:cNvGraphicFramePr>
+              <a:graphicFrameLocks xmlns:a="http://schemas.openxmlformats.org/drawingml/2006/main" noChangeAspect="1"/>
+            </wp:cNvGraphicFramePr>
+            <a:graphic xmlns:a="http://schemas.openxmlformats.org/drawingml/2006/main">
+              <a:graphicData uri="http://schemas.openxmlformats.org/drawingml/2006/picture">
+                <pic:pic xmlns:pic="http://schemas.openxmlformats.org/drawingml/2006/picture">
+                  <pic:nvPicPr>
+                    <pic:cNvPr id="1" name=""/>
+                    <pic:cNvPicPr/>
+                  </pic:nvPicPr>
+                  <pic:blipFill>
+                    <a:blip r:embed="rId17"/>
+                    <a:stretch>
+                      <a:fillRect/>
+                    </a:stretch>
+                  </pic:blipFill>
+                  <pic:spPr>
+                    <a:xfrm>
+                      <a:off x="0" y="0"/>
                       <a:ext cx="5731510" cy="2879090"/>
                     </a:xfrm>
                     <a:prstGeom prst="rect">
@@ -1147,7 +2126,7 @@
           <w:rFonts w:ascii="Arial" w:hAnsi="Arial" w:cs="Arial"/>
         </w:rPr>
       </w:pPr>
-      <w:hyperlink r:id="rId15" w:history="1">
+      <w:hyperlink r:id="rId18" w:history="1">
         <w:r>
           <w:rPr>
             <w:rStyle w:val="Hyperlink"/>
@@ -1187,7 +2166,7 @@
         </w:numPr>
         <w:spacing w:before="100" w:beforeAutospacing="1" w:after="100" w:afterAutospacing="1" w:line="240" w:lineRule="auto"/>
       </w:pPr>
-      <w:hyperlink r:id="rId16" w:history="1">
+      <w:hyperlink r:id="rId19" w:history="1">
         <w:r>
           <w:rPr>
             <w:rStyle w:val="Hyperlink"/>
@@ -1204,7 +2183,7 @@
         </w:numPr>
         <w:spacing w:before="100" w:beforeAutospacing="1" w:after="100" w:afterAutospacing="1" w:line="240" w:lineRule="auto"/>
       </w:pPr>
-      <w:hyperlink r:id="rId17" w:history="1">
+      <w:hyperlink r:id="rId20" w:history="1">
         <w:r>
           <w:rPr>
             <w:rStyle w:val="Hyperlink"/>
@@ -1247,7 +2226,7 @@
                     <pic:cNvPicPr/>
                   </pic:nvPicPr>
                   <pic:blipFill>
-                    <a:blip r:embed="rId18"/>
+                    <a:blip r:embed="rId21"/>
                     <a:stretch>
                       <a:fillRect/>
                     </a:stretch>
@@ -1287,212 +2266,6 @@
             <wp:extent cx="5731510" cy="1783715"/>
             <wp:effectExtent l="0" t="0" r="2540" b="6985"/>
             <wp:docPr id="5" name="Picture 5"/>
-            <wp:cNvGraphicFramePr>
-              <a:graphicFrameLocks xmlns:a="http://schemas.openxmlformats.org/drawingml/2006/main" noChangeAspect="1"/>
-            </wp:cNvGraphicFramePr>
-            <a:graphic xmlns:a="http://schemas.openxmlformats.org/drawingml/2006/main">
-              <a:graphicData uri="http://schemas.openxmlformats.org/drawingml/2006/picture">
-                <pic:pic xmlns:pic="http://schemas.openxmlformats.org/drawingml/2006/picture">
-                  <pic:nvPicPr>
-                    <pic:cNvPr id="1" name=""/>
-                    <pic:cNvPicPr/>
-                  </pic:nvPicPr>
-                  <pic:blipFill>
-                    <a:blip r:embed="rId19"/>
-                    <a:stretch>
-                      <a:fillRect/>
-                    </a:stretch>
-                  </pic:blipFill>
-                  <pic:spPr>
-                    <a:xfrm>
-                      <a:off x="0" y="0"/>
-                      <a:ext cx="5731510" cy="1783715"/>
-                    </a:xfrm>
-                    <a:prstGeom prst="rect">
-                      <a:avLst/>
-                    </a:prstGeom>
-                  </pic:spPr>
-                </pic:pic>
-              </a:graphicData>
-            </a:graphic>
-          </wp:inline>
-        </w:drawing>
-      </w:r>
-    </w:p>
-    <w:p>
-      <w:pPr>
-        <w:spacing w:after="0" w:line="240" w:lineRule="auto"/>
-        <w:rPr>
-          <w:rFonts w:ascii="Arial" w:hAnsi="Arial" w:cs="Arial"/>
-        </w:rPr>
-      </w:pPr>
-      <w:r>
-        <w:rPr>
-          <w:rFonts w:ascii="Arial" w:hAnsi="Arial" w:cs="Arial"/>
-        </w:rPr>
-        <w:t xml:space="preserve">I think the baseline scans are an excellent way of performing quick effective scans against one or multiple sites. </w:t>
-      </w:r>
-    </w:p>
-    <w:p>
-      <w:pPr>
-        <w:spacing w:after="0" w:line="240" w:lineRule="auto"/>
-        <w:rPr>
-          <w:rFonts w:ascii="Arial" w:hAnsi="Arial" w:cs="Arial"/>
-        </w:rPr>
-      </w:pPr>
-    </w:p>
-    <w:p>
-      <w:pPr>
-        <w:spacing w:after="0" w:line="240" w:lineRule="auto"/>
-        <w:rPr>
-          <w:rFonts w:ascii="Arial" w:hAnsi="Arial" w:cs="Arial"/>
-        </w:rPr>
-      </w:pPr>
-      <w:r>
-        <w:rPr>
-          <w:rFonts w:ascii="Arial" w:hAnsi="Arial" w:cs="Arial"/>
-        </w:rPr>
-        <w:t>I watched through the link</w:t>
-      </w:r>
-      <w:r>
-        <w:rPr>
-          <w:rFonts w:ascii="Arial" w:hAnsi="Arial" w:cs="Arial"/>
-        </w:rPr>
-        <w:t>s</w:t>
-      </w:r>
-      <w:r>
-        <w:rPr>
-          <w:rFonts w:ascii="Arial" w:hAnsi="Arial" w:cs="Arial"/>
-        </w:rPr>
-        <w:t xml:space="preserve"> below where a developer for Mozilla talks through these scans and explains in depth how they work.</w:t>
-      </w:r>
-    </w:p>
-    <w:p>
-      <w:pPr>
-        <w:spacing w:after="0" w:line="240" w:lineRule="auto"/>
-        <w:rPr>
-          <w:rFonts w:ascii="Arial" w:hAnsi="Arial" w:cs="Arial"/>
-        </w:rPr>
-      </w:pPr>
-    </w:p>
-    <w:p>
-      <w:pPr>
-        <w:spacing w:after="0" w:line="240" w:lineRule="auto"/>
-        <w:rPr>
-          <w:rFonts w:ascii="Arial" w:hAnsi="Arial" w:cs="Arial"/>
-        </w:rPr>
-      </w:pPr>
-      <w:hyperlink r:id="rId20" w:history="1">
-        <w:r>
-          <w:rPr>
-            <w:rStyle w:val="Hyperlink"/>
-            <w:rFonts w:ascii="Arial" w:hAnsi="Arial" w:cs="Arial"/>
-          </w:rPr>
-          <w:t>https://www.youtube.com/watch?v=o_JZRgQMF4Q</w:t>
-        </w:r>
-      </w:hyperlink>
-    </w:p>
-    <w:p>
-      <w:pPr>
-        <w:spacing w:after="0" w:line="240" w:lineRule="auto"/>
-        <w:rPr>
-          <w:rFonts w:ascii="Arial" w:hAnsi="Arial" w:cs="Arial"/>
-        </w:rPr>
-      </w:pPr>
-      <w:hyperlink r:id="rId21" w:history="1">
-        <w:r>
-          <w:rPr>
-            <w:rStyle w:val="Hyperlink"/>
-            <w:rFonts w:ascii="Arial" w:hAnsi="Arial" w:cs="Arial"/>
-          </w:rPr>
-          <w:t>https://www.youtube.com/watch?v=_MmDWenz-6U</w:t>
-        </w:r>
-      </w:hyperlink>
-    </w:p>
-    <w:p>
-      <w:pPr>
-        <w:spacing w:after="0" w:line="240" w:lineRule="auto"/>
-        <w:rPr>
-          <w:rFonts w:ascii="Arial" w:hAnsi="Arial" w:cs="Arial"/>
-        </w:rPr>
-      </w:pPr>
-    </w:p>
-    <w:p>
-      <w:pPr>
-        <w:spacing w:after="0" w:line="240" w:lineRule="auto"/>
-        <w:rPr>
-          <w:rFonts w:ascii="Arial" w:hAnsi="Arial" w:cs="Arial"/>
-        </w:rPr>
-      </w:pPr>
-      <w:r>
-        <w:rPr>
-          <w:rFonts w:ascii="Arial" w:hAnsi="Arial" w:cs="Arial"/>
-        </w:rPr>
-        <w:t>I was curious what the differences were with ZAP’s active and passive scan options. I’m aware on the differences between active and passive scanning but I wasn’t sure what type of active scans ZAP was actually doing. Through researching I found that ZAP’s active scanner was focused on finding website vulnerabilities such as SQL injection and XSS (cross-site scripting). It does this by making malicious requests which the passive scanner does not do. It is advised that we only use the active scanner on sites that we own.</w:t>
-      </w:r>
-    </w:p>
-    <w:p>
-      <w:pPr>
-        <w:spacing w:after="0" w:line="240" w:lineRule="auto"/>
-        <w:rPr>
-          <w:rFonts w:ascii="Arial" w:hAnsi="Arial" w:cs="Arial"/>
-        </w:rPr>
-      </w:pPr>
-    </w:p>
-    <w:p>
-      <w:pPr>
-        <w:spacing w:after="0" w:line="240" w:lineRule="auto"/>
-        <w:rPr>
-          <w:rFonts w:ascii="Arial" w:hAnsi="Arial" w:cs="Arial"/>
-        </w:rPr>
-      </w:pPr>
-      <w:r>
-        <w:rPr>
-          <w:rFonts w:ascii="Arial" w:hAnsi="Arial" w:cs="Arial"/>
-        </w:rPr>
-        <w:t xml:space="preserve">Active scanning is run through the Quick Start tab. I did not initially realise this, so I have to be more careful on the sites that I am running scans on in future. I’ve already made the mistake of running a scan against the Otago polytechnic website which was not a very smart idea considering they have had </w:t>
-      </w:r>
-      <w:r>
-        <w:rPr>
-          <w:rFonts w:ascii="Arial" w:hAnsi="Arial" w:cs="Arial"/>
-        </w:rPr>
-        <w:t>an attack on their website recently.</w:t>
-      </w:r>
-    </w:p>
-    <w:p>
-      <w:pPr>
-        <w:spacing w:after="0" w:line="240" w:lineRule="auto"/>
-        <w:rPr>
-          <w:rFonts w:ascii="Arial" w:hAnsi="Arial" w:cs="Arial"/>
-        </w:rPr>
-      </w:pPr>
-    </w:p>
-    <w:p>
-      <w:pPr>
-        <w:spacing w:after="0" w:line="240" w:lineRule="auto"/>
-        <w:rPr>
-          <w:rFonts w:ascii="Arial" w:hAnsi="Arial" w:cs="Arial"/>
-        </w:rPr>
-      </w:pPr>
-    </w:p>
-    <w:p>
-      <w:pPr>
-        <w:spacing w:after="0" w:line="240" w:lineRule="auto"/>
-        <w:rPr>
-          <w:rFonts w:ascii="Arial" w:hAnsi="Arial" w:cs="Arial"/>
-        </w:rPr>
-      </w:pPr>
-      <w:r>
-        <w:rPr>
-          <w:noProof/>
-          <w:lang w:eastAsia="en-NZ"/>
-        </w:rPr>
-        <w:lastRenderedPageBreak/>
-        <w:drawing>
-          <wp:inline distT="0" distB="0" distL="0" distR="0" wp14:anchorId="6BA4ACE9" wp14:editId="6029C4BE">
-            <wp:extent cx="5731510" cy="2531745"/>
-            <wp:effectExtent l="0" t="0" r="2540" b="1905"/>
-            <wp:docPr id="6" name="Picture 6"/>
             <wp:cNvGraphicFramePr>
               <a:graphicFrameLocks xmlns:a="http://schemas.openxmlformats.org/drawingml/2006/main" noChangeAspect="1"/>
             </wp:cNvGraphicFramePr>
@@ -1512,6 +2285,262 @@
                   <pic:spPr>
                     <a:xfrm>
                       <a:off x="0" y="0"/>
+                      <a:ext cx="5731510" cy="1783715"/>
+                    </a:xfrm>
+                    <a:prstGeom prst="rect">
+                      <a:avLst/>
+                    </a:prstGeom>
+                  </pic:spPr>
+                </pic:pic>
+              </a:graphicData>
+            </a:graphic>
+          </wp:inline>
+        </w:drawing>
+      </w:r>
+    </w:p>
+    <w:p>
+      <w:pPr>
+        <w:spacing w:after="0" w:line="240" w:lineRule="auto"/>
+        <w:rPr>
+          <w:rFonts w:ascii="Arial" w:hAnsi="Arial" w:cs="Arial"/>
+        </w:rPr>
+      </w:pPr>
+      <w:r>
+        <w:rPr>
+          <w:rFonts w:ascii="Arial" w:hAnsi="Arial" w:cs="Arial"/>
+        </w:rPr>
+        <w:t xml:space="preserve">I think the baseline scans are an excellent way of performing quick effective scans against one or multiple sites. </w:t>
+      </w:r>
+    </w:p>
+    <w:p>
+      <w:pPr>
+        <w:spacing w:after="0" w:line="240" w:lineRule="auto"/>
+        <w:rPr>
+          <w:rFonts w:ascii="Arial" w:hAnsi="Arial" w:cs="Arial"/>
+        </w:rPr>
+      </w:pPr>
+    </w:p>
+    <w:p>
+      <w:pPr>
+        <w:spacing w:after="0" w:line="240" w:lineRule="auto"/>
+        <w:rPr>
+          <w:rFonts w:ascii="Arial" w:hAnsi="Arial" w:cs="Arial"/>
+        </w:rPr>
+      </w:pPr>
+      <w:r>
+        <w:rPr>
+          <w:rFonts w:ascii="Arial" w:hAnsi="Arial" w:cs="Arial"/>
+        </w:rPr>
+        <w:t>I watched through the link</w:t>
+      </w:r>
+      <w:r>
+        <w:rPr>
+          <w:rFonts w:ascii="Arial" w:hAnsi="Arial" w:cs="Arial"/>
+        </w:rPr>
+        <w:t>s</w:t>
+      </w:r>
+      <w:r>
+        <w:rPr>
+          <w:rFonts w:ascii="Arial" w:hAnsi="Arial" w:cs="Arial"/>
+        </w:rPr>
+        <w:t xml:space="preserve"> below where a developer for Mozilla talks through these scans and explains in depth how they work.</w:t>
+      </w:r>
+    </w:p>
+    <w:p>
+      <w:pPr>
+        <w:spacing w:after="0" w:line="240" w:lineRule="auto"/>
+        <w:rPr>
+          <w:rFonts w:ascii="Arial" w:hAnsi="Arial" w:cs="Arial"/>
+        </w:rPr>
+      </w:pPr>
+    </w:p>
+    <w:p>
+      <w:pPr>
+        <w:spacing w:after="0" w:line="240" w:lineRule="auto"/>
+        <w:rPr>
+          <w:rFonts w:ascii="Arial" w:hAnsi="Arial" w:cs="Arial"/>
+        </w:rPr>
+      </w:pPr>
+      <w:hyperlink r:id="rId23" w:history="1">
+        <w:r>
+          <w:rPr>
+            <w:rStyle w:val="Hyperlink"/>
+            <w:rFonts w:ascii="Arial" w:hAnsi="Arial" w:cs="Arial"/>
+          </w:rPr>
+          <w:t>https://www.youtube.com/watch?v=o_JZRgQMF4Q</w:t>
+        </w:r>
+      </w:hyperlink>
+    </w:p>
+    <w:p>
+      <w:pPr>
+        <w:spacing w:after="0" w:line="240" w:lineRule="auto"/>
+        <w:rPr>
+          <w:rStyle w:val="Hyperlink"/>
+          <w:rFonts w:ascii="Arial" w:hAnsi="Arial" w:cs="Arial"/>
+        </w:rPr>
+      </w:pPr>
+      <w:hyperlink r:id="rId24" w:history="1">
+        <w:r>
+          <w:rPr>
+            <w:rStyle w:val="Hyperlink"/>
+            <w:rFonts w:ascii="Arial" w:hAnsi="Arial" w:cs="Arial"/>
+          </w:rPr>
+          <w:t>https://www.youtube.com/watch?v=_MmDWenz-6U</w:t>
+        </w:r>
+      </w:hyperlink>
+    </w:p>
+    <w:p>
+      <w:pPr>
+        <w:spacing w:after="0" w:line="240" w:lineRule="auto"/>
+        <w:rPr>
+          <w:rStyle w:val="Hyperlink"/>
+          <w:rFonts w:ascii="Arial" w:hAnsi="Arial" w:cs="Arial"/>
+        </w:rPr>
+      </w:pPr>
+    </w:p>
+    <w:p>
+      <w:pPr>
+        <w:spacing w:after="0" w:line="240" w:lineRule="auto"/>
+        <w:rPr>
+          <w:rFonts w:ascii="Arial" w:hAnsi="Arial" w:cs="Arial"/>
+        </w:rPr>
+      </w:pPr>
+    </w:p>
+    <w:p>
+      <w:pPr>
+        <w:spacing w:after="0" w:line="240" w:lineRule="auto"/>
+        <w:rPr>
+          <w:rFonts w:ascii="Arial" w:hAnsi="Arial" w:cs="Arial"/>
+        </w:rPr>
+      </w:pPr>
+    </w:p>
+    <w:p>
+      <w:pPr>
+        <w:spacing w:after="0" w:line="240" w:lineRule="auto"/>
+        <w:rPr>
+          <w:rFonts w:ascii="Arial" w:hAnsi="Arial" w:cs="Arial"/>
+          <w:sz w:val="28"/>
+          <w:szCs w:val="28"/>
+        </w:rPr>
+      </w:pPr>
+      <w:r>
+        <w:rPr>
+          <w:rFonts w:ascii="Arial" w:hAnsi="Arial" w:cs="Arial"/>
+          <w:sz w:val="28"/>
+          <w:szCs w:val="28"/>
+        </w:rPr>
+        <w:t>Week 7</w:t>
+      </w:r>
+    </w:p>
+    <w:p>
+      <w:pPr>
+        <w:spacing w:after="0" w:line="240" w:lineRule="auto"/>
+        <w:rPr>
+          <w:rFonts w:ascii="Arial" w:hAnsi="Arial" w:cs="Arial"/>
+        </w:rPr>
+      </w:pPr>
+    </w:p>
+    <w:p>
+      <w:pPr>
+        <w:spacing w:after="0" w:line="240" w:lineRule="auto"/>
+        <w:rPr>
+          <w:rFonts w:ascii="Arial" w:hAnsi="Arial" w:cs="Arial"/>
+        </w:rPr>
+      </w:pPr>
+      <w:r>
+        <w:rPr>
+          <w:rFonts w:ascii="Arial" w:hAnsi="Arial" w:cs="Arial"/>
+        </w:rPr>
+        <w:t>I was curious what the differences were with ZAP’s active and passive scan options. I’m aware on the differences between active and passive scanning but I wasn’t sure what type of active scans ZAP was actually doing. Through researching I found that ZAP’s active scanner was focused on finding website vulnerabilities such as SQL injection and XSS (cross-site scripting). It does this by making malicious requests which the passive scanner does not do. It is advised that we only use the active scanner on sites that we own.</w:t>
+      </w:r>
+    </w:p>
+    <w:p>
+      <w:pPr>
+        <w:spacing w:after="0" w:line="240" w:lineRule="auto"/>
+        <w:rPr>
+          <w:rFonts w:ascii="Arial" w:hAnsi="Arial" w:cs="Arial"/>
+        </w:rPr>
+      </w:pPr>
+    </w:p>
+    <w:p>
+      <w:pPr>
+        <w:spacing w:after="0" w:line="240" w:lineRule="auto"/>
+        <w:rPr>
+          <w:rFonts w:ascii="Arial" w:hAnsi="Arial" w:cs="Arial"/>
+        </w:rPr>
+      </w:pPr>
+      <w:r>
+        <w:rPr>
+          <w:rFonts w:ascii="Arial" w:hAnsi="Arial" w:cs="Arial"/>
+        </w:rPr>
+        <w:t xml:space="preserve">Active scanning is run through the Quick Start tab. I did not initially realise this, so I have to be more careful on the sites that I am running scans on in future. I’ve already made the </w:t>
+      </w:r>
+      <w:r>
+        <w:rPr>
+          <w:rFonts w:ascii="Arial" w:hAnsi="Arial" w:cs="Arial"/>
+        </w:rPr>
+        <w:lastRenderedPageBreak/>
+        <w:t xml:space="preserve">mistake of running a scan against the Otago polytechnic website which was not a very smart idea considering they have had </w:t>
+      </w:r>
+      <w:r>
+        <w:rPr>
+          <w:rFonts w:ascii="Arial" w:hAnsi="Arial" w:cs="Arial"/>
+        </w:rPr>
+        <w:t>an attack on their website recently.</w:t>
+      </w:r>
+    </w:p>
+    <w:p>
+      <w:pPr>
+        <w:spacing w:after="0" w:line="240" w:lineRule="auto"/>
+        <w:rPr>
+          <w:rFonts w:ascii="Arial" w:hAnsi="Arial" w:cs="Arial"/>
+        </w:rPr>
+      </w:pPr>
+    </w:p>
+    <w:p>
+      <w:pPr>
+        <w:spacing w:after="0" w:line="240" w:lineRule="auto"/>
+        <w:rPr>
+          <w:rFonts w:ascii="Arial" w:hAnsi="Arial" w:cs="Arial"/>
+        </w:rPr>
+      </w:pPr>
+    </w:p>
+    <w:p>
+      <w:pPr>
+        <w:spacing w:after="0" w:line="240" w:lineRule="auto"/>
+        <w:rPr>
+          <w:rFonts w:ascii="Arial" w:hAnsi="Arial" w:cs="Arial"/>
+        </w:rPr>
+      </w:pPr>
+      <w:r>
+        <w:rPr>
+          <w:noProof/>
+          <w:lang w:eastAsia="en-NZ"/>
+        </w:rPr>
+        <w:drawing>
+          <wp:inline distT="0" distB="0" distL="0" distR="0" wp14:anchorId="6BA4ACE9" wp14:editId="6029C4BE">
+            <wp:extent cx="5731510" cy="2531745"/>
+            <wp:effectExtent l="0" t="0" r="2540" b="1905"/>
+            <wp:docPr id="6" name="Picture 6"/>
+            <wp:cNvGraphicFramePr>
+              <a:graphicFrameLocks xmlns:a="http://schemas.openxmlformats.org/drawingml/2006/main" noChangeAspect="1"/>
+            </wp:cNvGraphicFramePr>
+            <a:graphic xmlns:a="http://schemas.openxmlformats.org/drawingml/2006/main">
+              <a:graphicData uri="http://schemas.openxmlformats.org/drawingml/2006/picture">
+                <pic:pic xmlns:pic="http://schemas.openxmlformats.org/drawingml/2006/picture">
+                  <pic:nvPicPr>
+                    <pic:cNvPr id="1" name=""/>
+                    <pic:cNvPicPr/>
+                  </pic:nvPicPr>
+                  <pic:blipFill>
+                    <a:blip r:embed="rId25"/>
+                    <a:stretch>
+                      <a:fillRect/>
+                    </a:stretch>
+                  </pic:blipFill>
+                  <pic:spPr>
+                    <a:xfrm>
+                      <a:off x="0" y="0"/>
                       <a:ext cx="5731510" cy="2531745"/>
                     </a:xfrm>
                     <a:prstGeom prst="rect">
@@ -1578,7 +2607,7 @@
           <w:sz w:val="28"/>
           <w:szCs w:val="28"/>
         </w:rPr>
-        <w:t>Week 7</w:t>
+        <w:t>Week 8</w:t>
       </w:r>
     </w:p>
     <w:p>
@@ -1699,7 +2728,7 @@
         </w:rPr>
         <w:t xml:space="preserve">docker run -t owasp/zap2docker-stable zap-baseline.py -t </w:t>
       </w:r>
-      <w:hyperlink r:id="rId23" w:history="1">
+      <w:hyperlink r:id="rId26" w:history="1">
         <w:r>
           <w:rPr>
             <w:rStyle w:val="Hyperlink"/>
@@ -2126,7 +3155,7 @@
                     <pic:cNvPicPr/>
                   </pic:nvPicPr>
                   <pic:blipFill>
-                    <a:blip r:embed="rId18"/>
+                    <a:blip r:embed="rId21"/>
                     <a:stretch>
                       <a:fillRect/>
                     </a:stretch>
@@ -2183,7 +3212,7 @@
                     <pic:cNvPicPr/>
                   </pic:nvPicPr>
                   <pic:blipFill>
-                    <a:blip r:embed="rId19"/>
+                    <a:blip r:embed="rId22"/>
                     <a:stretch>
                       <a:fillRect/>
                     </a:stretch>
@@ -2372,7 +3401,6 @@
         <w:rPr>
           <w:rFonts w:ascii="Arial" w:hAnsi="Arial" w:cs="Arial"/>
         </w:rPr>
-        <w:lastRenderedPageBreak/>
         <w:t xml:space="preserve">XSS protection is designed to enable the XSS scripting filter built into modern web browsers. Usually enabled by default but using it will enforce it. Will enable the browser to block the response in the event that a malicious script has been inserted from user input instead of sanitizing. </w:t>
       </w:r>
     </w:p>
@@ -2523,7 +3551,7 @@
           <w:sz w:val="28"/>
           <w:szCs w:val="28"/>
         </w:rPr>
-        <w:t>Week 8</w:t>
+        <w:t>Week 9</w:t>
       </w:r>
     </w:p>
     <w:p>
@@ -2563,7 +3591,7 @@
           <w:rFonts w:ascii="Arial" w:hAnsi="Arial" w:cs="Arial"/>
         </w:rPr>
       </w:pPr>
-      <w:hyperlink r:id="rId24" w:history="1">
+      <w:hyperlink r:id="rId27" w:history="1">
         <w:r>
           <w:rPr>
             <w:rStyle w:val="Hyperlink"/>
@@ -2580,7 +3608,7 @@
           <w:rFonts w:ascii="Arial" w:hAnsi="Arial" w:cs="Arial"/>
         </w:rPr>
       </w:pPr>
-      <w:hyperlink r:id="rId25" w:history="1">
+      <w:hyperlink r:id="rId28" w:history="1">
         <w:r>
           <w:rPr>
             <w:rStyle w:val="Hyperlink"/>
@@ -2627,25 +3655,25 @@
           <w:sz w:val="28"/>
           <w:szCs w:val="28"/>
         </w:rPr>
-        <w:t>Week 9</w:t>
-      </w:r>
-    </w:p>
-    <w:p>
-      <w:pPr>
-        <w:spacing w:after="0" w:line="240" w:lineRule="auto"/>
-        <w:rPr>
-          <w:rFonts w:ascii="Arial" w:hAnsi="Arial" w:cs="Arial"/>
-        </w:rPr>
-      </w:pPr>
-    </w:p>
-    <w:p>
-      <w:pPr>
-        <w:spacing w:after="0" w:line="240" w:lineRule="auto"/>
-        <w:rPr>
-          <w:rFonts w:ascii="Arial" w:hAnsi="Arial" w:cs="Arial"/>
-        </w:rPr>
-      </w:pPr>
-      <w:hyperlink r:id="rId26" w:history="1">
+        <w:t>Week 10</w:t>
+      </w:r>
+    </w:p>
+    <w:p>
+      <w:pPr>
+        <w:spacing w:after="0" w:line="240" w:lineRule="auto"/>
+        <w:rPr>
+          <w:rFonts w:ascii="Arial" w:hAnsi="Arial" w:cs="Arial"/>
+        </w:rPr>
+      </w:pPr>
+    </w:p>
+    <w:p>
+      <w:pPr>
+        <w:spacing w:after="0" w:line="240" w:lineRule="auto"/>
+        <w:rPr>
+          <w:rFonts w:ascii="Arial" w:hAnsi="Arial" w:cs="Arial"/>
+        </w:rPr>
+      </w:pPr>
+      <w:hyperlink r:id="rId29" w:history="1">
         <w:r>
           <w:rPr>
             <w:rStyle w:val="Hyperlink"/>
@@ -2719,7 +3747,7 @@
                     <pic:cNvPicPr/>
                   </pic:nvPicPr>
                   <pic:blipFill>
-                    <a:blip r:embed="rId27"/>
+                    <a:blip r:embed="rId30"/>
                     <a:stretch>
                       <a:fillRect/>
                     </a:stretch>
@@ -2765,25 +3793,32 @@
         <w:rPr>
           <w:rFonts w:ascii="Arial" w:hAnsi="Arial" w:cs="Arial"/>
         </w:rPr>
-        <w:t>I’ve tried to fix this for a couple of hours and have decided that I will create a whole new package and re-import all of the selenium/web driver packages that are needed to run it. Doing this the first time was quite a meticulous process with quite a few small details that were easy to miss however I found a good guide on how to do this efficiently provided below.</w:t>
-      </w:r>
-    </w:p>
-    <w:p>
-      <w:pPr>
-        <w:spacing w:after="0" w:line="240" w:lineRule="auto"/>
-        <w:rPr>
-          <w:rFonts w:ascii="Arial" w:hAnsi="Arial" w:cs="Arial"/>
-        </w:rPr>
-      </w:pPr>
-    </w:p>
-    <w:p>
-      <w:pPr>
-        <w:spacing w:after="0" w:line="240" w:lineRule="auto"/>
-        <w:rPr>
-          <w:rFonts w:ascii="Arial" w:hAnsi="Arial" w:cs="Arial"/>
-        </w:rPr>
-      </w:pPr>
-      <w:hyperlink r:id="rId28" w:history="1">
+        <w:t xml:space="preserve">I’ve tried to fix this for a couple of hours and have decided that I will create a whole new package and re-import all of the selenium/web driver packages that are needed to run it. Doing this the first time was quite a meticulous process with quite a few small </w:t>
+      </w:r>
+      <w:r>
+        <w:rPr>
+          <w:rFonts w:ascii="Arial" w:hAnsi="Arial" w:cs="Arial"/>
+        </w:rPr>
+        <w:lastRenderedPageBreak/>
+        <w:t>details that were easy to miss however I found a good guide on how to do this efficiently provided below.</w:t>
+      </w:r>
+    </w:p>
+    <w:p>
+      <w:pPr>
+        <w:spacing w:after="0" w:line="240" w:lineRule="auto"/>
+        <w:rPr>
+          <w:rFonts w:ascii="Arial" w:hAnsi="Arial" w:cs="Arial"/>
+        </w:rPr>
+      </w:pPr>
+    </w:p>
+    <w:p>
+      <w:pPr>
+        <w:spacing w:after="0" w:line="240" w:lineRule="auto"/>
+        <w:rPr>
+          <w:rFonts w:ascii="Arial" w:hAnsi="Arial" w:cs="Arial"/>
+        </w:rPr>
+      </w:pPr>
+      <w:hyperlink r:id="rId31" w:history="1">
         <w:r>
           <w:rPr>
             <w:rStyle w:val="Hyperlink"/>
@@ -2812,7 +3847,6 @@
         <w:rPr>
           <w:rFonts w:ascii="Arial" w:hAnsi="Arial" w:cs="Arial"/>
         </w:rPr>
-        <w:lastRenderedPageBreak/>
         <w:t xml:space="preserve">After running through all the steps again I </w:t>
       </w:r>
       <w:r>
@@ -2847,395 +3881,6 @@
             <wp:extent cx="5731510" cy="1083310"/>
             <wp:effectExtent l="0" t="0" r="2540" b="2540"/>
             <wp:docPr id="9" name="Picture 9"/>
-            <wp:cNvGraphicFramePr>
-              <a:graphicFrameLocks xmlns:a="http://schemas.openxmlformats.org/drawingml/2006/main" noChangeAspect="1"/>
-            </wp:cNvGraphicFramePr>
-            <a:graphic xmlns:a="http://schemas.openxmlformats.org/drawingml/2006/main">
-              <a:graphicData uri="http://schemas.openxmlformats.org/drawingml/2006/picture">
-                <pic:pic xmlns:pic="http://schemas.openxmlformats.org/drawingml/2006/picture">
-                  <pic:nvPicPr>
-                    <pic:cNvPr id="1" name=""/>
-                    <pic:cNvPicPr/>
-                  </pic:nvPicPr>
-                  <pic:blipFill>
-                    <a:blip r:embed="rId29"/>
-                    <a:stretch>
-                      <a:fillRect/>
-                    </a:stretch>
-                  </pic:blipFill>
-                  <pic:spPr>
-                    <a:xfrm>
-                      <a:off x="0" y="0"/>
-                      <a:ext cx="5731510" cy="1083310"/>
-                    </a:xfrm>
-                    <a:prstGeom prst="rect">
-                      <a:avLst/>
-                    </a:prstGeom>
-                  </pic:spPr>
-                </pic:pic>
-              </a:graphicData>
-            </a:graphic>
-          </wp:inline>
-        </w:drawing>
-      </w:r>
-    </w:p>
-    <w:p>
-      <w:pPr>
-        <w:spacing w:after="0" w:line="240" w:lineRule="auto"/>
-        <w:rPr>
-          <w:rFonts w:ascii="Arial" w:hAnsi="Arial" w:cs="Arial"/>
-        </w:rPr>
-      </w:pPr>
-    </w:p>
-    <w:p>
-      <w:pPr>
-        <w:spacing w:after="0" w:line="240" w:lineRule="auto"/>
-        <w:rPr>
-          <w:rFonts w:ascii="Arial" w:hAnsi="Arial" w:cs="Arial"/>
-        </w:rPr>
-      </w:pPr>
-      <w:r>
-        <w:rPr>
-          <w:rFonts w:ascii="Arial" w:hAnsi="Arial" w:cs="Arial"/>
-        </w:rPr>
-        <w:t xml:space="preserve">My new scripts are now working and I am able to run the Facebook main page through selenium. I want to next do this in headless browser mode, as this will make it more efficient and use less resources to run. Originally I preferred the method of running it in a browser that I could see as this would let me troubleshoot any problems I could be having with my script. But this is not the most efficient method. </w:t>
-      </w:r>
-    </w:p>
-    <w:p>
-      <w:pPr>
-        <w:spacing w:after="0" w:line="240" w:lineRule="auto"/>
-        <w:rPr>
-          <w:rFonts w:ascii="Arial" w:hAnsi="Arial" w:cs="Arial"/>
-        </w:rPr>
-      </w:pPr>
-    </w:p>
-    <w:p>
-      <w:pPr>
-        <w:spacing w:after="0" w:line="240" w:lineRule="auto"/>
-        <w:rPr>
-          <w:rFonts w:ascii="Arial" w:hAnsi="Arial" w:cs="Arial"/>
-        </w:rPr>
-      </w:pPr>
-      <w:r>
-        <w:rPr>
-          <w:rFonts w:ascii="Arial" w:hAnsi="Arial" w:cs="Arial"/>
-        </w:rPr>
-        <w:t>I am slightly more confident with selenium now as the scripts I’m trying to run are working again. I am now sure I’ll be able to start making more progress as I was stuck for a while trying to fix errors.</w:t>
-      </w:r>
-    </w:p>
-    <w:p>
-      <w:pPr>
-        <w:spacing w:after="0" w:line="240" w:lineRule="auto"/>
-        <w:rPr>
-          <w:rFonts w:ascii="Arial" w:hAnsi="Arial" w:cs="Arial"/>
-        </w:rPr>
-      </w:pPr>
-    </w:p>
-    <w:p>
-      <w:pPr>
-        <w:spacing w:after="0" w:line="240" w:lineRule="auto"/>
-        <w:rPr>
-          <w:rFonts w:ascii="Arial" w:hAnsi="Arial" w:cs="Arial"/>
-          <w:sz w:val="28"/>
-          <w:szCs w:val="28"/>
-        </w:rPr>
-      </w:pPr>
-      <w:r>
-        <w:rPr>
-          <w:rFonts w:ascii="Arial" w:hAnsi="Arial" w:cs="Arial"/>
-          <w:sz w:val="28"/>
-          <w:szCs w:val="28"/>
-        </w:rPr>
-        <w:t>Week 10</w:t>
-      </w:r>
-    </w:p>
-    <w:p>
-      <w:pPr>
-        <w:spacing w:after="0" w:line="240" w:lineRule="auto"/>
-        <w:rPr>
-          <w:rFonts w:ascii="Arial" w:hAnsi="Arial" w:cs="Arial"/>
-        </w:rPr>
-      </w:pPr>
-    </w:p>
-    <w:p>
-      <w:pPr>
-        <w:spacing w:after="0" w:line="240" w:lineRule="auto"/>
-        <w:rPr>
-          <w:rFonts w:ascii="Arial" w:hAnsi="Arial" w:cs="Arial"/>
-          <w:sz w:val="24"/>
-          <w:szCs w:val="24"/>
-        </w:rPr>
-      </w:pPr>
-      <w:r>
-        <w:rPr>
-          <w:rFonts w:ascii="Arial" w:hAnsi="Arial" w:cs="Arial"/>
-          <w:sz w:val="24"/>
-          <w:szCs w:val="24"/>
-        </w:rPr>
-        <w:t>Headless browser testing</w:t>
-      </w:r>
-    </w:p>
-    <w:p>
-      <w:pPr>
-        <w:spacing w:after="0" w:line="240" w:lineRule="auto"/>
-        <w:rPr>
-          <w:rFonts w:ascii="Arial" w:hAnsi="Arial" w:cs="Arial"/>
-        </w:rPr>
-      </w:pPr>
-    </w:p>
-    <w:p>
-      <w:pPr>
-        <w:spacing w:after="0" w:line="240" w:lineRule="auto"/>
-        <w:rPr>
-          <w:rFonts w:ascii="Arial" w:hAnsi="Arial" w:cs="Arial"/>
-        </w:rPr>
-      </w:pPr>
-      <w:r>
-        <w:rPr>
-          <w:rFonts w:ascii="Arial" w:hAnsi="Arial" w:cs="Arial"/>
-        </w:rPr>
-        <w:t>Today I am going to try to run my selenium scans through headless browsing. The reason for this is:</w:t>
-      </w:r>
-    </w:p>
-    <w:p>
-      <w:pPr>
-        <w:spacing w:after="0" w:line="240" w:lineRule="auto"/>
-        <w:rPr>
-          <w:rFonts w:ascii="Arial" w:hAnsi="Arial" w:cs="Arial"/>
-        </w:rPr>
-      </w:pPr>
-    </w:p>
-    <w:p>
-      <w:pPr>
-        <w:pStyle w:val="ListParagraph"/>
-        <w:numPr>
-          <w:ilvl w:val="0"/>
-          <w:numId w:val="6"/>
-        </w:numPr>
-        <w:spacing w:after="0" w:line="240" w:lineRule="auto"/>
-        <w:rPr>
-          <w:rFonts w:ascii="Arial" w:hAnsi="Arial" w:cs="Arial"/>
-        </w:rPr>
-      </w:pPr>
-      <w:r>
-        <w:rPr>
-          <w:rFonts w:ascii="Arial" w:hAnsi="Arial" w:cs="Arial"/>
-        </w:rPr>
-        <w:t>Improves speed and performance, since this type of testing does not actually open a browser, the system saves the processing power that would otherwise be used in a real browser test. This leads to faster tests being executed.</w:t>
-      </w:r>
-    </w:p>
-    <w:p>
-      <w:pPr>
-        <w:pStyle w:val="ListParagraph"/>
-        <w:numPr>
-          <w:ilvl w:val="0"/>
-          <w:numId w:val="6"/>
-        </w:numPr>
-        <w:spacing w:after="0" w:line="240" w:lineRule="auto"/>
-        <w:rPr>
-          <w:rFonts w:ascii="Arial" w:hAnsi="Arial" w:cs="Arial"/>
-        </w:rPr>
-      </w:pPr>
-      <w:r>
-        <w:rPr>
-          <w:rFonts w:ascii="Arial" w:hAnsi="Arial" w:cs="Arial"/>
-        </w:rPr>
-        <w:t>Allows testing browser less setups, there may be setups where installing a browser is not possible, such as server. In these cases, headless browsers help run automation tests easily.</w:t>
-      </w:r>
-    </w:p>
-    <w:p>
-      <w:pPr>
-        <w:pStyle w:val="ListParagraph"/>
-        <w:numPr>
-          <w:ilvl w:val="0"/>
-          <w:numId w:val="6"/>
-        </w:numPr>
-        <w:spacing w:after="0" w:line="240" w:lineRule="auto"/>
-        <w:rPr>
-          <w:rFonts w:ascii="Arial" w:hAnsi="Arial" w:cs="Arial"/>
-        </w:rPr>
-      </w:pPr>
-      <w:r>
-        <w:rPr>
-          <w:rFonts w:ascii="Arial" w:hAnsi="Arial" w:cs="Arial"/>
-        </w:rPr>
-        <w:t>Helps you multitask, you can use your browser or your machine to do anything else while the tests run in the background. This saves hours of time that is otherwise spent staring at the screen.</w:t>
-      </w:r>
-    </w:p>
-    <w:p>
-      <w:pPr>
-        <w:spacing w:after="0" w:line="240" w:lineRule="auto"/>
-        <w:rPr>
-          <w:rFonts w:ascii="Arial" w:hAnsi="Arial" w:cs="Arial"/>
-        </w:rPr>
-      </w:pPr>
-    </w:p>
-    <w:p>
-      <w:pPr>
-        <w:spacing w:after="0" w:line="240" w:lineRule="auto"/>
-        <w:rPr>
-          <w:rFonts w:ascii="Arial" w:hAnsi="Arial" w:cs="Arial"/>
-        </w:rPr>
-      </w:pPr>
-      <w:r>
-        <w:rPr>
-          <w:rFonts w:ascii="Arial" w:hAnsi="Arial" w:cs="Arial"/>
-        </w:rPr>
-        <w:t>I followed a tutorial I found online to try and implement their code to run my scripts in headless browser mode. The following link is where I found the code:</w:t>
-      </w:r>
-    </w:p>
-    <w:p>
-      <w:pPr>
-        <w:spacing w:after="0" w:line="240" w:lineRule="auto"/>
-        <w:rPr>
-          <w:rFonts w:ascii="Arial" w:hAnsi="Arial" w:cs="Arial"/>
-        </w:rPr>
-      </w:pPr>
-    </w:p>
-    <w:p>
-      <w:pPr>
-        <w:spacing w:after="0" w:line="240" w:lineRule="auto"/>
-        <w:rPr>
-          <w:rFonts w:ascii="Arial" w:hAnsi="Arial" w:cs="Arial"/>
-        </w:rPr>
-      </w:pPr>
-      <w:hyperlink r:id="rId30" w:history="1">
-        <w:r>
-          <w:rPr>
-            <w:rStyle w:val="Hyperlink"/>
-            <w:rFonts w:ascii="Arial" w:hAnsi="Arial" w:cs="Arial"/>
-          </w:rPr>
-          <w:t>https://www.built.io/blog/run-selenium-tests-in-headless-browser</w:t>
-        </w:r>
-      </w:hyperlink>
-    </w:p>
-    <w:p>
-      <w:pPr>
-        <w:spacing w:after="0" w:line="240" w:lineRule="auto"/>
-        <w:rPr>
-          <w:rFonts w:ascii="Arial" w:hAnsi="Arial" w:cs="Arial"/>
-        </w:rPr>
-      </w:pPr>
-    </w:p>
-    <w:p>
-      <w:pPr>
-        <w:spacing w:after="0" w:line="240" w:lineRule="auto"/>
-        <w:rPr>
-          <w:rFonts w:ascii="Arial" w:hAnsi="Arial" w:cs="Arial"/>
-        </w:rPr>
-      </w:pPr>
-      <w:r>
-        <w:rPr>
-          <w:rFonts w:ascii="Arial" w:hAnsi="Arial" w:cs="Arial"/>
-        </w:rPr>
-        <w:t>I added the following lines of code to my scripts to successfully run them in headless browser mode.</w:t>
-      </w:r>
-    </w:p>
-    <w:p>
-      <w:pPr>
-        <w:spacing w:after="0" w:line="240" w:lineRule="auto"/>
-        <w:rPr>
-          <w:rFonts w:ascii="Arial" w:hAnsi="Arial" w:cs="Arial"/>
-        </w:rPr>
-      </w:pPr>
-    </w:p>
-    <w:p>
-      <w:pPr>
-        <w:spacing w:after="0" w:line="240" w:lineRule="auto"/>
-        <w:rPr>
-          <w:rFonts w:ascii="Arial" w:hAnsi="Arial" w:cs="Arial"/>
-        </w:rPr>
-      </w:pPr>
-      <w:r>
-        <w:rPr>
-          <w:noProof/>
-          <w:lang w:eastAsia="en-NZ"/>
-        </w:rPr>
-        <w:drawing>
-          <wp:inline distT="0" distB="0" distL="0" distR="0" wp14:anchorId="3D861E47" wp14:editId="0A44B60D">
-            <wp:extent cx="4391025" cy="609600"/>
-            <wp:effectExtent l="0" t="0" r="9525" b="0"/>
-            <wp:docPr id="10" name="Picture 10"/>
-            <wp:cNvGraphicFramePr>
-              <a:graphicFrameLocks xmlns:a="http://schemas.openxmlformats.org/drawingml/2006/main" noChangeAspect="1"/>
-            </wp:cNvGraphicFramePr>
-            <a:graphic xmlns:a="http://schemas.openxmlformats.org/drawingml/2006/main">
-              <a:graphicData uri="http://schemas.openxmlformats.org/drawingml/2006/picture">
-                <pic:pic xmlns:pic="http://schemas.openxmlformats.org/drawingml/2006/picture">
-                  <pic:nvPicPr>
-                    <pic:cNvPr id="1" name=""/>
-                    <pic:cNvPicPr/>
-                  </pic:nvPicPr>
-                  <pic:blipFill>
-                    <a:blip r:embed="rId31"/>
-                    <a:stretch>
-                      <a:fillRect/>
-                    </a:stretch>
-                  </pic:blipFill>
-                  <pic:spPr>
-                    <a:xfrm>
-                      <a:off x="0" y="0"/>
-                      <a:ext cx="4391025" cy="609600"/>
-                    </a:xfrm>
-                    <a:prstGeom prst="rect">
-                      <a:avLst/>
-                    </a:prstGeom>
-                  </pic:spPr>
-                </pic:pic>
-              </a:graphicData>
-            </a:graphic>
-          </wp:inline>
-        </w:drawing>
-      </w:r>
-    </w:p>
-    <w:p>
-      <w:pPr>
-        <w:spacing w:after="0" w:line="240" w:lineRule="auto"/>
-        <w:rPr>
-          <w:rFonts w:ascii="Arial" w:hAnsi="Arial" w:cs="Arial"/>
-        </w:rPr>
-      </w:pPr>
-    </w:p>
-    <w:p>
-      <w:pPr>
-        <w:spacing w:after="0" w:line="240" w:lineRule="auto"/>
-        <w:rPr>
-          <w:rFonts w:ascii="Arial" w:hAnsi="Arial" w:cs="Arial"/>
-        </w:rPr>
-      </w:pPr>
-      <w:r>
-        <w:rPr>
-          <w:rFonts w:ascii="Arial" w:hAnsi="Arial" w:cs="Arial"/>
-        </w:rPr>
-        <w:t>And then imported the following package.</w:t>
-      </w:r>
-    </w:p>
-    <w:p>
-      <w:pPr>
-        <w:spacing w:after="0" w:line="240" w:lineRule="auto"/>
-        <w:rPr>
-          <w:rFonts w:ascii="Arial" w:hAnsi="Arial" w:cs="Arial"/>
-        </w:rPr>
-      </w:pPr>
-    </w:p>
-    <w:p>
-      <w:pPr>
-        <w:spacing w:after="0" w:line="240" w:lineRule="auto"/>
-        <w:rPr>
-          <w:rFonts w:ascii="Arial" w:hAnsi="Arial" w:cs="Arial"/>
-        </w:rPr>
-      </w:pPr>
-      <w:r>
-        <w:rPr>
-          <w:noProof/>
-          <w:lang w:eastAsia="en-NZ"/>
-        </w:rPr>
-        <w:lastRenderedPageBreak/>
-        <w:drawing>
-          <wp:inline distT="0" distB="0" distL="0" distR="0" wp14:anchorId="55838DE7" wp14:editId="3680BDA6">
-            <wp:extent cx="3352800" cy="238125"/>
-            <wp:effectExtent l="0" t="0" r="0" b="9525"/>
-            <wp:docPr id="11" name="Picture 11"/>
             <wp:cNvGraphicFramePr>
               <a:graphicFrameLocks xmlns:a="http://schemas.openxmlformats.org/drawingml/2006/main" noChangeAspect="1"/>
             </wp:cNvGraphicFramePr>
@@ -3255,6 +3900,395 @@
                   <pic:spPr>
                     <a:xfrm>
                       <a:off x="0" y="0"/>
+                      <a:ext cx="5731510" cy="1083310"/>
+                    </a:xfrm>
+                    <a:prstGeom prst="rect">
+                      <a:avLst/>
+                    </a:prstGeom>
+                  </pic:spPr>
+                </pic:pic>
+              </a:graphicData>
+            </a:graphic>
+          </wp:inline>
+        </w:drawing>
+      </w:r>
+    </w:p>
+    <w:p>
+      <w:pPr>
+        <w:spacing w:after="0" w:line="240" w:lineRule="auto"/>
+        <w:rPr>
+          <w:rFonts w:ascii="Arial" w:hAnsi="Arial" w:cs="Arial"/>
+        </w:rPr>
+      </w:pPr>
+    </w:p>
+    <w:p>
+      <w:pPr>
+        <w:spacing w:after="0" w:line="240" w:lineRule="auto"/>
+        <w:rPr>
+          <w:rFonts w:ascii="Arial" w:hAnsi="Arial" w:cs="Arial"/>
+        </w:rPr>
+      </w:pPr>
+      <w:r>
+        <w:rPr>
+          <w:rFonts w:ascii="Arial" w:hAnsi="Arial" w:cs="Arial"/>
+        </w:rPr>
+        <w:t xml:space="preserve">My new scripts are now working and I am able to run the Facebook main page through selenium. I want to next do this in headless browser mode, as this will make it more efficient and use less resources to run. Originally I preferred the method of running it in a browser that I could see as this would let me troubleshoot any problems I could be having with my script. But this is not the most efficient method. </w:t>
+      </w:r>
+    </w:p>
+    <w:p>
+      <w:pPr>
+        <w:spacing w:after="0" w:line="240" w:lineRule="auto"/>
+        <w:rPr>
+          <w:rFonts w:ascii="Arial" w:hAnsi="Arial" w:cs="Arial"/>
+        </w:rPr>
+      </w:pPr>
+    </w:p>
+    <w:p>
+      <w:pPr>
+        <w:spacing w:after="0" w:line="240" w:lineRule="auto"/>
+        <w:rPr>
+          <w:rFonts w:ascii="Arial" w:hAnsi="Arial" w:cs="Arial"/>
+        </w:rPr>
+      </w:pPr>
+      <w:r>
+        <w:rPr>
+          <w:rFonts w:ascii="Arial" w:hAnsi="Arial" w:cs="Arial"/>
+        </w:rPr>
+        <w:t>I am slightly more confident with selenium now as the scripts I’m trying to run are working again. I am now sure I’ll be able to start making more progress as I was stuck for a while trying to fix errors.</w:t>
+      </w:r>
+    </w:p>
+    <w:p>
+      <w:pPr>
+        <w:spacing w:after="0" w:line="240" w:lineRule="auto"/>
+        <w:rPr>
+          <w:rFonts w:ascii="Arial" w:hAnsi="Arial" w:cs="Arial"/>
+        </w:rPr>
+      </w:pPr>
+    </w:p>
+    <w:p>
+      <w:pPr>
+        <w:spacing w:after="0" w:line="240" w:lineRule="auto"/>
+        <w:rPr>
+          <w:rFonts w:ascii="Arial" w:hAnsi="Arial" w:cs="Arial"/>
+          <w:sz w:val="28"/>
+          <w:szCs w:val="28"/>
+        </w:rPr>
+      </w:pPr>
+      <w:r>
+        <w:rPr>
+          <w:rFonts w:ascii="Arial" w:hAnsi="Arial" w:cs="Arial"/>
+          <w:sz w:val="28"/>
+          <w:szCs w:val="28"/>
+        </w:rPr>
+        <w:t>Week 11</w:t>
+      </w:r>
+    </w:p>
+    <w:p>
+      <w:pPr>
+        <w:spacing w:after="0" w:line="240" w:lineRule="auto"/>
+        <w:rPr>
+          <w:rFonts w:ascii="Arial" w:hAnsi="Arial" w:cs="Arial"/>
+        </w:rPr>
+      </w:pPr>
+    </w:p>
+    <w:p>
+      <w:pPr>
+        <w:spacing w:after="0" w:line="240" w:lineRule="auto"/>
+        <w:rPr>
+          <w:rFonts w:ascii="Arial" w:hAnsi="Arial" w:cs="Arial"/>
+          <w:sz w:val="24"/>
+          <w:szCs w:val="24"/>
+        </w:rPr>
+      </w:pPr>
+      <w:r>
+        <w:rPr>
+          <w:rFonts w:ascii="Arial" w:hAnsi="Arial" w:cs="Arial"/>
+          <w:sz w:val="24"/>
+          <w:szCs w:val="24"/>
+        </w:rPr>
+        <w:t>Headless browser testing</w:t>
+      </w:r>
+    </w:p>
+    <w:p>
+      <w:pPr>
+        <w:spacing w:after="0" w:line="240" w:lineRule="auto"/>
+        <w:rPr>
+          <w:rFonts w:ascii="Arial" w:hAnsi="Arial" w:cs="Arial"/>
+        </w:rPr>
+      </w:pPr>
+    </w:p>
+    <w:p>
+      <w:pPr>
+        <w:spacing w:after="0" w:line="240" w:lineRule="auto"/>
+        <w:rPr>
+          <w:rFonts w:ascii="Arial" w:hAnsi="Arial" w:cs="Arial"/>
+        </w:rPr>
+      </w:pPr>
+      <w:r>
+        <w:rPr>
+          <w:rFonts w:ascii="Arial" w:hAnsi="Arial" w:cs="Arial"/>
+        </w:rPr>
+        <w:t>Today I am going to try to run my selenium scans through headless browsing. The reason for this is:</w:t>
+      </w:r>
+    </w:p>
+    <w:p>
+      <w:pPr>
+        <w:spacing w:after="0" w:line="240" w:lineRule="auto"/>
+        <w:rPr>
+          <w:rFonts w:ascii="Arial" w:hAnsi="Arial" w:cs="Arial"/>
+        </w:rPr>
+      </w:pPr>
+    </w:p>
+    <w:p>
+      <w:pPr>
+        <w:pStyle w:val="ListParagraph"/>
+        <w:numPr>
+          <w:ilvl w:val="0"/>
+          <w:numId w:val="6"/>
+        </w:numPr>
+        <w:spacing w:after="0" w:line="240" w:lineRule="auto"/>
+        <w:rPr>
+          <w:rFonts w:ascii="Arial" w:hAnsi="Arial" w:cs="Arial"/>
+        </w:rPr>
+      </w:pPr>
+      <w:r>
+        <w:rPr>
+          <w:rFonts w:ascii="Arial" w:hAnsi="Arial" w:cs="Arial"/>
+        </w:rPr>
+        <w:t>Improves speed and performance, since this type of testing does not actually open a browser, the system saves the processing power that would otherwise be used in a real browser test. This leads to faster tests being executed.</w:t>
+      </w:r>
+    </w:p>
+    <w:p>
+      <w:pPr>
+        <w:pStyle w:val="ListParagraph"/>
+        <w:numPr>
+          <w:ilvl w:val="0"/>
+          <w:numId w:val="6"/>
+        </w:numPr>
+        <w:spacing w:after="0" w:line="240" w:lineRule="auto"/>
+        <w:rPr>
+          <w:rFonts w:ascii="Arial" w:hAnsi="Arial" w:cs="Arial"/>
+        </w:rPr>
+      </w:pPr>
+      <w:r>
+        <w:rPr>
+          <w:rFonts w:ascii="Arial" w:hAnsi="Arial" w:cs="Arial"/>
+        </w:rPr>
+        <w:t>Allows testing browser less setups, there may be setups where installing a browser is not possible, such as server. In these cases, headless browsers help run automation tests easily.</w:t>
+      </w:r>
+    </w:p>
+    <w:p>
+      <w:pPr>
+        <w:pStyle w:val="ListParagraph"/>
+        <w:numPr>
+          <w:ilvl w:val="0"/>
+          <w:numId w:val="6"/>
+        </w:numPr>
+        <w:spacing w:after="0" w:line="240" w:lineRule="auto"/>
+        <w:rPr>
+          <w:rFonts w:ascii="Arial" w:hAnsi="Arial" w:cs="Arial"/>
+        </w:rPr>
+      </w:pPr>
+      <w:r>
+        <w:rPr>
+          <w:rFonts w:ascii="Arial" w:hAnsi="Arial" w:cs="Arial"/>
+        </w:rPr>
+        <w:t>Helps you multitask, you can use your browser or your machine to do anything else while the tests run in the background. This saves hours of time that is otherwise spent staring at the screen.</w:t>
+      </w:r>
+    </w:p>
+    <w:p>
+      <w:pPr>
+        <w:spacing w:after="0" w:line="240" w:lineRule="auto"/>
+        <w:rPr>
+          <w:rFonts w:ascii="Arial" w:hAnsi="Arial" w:cs="Arial"/>
+        </w:rPr>
+      </w:pPr>
+    </w:p>
+    <w:p>
+      <w:pPr>
+        <w:spacing w:after="0" w:line="240" w:lineRule="auto"/>
+        <w:rPr>
+          <w:rFonts w:ascii="Arial" w:hAnsi="Arial" w:cs="Arial"/>
+        </w:rPr>
+      </w:pPr>
+      <w:r>
+        <w:rPr>
+          <w:rFonts w:ascii="Arial" w:hAnsi="Arial" w:cs="Arial"/>
+        </w:rPr>
+        <w:t>I followed a tutorial I found online to try and implement their code to run my scripts in headless browser mode. The following link is where I found the code:</w:t>
+      </w:r>
+    </w:p>
+    <w:p>
+      <w:pPr>
+        <w:spacing w:after="0" w:line="240" w:lineRule="auto"/>
+        <w:rPr>
+          <w:rFonts w:ascii="Arial" w:hAnsi="Arial" w:cs="Arial"/>
+        </w:rPr>
+      </w:pPr>
+    </w:p>
+    <w:p>
+      <w:pPr>
+        <w:spacing w:after="0" w:line="240" w:lineRule="auto"/>
+        <w:rPr>
+          <w:rFonts w:ascii="Arial" w:hAnsi="Arial" w:cs="Arial"/>
+        </w:rPr>
+      </w:pPr>
+      <w:hyperlink r:id="rId33" w:history="1">
+        <w:r>
+          <w:rPr>
+            <w:rStyle w:val="Hyperlink"/>
+            <w:rFonts w:ascii="Arial" w:hAnsi="Arial" w:cs="Arial"/>
+          </w:rPr>
+          <w:t>https://www.built.io/blog/run-selenium-tests-in-headless-browser</w:t>
+        </w:r>
+      </w:hyperlink>
+    </w:p>
+    <w:p>
+      <w:pPr>
+        <w:spacing w:after="0" w:line="240" w:lineRule="auto"/>
+        <w:rPr>
+          <w:rFonts w:ascii="Arial" w:hAnsi="Arial" w:cs="Arial"/>
+        </w:rPr>
+      </w:pPr>
+    </w:p>
+    <w:p>
+      <w:pPr>
+        <w:spacing w:after="0" w:line="240" w:lineRule="auto"/>
+        <w:rPr>
+          <w:rFonts w:ascii="Arial" w:hAnsi="Arial" w:cs="Arial"/>
+        </w:rPr>
+      </w:pPr>
+      <w:r>
+        <w:rPr>
+          <w:rFonts w:ascii="Arial" w:hAnsi="Arial" w:cs="Arial"/>
+        </w:rPr>
+        <w:t>I added the following lines of code to my scripts to successfully run them in headless browser mode.</w:t>
+      </w:r>
+    </w:p>
+    <w:p>
+      <w:pPr>
+        <w:spacing w:after="0" w:line="240" w:lineRule="auto"/>
+        <w:rPr>
+          <w:rFonts w:ascii="Arial" w:hAnsi="Arial" w:cs="Arial"/>
+        </w:rPr>
+      </w:pPr>
+    </w:p>
+    <w:p>
+      <w:pPr>
+        <w:spacing w:after="0" w:line="240" w:lineRule="auto"/>
+        <w:rPr>
+          <w:rFonts w:ascii="Arial" w:hAnsi="Arial" w:cs="Arial"/>
+        </w:rPr>
+      </w:pPr>
+      <w:r>
+        <w:rPr>
+          <w:noProof/>
+          <w:lang w:eastAsia="en-NZ"/>
+        </w:rPr>
+        <w:lastRenderedPageBreak/>
+        <w:drawing>
+          <wp:inline distT="0" distB="0" distL="0" distR="0" wp14:anchorId="3D861E47" wp14:editId="0A44B60D">
+            <wp:extent cx="4391025" cy="609600"/>
+            <wp:effectExtent l="0" t="0" r="9525" b="0"/>
+            <wp:docPr id="10" name="Picture 10"/>
+            <wp:cNvGraphicFramePr>
+              <a:graphicFrameLocks xmlns:a="http://schemas.openxmlformats.org/drawingml/2006/main" noChangeAspect="1"/>
+            </wp:cNvGraphicFramePr>
+            <a:graphic xmlns:a="http://schemas.openxmlformats.org/drawingml/2006/main">
+              <a:graphicData uri="http://schemas.openxmlformats.org/drawingml/2006/picture">
+                <pic:pic xmlns:pic="http://schemas.openxmlformats.org/drawingml/2006/picture">
+                  <pic:nvPicPr>
+                    <pic:cNvPr id="1" name=""/>
+                    <pic:cNvPicPr/>
+                  </pic:nvPicPr>
+                  <pic:blipFill>
+                    <a:blip r:embed="rId34"/>
+                    <a:stretch>
+                      <a:fillRect/>
+                    </a:stretch>
+                  </pic:blipFill>
+                  <pic:spPr>
+                    <a:xfrm>
+                      <a:off x="0" y="0"/>
+                      <a:ext cx="4391025" cy="609600"/>
+                    </a:xfrm>
+                    <a:prstGeom prst="rect">
+                      <a:avLst/>
+                    </a:prstGeom>
+                  </pic:spPr>
+                </pic:pic>
+              </a:graphicData>
+            </a:graphic>
+          </wp:inline>
+        </w:drawing>
+      </w:r>
+    </w:p>
+    <w:p>
+      <w:pPr>
+        <w:spacing w:after="0" w:line="240" w:lineRule="auto"/>
+        <w:rPr>
+          <w:rFonts w:ascii="Arial" w:hAnsi="Arial" w:cs="Arial"/>
+        </w:rPr>
+      </w:pPr>
+    </w:p>
+    <w:p>
+      <w:pPr>
+        <w:spacing w:after="0" w:line="240" w:lineRule="auto"/>
+        <w:rPr>
+          <w:rFonts w:ascii="Arial" w:hAnsi="Arial" w:cs="Arial"/>
+        </w:rPr>
+      </w:pPr>
+      <w:r>
+        <w:rPr>
+          <w:rFonts w:ascii="Arial" w:hAnsi="Arial" w:cs="Arial"/>
+        </w:rPr>
+        <w:t>And then imported the following package.</w:t>
+      </w:r>
+    </w:p>
+    <w:p>
+      <w:pPr>
+        <w:spacing w:after="0" w:line="240" w:lineRule="auto"/>
+        <w:rPr>
+          <w:rFonts w:ascii="Arial" w:hAnsi="Arial" w:cs="Arial"/>
+        </w:rPr>
+      </w:pPr>
+    </w:p>
+    <w:p>
+      <w:pPr>
+        <w:spacing w:after="0" w:line="240" w:lineRule="auto"/>
+        <w:rPr>
+          <w:rFonts w:ascii="Arial" w:hAnsi="Arial" w:cs="Arial"/>
+        </w:rPr>
+      </w:pPr>
+      <w:r>
+        <w:rPr>
+          <w:noProof/>
+          <w:lang w:eastAsia="en-NZ"/>
+        </w:rPr>
+        <w:drawing>
+          <wp:inline distT="0" distB="0" distL="0" distR="0" wp14:anchorId="55838DE7" wp14:editId="3680BDA6">
+            <wp:extent cx="3352800" cy="238125"/>
+            <wp:effectExtent l="0" t="0" r="0" b="9525"/>
+            <wp:docPr id="11" name="Picture 11"/>
+            <wp:cNvGraphicFramePr>
+              <a:graphicFrameLocks xmlns:a="http://schemas.openxmlformats.org/drawingml/2006/main" noChangeAspect="1"/>
+            </wp:cNvGraphicFramePr>
+            <a:graphic xmlns:a="http://schemas.openxmlformats.org/drawingml/2006/main">
+              <a:graphicData uri="http://schemas.openxmlformats.org/drawingml/2006/picture">
+                <pic:pic xmlns:pic="http://schemas.openxmlformats.org/drawingml/2006/picture">
+                  <pic:nvPicPr>
+                    <pic:cNvPr id="1" name=""/>
+                    <pic:cNvPicPr/>
+                  </pic:nvPicPr>
+                  <pic:blipFill>
+                    <a:blip r:embed="rId35"/>
+                    <a:stretch>
+                      <a:fillRect/>
+                    </a:stretch>
+                  </pic:blipFill>
+                  <pic:spPr>
+                    <a:xfrm>
+                      <a:off x="0" y="0"/>
                       <a:ext cx="3352800" cy="238125"/>
                     </a:xfrm>
                     <a:prstGeom prst="rect">
@@ -3315,376 +4349,6 @@
             <wp:extent cx="5731510" cy="2709545"/>
             <wp:effectExtent l="0" t="0" r="2540" b="0"/>
             <wp:docPr id="12" name="Picture 12"/>
-            <wp:cNvGraphicFramePr>
-              <a:graphicFrameLocks xmlns:a="http://schemas.openxmlformats.org/drawingml/2006/main" noChangeAspect="1"/>
-            </wp:cNvGraphicFramePr>
-            <a:graphic xmlns:a="http://schemas.openxmlformats.org/drawingml/2006/main">
-              <a:graphicData uri="http://schemas.openxmlformats.org/drawingml/2006/picture">
-                <pic:pic xmlns:pic="http://schemas.openxmlformats.org/drawingml/2006/picture">
-                  <pic:nvPicPr>
-                    <pic:cNvPr id="1" name=""/>
-                    <pic:cNvPicPr/>
-                  </pic:nvPicPr>
-                  <pic:blipFill>
-                    <a:blip r:embed="rId33"/>
-                    <a:stretch>
-                      <a:fillRect/>
-                    </a:stretch>
-                  </pic:blipFill>
-                  <pic:spPr>
-                    <a:xfrm>
-                      <a:off x="0" y="0"/>
-                      <a:ext cx="5731510" cy="2709545"/>
-                    </a:xfrm>
-                    <a:prstGeom prst="rect">
-                      <a:avLst/>
-                    </a:prstGeom>
-                  </pic:spPr>
-                </pic:pic>
-              </a:graphicData>
-            </a:graphic>
-          </wp:inline>
-        </w:drawing>
-      </w:r>
-    </w:p>
-    <w:p>
-      <w:pPr>
-        <w:spacing w:after="0" w:line="240" w:lineRule="auto"/>
-        <w:rPr>
-          <w:rFonts w:ascii="Arial" w:hAnsi="Arial" w:cs="Arial"/>
-        </w:rPr>
-      </w:pPr>
-      <w:r>
-        <w:rPr>
-          <w:rFonts w:ascii="Arial" w:hAnsi="Arial" w:cs="Arial"/>
-        </w:rPr>
-        <w:t xml:space="preserve">This was confusing as there were other times where the code ran fine. I will investigate further to see where the error is coming from. </w:t>
-      </w:r>
-      <w:r>
-        <w:rPr>
-          <w:rFonts w:ascii="Arial" w:hAnsi="Arial" w:cs="Arial"/>
-        </w:rPr>
-        <w:t xml:space="preserve">I attempted to run my “launchbrowser” script test in headless and this confirmed that the code was working successfully. I got an output message of “Test Passed”, while the script also ran in headless mode. This was good news as I felt like I am making progress in terms of getting my head around selenium. </w:t>
-      </w:r>
-    </w:p>
-    <w:p>
-      <w:pPr>
-        <w:spacing w:after="0" w:line="240" w:lineRule="auto"/>
-        <w:rPr>
-          <w:rFonts w:ascii="Arial" w:hAnsi="Arial" w:cs="Arial"/>
-        </w:rPr>
-      </w:pPr>
-    </w:p>
-    <w:p>
-      <w:pPr>
-        <w:spacing w:after="0" w:line="240" w:lineRule="auto"/>
-        <w:rPr>
-          <w:rFonts w:ascii="Arial" w:hAnsi="Arial" w:cs="Arial"/>
-        </w:rPr>
-      </w:pPr>
-      <w:r>
-        <w:rPr>
-          <w:rFonts w:ascii="Arial" w:hAnsi="Arial" w:cs="Arial"/>
-        </w:rPr>
-        <w:t>I ran a small test to see if I could notice any performance improvements while running the script in headless mode as opposed to non-headless mode. The time for my script to run in headless mode was 9.12seconds while the time for the script to run in non-headless mode took 10.97seconds. This confirmed that performance had increased between the 2 scripts, I would like to try this again but once my script is larger and contains more code.</w:t>
-      </w:r>
-    </w:p>
-    <w:p>
-      <w:pPr>
-        <w:spacing w:after="0" w:line="240" w:lineRule="auto"/>
-        <w:rPr>
-          <w:rFonts w:ascii="Arial" w:hAnsi="Arial" w:cs="Arial"/>
-        </w:rPr>
-      </w:pPr>
-    </w:p>
-    <w:p>
-      <w:pPr>
-        <w:spacing w:after="0" w:line="240" w:lineRule="auto"/>
-        <w:rPr>
-          <w:rFonts w:ascii="Arial" w:hAnsi="Arial" w:cs="Arial"/>
-          <w:sz w:val="28"/>
-          <w:szCs w:val="28"/>
-        </w:rPr>
-      </w:pPr>
-      <w:r>
-        <w:rPr>
-          <w:rFonts w:ascii="Arial" w:hAnsi="Arial" w:cs="Arial"/>
-          <w:sz w:val="28"/>
-          <w:szCs w:val="28"/>
-        </w:rPr>
-        <w:t>Week 11</w:t>
-      </w:r>
-    </w:p>
-    <w:p>
-      <w:pPr>
-        <w:spacing w:after="0" w:line="240" w:lineRule="auto"/>
-        <w:rPr>
-          <w:rFonts w:ascii="Arial" w:hAnsi="Arial" w:cs="Arial"/>
-        </w:rPr>
-      </w:pPr>
-    </w:p>
-    <w:p>
-      <w:pPr>
-        <w:spacing w:after="0" w:line="240" w:lineRule="auto"/>
-        <w:rPr>
-          <w:rFonts w:ascii="Arial" w:hAnsi="Arial" w:cs="Arial"/>
-          <w:sz w:val="24"/>
-          <w:szCs w:val="24"/>
-        </w:rPr>
-      </w:pPr>
-      <w:r>
-        <w:rPr>
-          <w:rFonts w:ascii="Arial" w:hAnsi="Arial" w:cs="Arial"/>
-          <w:sz w:val="24"/>
-          <w:szCs w:val="24"/>
-        </w:rPr>
-        <w:t>Integrating Selenium with ZAP Re-Visit</w:t>
-      </w:r>
-    </w:p>
-    <w:p>
-      <w:pPr>
-        <w:spacing w:after="0" w:line="240" w:lineRule="auto"/>
-        <w:rPr>
-          <w:rFonts w:ascii="Arial" w:hAnsi="Arial" w:cs="Arial"/>
-        </w:rPr>
-      </w:pPr>
-    </w:p>
-    <w:p>
-      <w:pPr>
-        <w:spacing w:after="0" w:line="240" w:lineRule="auto"/>
-        <w:rPr>
-          <w:rFonts w:ascii="Arial" w:hAnsi="Arial" w:cs="Arial"/>
-        </w:rPr>
-      </w:pPr>
-      <w:r>
-        <w:rPr>
-          <w:rFonts w:ascii="Arial" w:hAnsi="Arial" w:cs="Arial"/>
-        </w:rPr>
-        <w:t xml:space="preserve">I tried to work on a different task once again relating to integrating ZAP with Selenium. I tried to follow a tutorial that I found online. </w:t>
-      </w:r>
-    </w:p>
-    <w:p>
-      <w:pPr>
-        <w:spacing w:after="0" w:line="240" w:lineRule="auto"/>
-        <w:rPr>
-          <w:rFonts w:ascii="Arial" w:hAnsi="Arial" w:cs="Arial"/>
-        </w:rPr>
-      </w:pPr>
-    </w:p>
-    <w:p>
-      <w:pPr>
-        <w:spacing w:after="0" w:line="240" w:lineRule="auto"/>
-        <w:rPr>
-          <w:rFonts w:ascii="Arial" w:hAnsi="Arial" w:cs="Arial"/>
-        </w:rPr>
-      </w:pPr>
-      <w:hyperlink r:id="rId34" w:history="1">
-        <w:r>
-          <w:rPr>
-            <w:rStyle w:val="Hyperlink"/>
-            <w:rFonts w:ascii="Arial" w:hAnsi="Arial" w:cs="Arial"/>
-          </w:rPr>
-          <w:t>https://premsvmm.blogspot.com/2018/07/how-to-integrate-oswap-zap-with-selenium.html</w:t>
-        </w:r>
-      </w:hyperlink>
-    </w:p>
-    <w:p>
-      <w:pPr>
-        <w:spacing w:after="0" w:line="240" w:lineRule="auto"/>
-        <w:rPr>
-          <w:rFonts w:ascii="Arial" w:hAnsi="Arial" w:cs="Arial"/>
-        </w:rPr>
-      </w:pPr>
-    </w:p>
-    <w:p>
-      <w:pPr>
-        <w:spacing w:after="0" w:line="240" w:lineRule="auto"/>
-        <w:rPr>
-          <w:rFonts w:ascii="Arial" w:hAnsi="Arial" w:cs="Arial"/>
-        </w:rPr>
-      </w:pPr>
-      <w:r>
-        <w:rPr>
-          <w:rFonts w:ascii="Arial" w:hAnsi="Arial" w:cs="Arial"/>
-        </w:rPr>
-        <w:t xml:space="preserve">There was not a whole lot of documentation I could find, and when I did I found it extremely hard to understand. This tutorial had included example code on what I should be doing, however there was no explanation on what it was doing and how it was working. This was frustrating because every other tutorial I look at I cannot seem to find any example code to use, this seems to be the only tutorial I could find. After spending the afternoon trying to get this working I was unsuccessful.  I will keep trying until I figure this out. </w:t>
-      </w:r>
-    </w:p>
-    <w:p>
-      <w:pPr>
-        <w:spacing w:after="0" w:line="240" w:lineRule="auto"/>
-        <w:rPr>
-          <w:rFonts w:ascii="Arial" w:hAnsi="Arial" w:cs="Arial"/>
-        </w:rPr>
-      </w:pPr>
-    </w:p>
-    <w:p>
-      <w:pPr>
-        <w:spacing w:after="0" w:line="240" w:lineRule="auto"/>
-        <w:rPr>
-          <w:rFonts w:ascii="Arial" w:hAnsi="Arial" w:cs="Arial"/>
-        </w:rPr>
-      </w:pPr>
-      <w:r>
-        <w:rPr>
-          <w:rFonts w:ascii="Arial" w:hAnsi="Arial" w:cs="Arial"/>
-        </w:rPr>
-        <w:lastRenderedPageBreak/>
-        <w:t>I found this tutorial below which seems like I will have a lot more success with as there is documentation included in this.</w:t>
-      </w:r>
-    </w:p>
-    <w:p>
-      <w:pPr>
-        <w:spacing w:after="0" w:line="240" w:lineRule="auto"/>
-        <w:rPr>
-          <w:rFonts w:ascii="Arial" w:hAnsi="Arial" w:cs="Arial"/>
-        </w:rPr>
-      </w:pPr>
-    </w:p>
-    <w:p>
-      <w:pPr>
-        <w:spacing w:after="0" w:line="240" w:lineRule="auto"/>
-        <w:rPr>
-          <w:rFonts w:ascii="Arial" w:hAnsi="Arial" w:cs="Arial"/>
-        </w:rPr>
-      </w:pPr>
-      <w:hyperlink r:id="rId35" w:history="1">
-        <w:r>
-          <w:rPr>
-            <w:rStyle w:val="Hyperlink"/>
-            <w:rFonts w:ascii="Arial" w:hAnsi="Arial" w:cs="Arial"/>
-          </w:rPr>
-          <w:t>https://dzone.com/articles/automate-zap-security-tests-with-selenium-web</w:t>
-        </w:r>
-        <w:r>
-          <w:rPr>
-            <w:rStyle w:val="Hyperlink"/>
-            <w:rFonts w:ascii="Arial" w:hAnsi="Arial" w:cs="Arial"/>
-          </w:rPr>
-          <w:t>d</w:t>
-        </w:r>
-        <w:r>
-          <w:rPr>
-            <w:rStyle w:val="Hyperlink"/>
-            <w:rFonts w:ascii="Arial" w:hAnsi="Arial" w:cs="Arial"/>
-          </w:rPr>
-          <w:t>rive-1</w:t>
-        </w:r>
-      </w:hyperlink>
-    </w:p>
-    <w:p>
-      <w:pPr>
-        <w:spacing w:after="0" w:line="240" w:lineRule="auto"/>
-        <w:rPr>
-          <w:rFonts w:ascii="Arial" w:hAnsi="Arial" w:cs="Arial"/>
-        </w:rPr>
-      </w:pPr>
-    </w:p>
-    <w:p>
-      <w:pPr>
-        <w:spacing w:after="0" w:line="240" w:lineRule="auto"/>
-        <w:rPr>
-          <w:rFonts w:ascii="Arial" w:hAnsi="Arial" w:cs="Arial"/>
-        </w:rPr>
-      </w:pPr>
-      <w:r>
-        <w:rPr>
-          <w:rFonts w:ascii="Arial" w:hAnsi="Arial" w:cs="Arial"/>
-        </w:rPr>
-        <w:t>Originally I feel like I got stuck on the idea of java script to open and run ZAP automatically, as I saw this on a previous tutorial I was looking at. However, after speaking with Faisal about this I realised I much simpler approach is just to launch ZAP manually and have the selenium script run after doing this. I think was holding me back for a long time as the method for doing my previous approach was too technically difficult for me. However, now I am back on track and have successfully created 3 new java classes which will use ZAP as a proxy when Selenium runs scripts to run tests on a web application. The first steps in doing so were easy, I basically just had to download the latest chrome driver and download a couple of jar files and place them into a folder inside my Selenium folder. I had</w:t>
-      </w:r>
-      <w:r>
-        <w:rPr>
-          <w:rFonts w:ascii="Arial" w:hAnsi="Arial" w:cs="Arial"/>
-        </w:rPr>
-        <w:t xml:space="preserve"> to create my project as a mave</w:t>
-      </w:r>
-      <w:r>
-        <w:rPr>
-          <w:rFonts w:ascii="Arial" w:hAnsi="Arial" w:cs="Arial"/>
-        </w:rPr>
-        <w:t xml:space="preserve">n project, which I originally had no idea what this was and why this was different from creating just a standard java project. </w:t>
-      </w:r>
-      <w:r>
-        <w:rPr>
-          <w:rFonts w:ascii="Arial" w:hAnsi="Arial" w:cs="Arial"/>
-        </w:rPr>
-        <w:t xml:space="preserve">After doing a bit of research I </w:t>
-      </w:r>
-      <w:r>
-        <w:rPr>
-          <w:rFonts w:ascii="Arial" w:hAnsi="Arial" w:cs="Arial"/>
-        </w:rPr>
-        <w:t>found that when creating a mave</w:t>
-      </w:r>
-      <w:r>
-        <w:rPr>
-          <w:rFonts w:ascii="Arial" w:hAnsi="Arial" w:cs="Arial"/>
-        </w:rPr>
-        <w:t xml:space="preserve">n project a pom.xml file is created which contains information for the maven to build the project dependencies, build directory, source directory, plugins etc. Maven reads this pom.xml file then executes this. Maven projects can be run outside of Eclipse by running </w:t>
-      </w:r>
-      <w:r>
-        <w:rPr>
-          <w:rFonts w:ascii="Arial" w:hAnsi="Arial" w:cs="Arial"/>
-        </w:rPr>
-        <w:t xml:space="preserve">the batch file. </w:t>
-      </w:r>
-    </w:p>
-    <w:p>
-      <w:pPr>
-        <w:spacing w:after="0" w:line="240" w:lineRule="auto"/>
-        <w:rPr>
-          <w:rFonts w:ascii="Arial" w:hAnsi="Arial" w:cs="Arial"/>
-        </w:rPr>
-      </w:pPr>
-    </w:p>
-    <w:p>
-      <w:pPr>
-        <w:spacing w:after="0" w:line="240" w:lineRule="auto"/>
-        <w:rPr>
-          <w:rFonts w:ascii="Arial" w:hAnsi="Arial" w:cs="Arial"/>
-        </w:rPr>
-      </w:pPr>
-      <w:r>
-        <w:rPr>
-          <w:rFonts w:ascii="Arial" w:hAnsi="Arial" w:cs="Arial"/>
-        </w:rPr>
-        <w:t xml:space="preserve">I created 3 different classes. To have ZAP run as a proxy I had to replace various fields in the code to hopefully have my ZAP work as the proxy as the code runs and for the browser path to be correct. </w:t>
-      </w:r>
-    </w:p>
-    <w:p>
-      <w:pPr>
-        <w:spacing w:after="0" w:line="240" w:lineRule="auto"/>
-        <w:rPr>
-          <w:rFonts w:ascii="Arial" w:hAnsi="Arial" w:cs="Arial"/>
-        </w:rPr>
-      </w:pPr>
-    </w:p>
-    <w:p>
-      <w:pPr>
-        <w:spacing w:after="0" w:line="240" w:lineRule="auto"/>
-        <w:rPr>
-          <w:rFonts w:ascii="Arial" w:hAnsi="Arial" w:cs="Arial"/>
-        </w:rPr>
-      </w:pPr>
-    </w:p>
-    <w:p>
-      <w:pPr>
-        <w:spacing w:after="0" w:line="240" w:lineRule="auto"/>
-        <w:rPr>
-          <w:rFonts w:ascii="Arial" w:hAnsi="Arial" w:cs="Arial"/>
-        </w:rPr>
-      </w:pPr>
-      <w:r>
-        <w:rPr>
-          <w:noProof/>
-          <w:lang w:eastAsia="en-NZ"/>
-        </w:rPr>
-        <w:drawing>
-          <wp:inline distT="0" distB="0" distL="0" distR="0" wp14:anchorId="72210189" wp14:editId="29B7AEB4">
-            <wp:extent cx="5715000" cy="1752600"/>
-            <wp:effectExtent l="0" t="0" r="0" b="0"/>
-            <wp:docPr id="15" name="Picture 15"/>
             <wp:cNvGraphicFramePr>
               <a:graphicFrameLocks xmlns:a="http://schemas.openxmlformats.org/drawingml/2006/main" noChangeAspect="1"/>
             </wp:cNvGraphicFramePr>
@@ -3704,7 +4368,7 @@
                   <pic:spPr>
                     <a:xfrm>
                       <a:off x="0" y="0"/>
-                      <a:ext cx="5715000" cy="1752600"/>
+                      <a:ext cx="5731510" cy="2709545"/>
                     </a:xfrm>
                     <a:prstGeom prst="rect">
                       <a:avLst/>
@@ -3724,19 +4388,288 @@
           <w:rFonts w:ascii="Arial" w:hAnsi="Arial" w:cs="Arial"/>
         </w:rPr>
       </w:pPr>
-    </w:p>
-    <w:p>
-      <w:pPr>
-        <w:spacing w:after="0" w:line="240" w:lineRule="auto"/>
-        <w:rPr>
-          <w:rFonts w:ascii="Arial" w:hAnsi="Arial" w:cs="Arial"/>
-        </w:rPr>
-      </w:pPr>
-      <w:r>
-        <w:rPr>
-          <w:rFonts w:ascii="Arial" w:hAnsi="Arial" w:cs="Arial"/>
-        </w:rPr>
-        <w:t xml:space="preserve">Testing the code that I found online has proven quite difficult as I am getting errors with it when trying to run as shown in the screenshots below. Troubleshooting the problems are hard because it isn’t my code. I originally thought it might be a problem with not importing the correct packages but everything looks fine. My next troubleshooting step is to ensure I am creating the project properly as I seem to be getting red crosses next to my java packages. </w:t>
+      <w:r>
+        <w:rPr>
+          <w:rFonts w:ascii="Arial" w:hAnsi="Arial" w:cs="Arial"/>
+        </w:rPr>
+        <w:t xml:space="preserve">This was confusing as there were other times where the code ran fine. I will investigate further to see where the error is coming from. </w:t>
+      </w:r>
+      <w:r>
+        <w:rPr>
+          <w:rFonts w:ascii="Arial" w:hAnsi="Arial" w:cs="Arial"/>
+        </w:rPr>
+        <w:t xml:space="preserve">I attempted to run my “launchbrowser” script test in headless and this confirmed that the code was working successfully. I got an output message of “Test Passed”, while the script also ran in headless mode. This was good news as I felt like I am making progress in terms of getting my head around selenium. </w:t>
+      </w:r>
+    </w:p>
+    <w:p>
+      <w:pPr>
+        <w:spacing w:after="0" w:line="240" w:lineRule="auto"/>
+        <w:rPr>
+          <w:rFonts w:ascii="Arial" w:hAnsi="Arial" w:cs="Arial"/>
+        </w:rPr>
+      </w:pPr>
+    </w:p>
+    <w:p>
+      <w:pPr>
+        <w:spacing w:after="0" w:line="240" w:lineRule="auto"/>
+        <w:rPr>
+          <w:rFonts w:ascii="Arial" w:hAnsi="Arial" w:cs="Arial"/>
+        </w:rPr>
+      </w:pPr>
+      <w:r>
+        <w:rPr>
+          <w:rFonts w:ascii="Arial" w:hAnsi="Arial" w:cs="Arial"/>
+        </w:rPr>
+        <w:t>I ran a small test to see if I could notice any performance improvements while running the script in headless mode as opposed to non-headless mode. The time for my script to run in headless mode was 9.12seconds while the time for the script to run in non-headless mode took 10.97seconds. This confirmed that performance had increased between the 2 scripts, I would like to try this again but once my script is larger and contains more code.</w:t>
+      </w:r>
+    </w:p>
+    <w:p>
+      <w:pPr>
+        <w:spacing w:after="0" w:line="240" w:lineRule="auto"/>
+        <w:rPr>
+          <w:rFonts w:ascii="Arial" w:hAnsi="Arial" w:cs="Arial"/>
+        </w:rPr>
+      </w:pPr>
+    </w:p>
+    <w:p>
+      <w:pPr>
+        <w:spacing w:after="0" w:line="240" w:lineRule="auto"/>
+        <w:rPr>
+          <w:rFonts w:ascii="Arial" w:hAnsi="Arial" w:cs="Arial"/>
+          <w:sz w:val="28"/>
+          <w:szCs w:val="28"/>
+        </w:rPr>
+      </w:pPr>
+      <w:r>
+        <w:rPr>
+          <w:rFonts w:ascii="Arial" w:hAnsi="Arial" w:cs="Arial"/>
+          <w:sz w:val="28"/>
+          <w:szCs w:val="28"/>
+        </w:rPr>
+        <w:t>Week 12</w:t>
+      </w:r>
+    </w:p>
+    <w:p>
+      <w:pPr>
+        <w:spacing w:after="0" w:line="240" w:lineRule="auto"/>
+        <w:rPr>
+          <w:rFonts w:ascii="Arial" w:hAnsi="Arial" w:cs="Arial"/>
+        </w:rPr>
+      </w:pPr>
+    </w:p>
+    <w:p>
+      <w:pPr>
+        <w:spacing w:after="0" w:line="240" w:lineRule="auto"/>
+        <w:rPr>
+          <w:rFonts w:ascii="Arial" w:hAnsi="Arial" w:cs="Arial"/>
+          <w:sz w:val="24"/>
+          <w:szCs w:val="24"/>
+        </w:rPr>
+      </w:pPr>
+      <w:r>
+        <w:rPr>
+          <w:rFonts w:ascii="Arial" w:hAnsi="Arial" w:cs="Arial"/>
+          <w:sz w:val="24"/>
+          <w:szCs w:val="24"/>
+        </w:rPr>
+        <w:t>Integrating Selenium with ZAP Re-Visit</w:t>
+      </w:r>
+    </w:p>
+    <w:p>
+      <w:pPr>
+        <w:spacing w:after="0" w:line="240" w:lineRule="auto"/>
+        <w:rPr>
+          <w:rFonts w:ascii="Arial" w:hAnsi="Arial" w:cs="Arial"/>
+        </w:rPr>
+      </w:pPr>
+    </w:p>
+    <w:p>
+      <w:pPr>
+        <w:spacing w:after="0" w:line="240" w:lineRule="auto"/>
+        <w:rPr>
+          <w:rFonts w:ascii="Arial" w:hAnsi="Arial" w:cs="Arial"/>
+        </w:rPr>
+      </w:pPr>
+      <w:r>
+        <w:rPr>
+          <w:rFonts w:ascii="Arial" w:hAnsi="Arial" w:cs="Arial"/>
+        </w:rPr>
+        <w:t xml:space="preserve">I tried to work on a different task once again relating to integrating ZAP with Selenium. I tried to follow a tutorial that I found online. </w:t>
+      </w:r>
+    </w:p>
+    <w:p>
+      <w:pPr>
+        <w:spacing w:after="0" w:line="240" w:lineRule="auto"/>
+        <w:rPr>
+          <w:rFonts w:ascii="Arial" w:hAnsi="Arial" w:cs="Arial"/>
+        </w:rPr>
+      </w:pPr>
+    </w:p>
+    <w:p>
+      <w:pPr>
+        <w:spacing w:after="0" w:line="240" w:lineRule="auto"/>
+        <w:rPr>
+          <w:rFonts w:ascii="Arial" w:hAnsi="Arial" w:cs="Arial"/>
+        </w:rPr>
+      </w:pPr>
+      <w:hyperlink r:id="rId37" w:history="1">
+        <w:r>
+          <w:rPr>
+            <w:rStyle w:val="Hyperlink"/>
+            <w:rFonts w:ascii="Arial" w:hAnsi="Arial" w:cs="Arial"/>
+          </w:rPr>
+          <w:t>https://premsvmm.blogspot.com/2018/07/how-to-integrate-oswap-zap-with-selenium.html</w:t>
+        </w:r>
+      </w:hyperlink>
+    </w:p>
+    <w:p>
+      <w:pPr>
+        <w:spacing w:after="0" w:line="240" w:lineRule="auto"/>
+        <w:rPr>
+          <w:rFonts w:ascii="Arial" w:hAnsi="Arial" w:cs="Arial"/>
+        </w:rPr>
+      </w:pPr>
+    </w:p>
+    <w:p>
+      <w:pPr>
+        <w:spacing w:after="0" w:line="240" w:lineRule="auto"/>
+        <w:rPr>
+          <w:rFonts w:ascii="Arial" w:hAnsi="Arial" w:cs="Arial"/>
+        </w:rPr>
+      </w:pPr>
+      <w:r>
+        <w:rPr>
+          <w:rFonts w:ascii="Arial" w:hAnsi="Arial" w:cs="Arial"/>
+        </w:rPr>
+        <w:lastRenderedPageBreak/>
+        <w:t xml:space="preserve">There was not a whole lot of documentation I could find, and when I did I found it extremely hard to understand. This tutorial had included example code on what I should be doing, however there was no explanation on what it was doing and how it was working. This was frustrating because every other tutorial I look at I cannot seem to find any example code to use, this seems to be the only tutorial I could find. After spending the afternoon trying to get this working I was unsuccessful.  I will keep trying until I figure this out. </w:t>
+      </w:r>
+    </w:p>
+    <w:p>
+      <w:pPr>
+        <w:spacing w:after="0" w:line="240" w:lineRule="auto"/>
+        <w:rPr>
+          <w:rFonts w:ascii="Arial" w:hAnsi="Arial" w:cs="Arial"/>
+        </w:rPr>
+      </w:pPr>
+    </w:p>
+    <w:p>
+      <w:pPr>
+        <w:spacing w:after="0" w:line="240" w:lineRule="auto"/>
+        <w:rPr>
+          <w:rFonts w:ascii="Arial" w:hAnsi="Arial" w:cs="Arial"/>
+        </w:rPr>
+      </w:pPr>
+      <w:r>
+        <w:rPr>
+          <w:rFonts w:ascii="Arial" w:hAnsi="Arial" w:cs="Arial"/>
+        </w:rPr>
+        <w:t>I found this tutorial below which seems like I will have a lot more success with as there is documentation included in this.</w:t>
+      </w:r>
+    </w:p>
+    <w:p>
+      <w:pPr>
+        <w:spacing w:after="0" w:line="240" w:lineRule="auto"/>
+        <w:rPr>
+          <w:rFonts w:ascii="Arial" w:hAnsi="Arial" w:cs="Arial"/>
+        </w:rPr>
+      </w:pPr>
+    </w:p>
+    <w:p>
+      <w:pPr>
+        <w:spacing w:after="0" w:line="240" w:lineRule="auto"/>
+        <w:rPr>
+          <w:rFonts w:ascii="Arial" w:hAnsi="Arial" w:cs="Arial"/>
+        </w:rPr>
+      </w:pPr>
+      <w:hyperlink r:id="rId38" w:history="1">
+        <w:r>
+          <w:rPr>
+            <w:rStyle w:val="Hyperlink"/>
+            <w:rFonts w:ascii="Arial" w:hAnsi="Arial" w:cs="Arial"/>
+          </w:rPr>
+          <w:t>https://dzone.com/articles/automate-zap-security-tests-with-selenium-webdrive-1</w:t>
+        </w:r>
+      </w:hyperlink>
+    </w:p>
+    <w:p>
+      <w:pPr>
+        <w:spacing w:after="0" w:line="240" w:lineRule="auto"/>
+        <w:rPr>
+          <w:rFonts w:ascii="Arial" w:hAnsi="Arial" w:cs="Arial"/>
+        </w:rPr>
+      </w:pPr>
+    </w:p>
+    <w:p>
+      <w:pPr>
+        <w:spacing w:after="0" w:line="240" w:lineRule="auto"/>
+        <w:rPr>
+          <w:rFonts w:ascii="Arial" w:hAnsi="Arial" w:cs="Arial"/>
+        </w:rPr>
+      </w:pPr>
+      <w:r>
+        <w:rPr>
+          <w:rFonts w:ascii="Arial" w:hAnsi="Arial" w:cs="Arial"/>
+        </w:rPr>
+        <w:t>Originally I feel like I got stuck on the idea of java script to open and run ZAP automatically, as I saw this on a previous tutorial I was looking at. However, after speaking with Faisal about this I realised I much simpler approach is just to launch ZAP manually and have the selenium script run after doing this. I think was holding me back for a long time as the method for doing my previous approach was too technically difficult for me. However, now I am back on track and have successfully created 3 new java classes which will use ZAP as a proxy when Selenium runs scripts to run tests on a web application. The first steps in doing so were easy, I basically just had to download the latest chrome driver and download a couple of jar files and place them into a folder inside my Selenium folder. I had</w:t>
+      </w:r>
+      <w:r>
+        <w:rPr>
+          <w:rFonts w:ascii="Arial" w:hAnsi="Arial" w:cs="Arial"/>
+        </w:rPr>
+        <w:t xml:space="preserve"> to create my project as a mave</w:t>
+      </w:r>
+      <w:r>
+        <w:rPr>
+          <w:rFonts w:ascii="Arial" w:hAnsi="Arial" w:cs="Arial"/>
+        </w:rPr>
+        <w:t xml:space="preserve">n project, which I originally had no idea what this was and why this was different from creating just a standard java project. </w:t>
+      </w:r>
+      <w:r>
+        <w:rPr>
+          <w:rFonts w:ascii="Arial" w:hAnsi="Arial" w:cs="Arial"/>
+        </w:rPr>
+        <w:t xml:space="preserve">After doing a bit of research I </w:t>
+      </w:r>
+      <w:r>
+        <w:rPr>
+          <w:rFonts w:ascii="Arial" w:hAnsi="Arial" w:cs="Arial"/>
+        </w:rPr>
+        <w:t>found that when creating a mave</w:t>
+      </w:r>
+      <w:r>
+        <w:rPr>
+          <w:rFonts w:ascii="Arial" w:hAnsi="Arial" w:cs="Arial"/>
+        </w:rPr>
+        <w:t xml:space="preserve">n project a pom.xml file is created which contains information for the maven to build the project dependencies, build directory, source directory, plugins etc. Maven reads this pom.xml file then executes this. Maven projects can be run outside of Eclipse by running </w:t>
+      </w:r>
+      <w:r>
+        <w:rPr>
+          <w:rFonts w:ascii="Arial" w:hAnsi="Arial" w:cs="Arial"/>
+        </w:rPr>
+        <w:t xml:space="preserve">the batch file. </w:t>
+      </w:r>
+    </w:p>
+    <w:p>
+      <w:pPr>
+        <w:spacing w:after="0" w:line="240" w:lineRule="auto"/>
+        <w:rPr>
+          <w:rFonts w:ascii="Arial" w:hAnsi="Arial" w:cs="Arial"/>
+        </w:rPr>
+      </w:pPr>
+    </w:p>
+    <w:p>
+      <w:pPr>
+        <w:spacing w:after="0" w:line="240" w:lineRule="auto"/>
+        <w:rPr>
+          <w:rFonts w:ascii="Arial" w:hAnsi="Arial" w:cs="Arial"/>
+        </w:rPr>
+      </w:pPr>
+      <w:r>
+        <w:rPr>
+          <w:rFonts w:ascii="Arial" w:hAnsi="Arial" w:cs="Arial"/>
+        </w:rPr>
+        <w:t xml:space="preserve">I created 3 different classes. To have ZAP run as a proxy I had to replace various fields in the code to hopefully have my ZAP work as the proxy as the code runs and for the browser path to be correct. </w:t>
       </w:r>
     </w:p>
     <w:p>
@@ -3767,289 +4700,11 @@
           <w:noProof/>
           <w:lang w:eastAsia="en-NZ"/>
         </w:rPr>
-        <w:lastRenderedPageBreak/>
         <w:drawing>
-          <wp:inline distT="0" distB="0" distL="0" distR="0" wp14:anchorId="3B8721D5" wp14:editId="3EC4D340">
-            <wp:extent cx="5581650" cy="1771650"/>
+          <wp:inline distT="0" distB="0" distL="0" distR="0" wp14:anchorId="72210189" wp14:editId="29B7AEB4">
+            <wp:extent cx="5715000" cy="1752600"/>
             <wp:effectExtent l="0" t="0" r="0" b="0"/>
-            <wp:docPr id="13" name="Picture 13"/>
-            <wp:cNvGraphicFramePr>
-              <a:graphicFrameLocks xmlns:a="http://schemas.openxmlformats.org/drawingml/2006/main" noChangeAspect="1"/>
-            </wp:cNvGraphicFramePr>
-            <a:graphic xmlns:a="http://schemas.openxmlformats.org/drawingml/2006/main">
-              <a:graphicData uri="http://schemas.openxmlformats.org/drawingml/2006/picture">
-                <pic:pic xmlns:pic="http://schemas.openxmlformats.org/drawingml/2006/picture">
-                  <pic:nvPicPr>
-                    <pic:cNvPr id="1" name=""/>
-                    <pic:cNvPicPr/>
-                  </pic:nvPicPr>
-                  <pic:blipFill>
-                    <a:blip r:embed="rId37"/>
-                    <a:stretch>
-                      <a:fillRect/>
-                    </a:stretch>
-                  </pic:blipFill>
-                  <pic:spPr>
-                    <a:xfrm>
-                      <a:off x="0" y="0"/>
-                      <a:ext cx="5581650" cy="1771650"/>
-                    </a:xfrm>
-                    <a:prstGeom prst="rect">
-                      <a:avLst/>
-                    </a:prstGeom>
-                  </pic:spPr>
-                </pic:pic>
-              </a:graphicData>
-            </a:graphic>
-          </wp:inline>
-        </w:drawing>
-      </w:r>
-    </w:p>
-    <w:p>
-      <w:pPr>
-        <w:spacing w:after="0" w:line="240" w:lineRule="auto"/>
-        <w:rPr>
-          <w:rFonts w:ascii="Arial" w:hAnsi="Arial" w:cs="Arial"/>
-        </w:rPr>
-      </w:pPr>
-    </w:p>
-    <w:p>
-      <w:pPr>
-        <w:spacing w:after="0" w:line="240" w:lineRule="auto"/>
-        <w:rPr>
-          <w:rFonts w:ascii="Arial" w:hAnsi="Arial" w:cs="Arial"/>
-        </w:rPr>
-      </w:pPr>
-      <w:r>
-        <w:rPr>
-          <w:rFonts w:ascii="Arial" w:hAnsi="Arial" w:cs="Arial"/>
-        </w:rPr>
-        <w:t xml:space="preserve">After running through the steps again on how to set up the project and packages I’m sure I’ve done this all correctly, so that is not the issue. </w:t>
-      </w:r>
-      <w:r>
-        <w:rPr>
-          <w:rFonts w:ascii="Arial" w:hAnsi="Arial" w:cs="Arial"/>
-        </w:rPr>
-        <w:t>I commented out some of the code that wasn’t working in the ZapSecurityTest class to see if the other 2 classes would run. The classes run successfully but it was hard to troubleshoot any potential issues because since the ZapSecurityTest class is not working I could not get ZAP to run as the proxy on the tests which is my main objective.</w:t>
-      </w:r>
-      <w:r>
-        <w:rPr>
-          <w:rFonts w:ascii="Arial" w:hAnsi="Arial" w:cs="Arial"/>
-        </w:rPr>
-        <w:t xml:space="preserve"> </w:t>
-      </w:r>
-    </w:p>
-    <w:p>
-      <w:pPr>
-        <w:spacing w:after="0" w:line="240" w:lineRule="auto"/>
-        <w:rPr>
-          <w:rFonts w:ascii="Arial" w:hAnsi="Arial" w:cs="Arial"/>
-        </w:rPr>
-      </w:pPr>
-    </w:p>
-    <w:p>
-      <w:pPr>
-        <w:spacing w:after="0" w:line="240" w:lineRule="auto"/>
-        <w:rPr>
-          <w:rFonts w:ascii="Arial" w:hAnsi="Arial" w:cs="Arial"/>
-        </w:rPr>
-      </w:pPr>
-      <w:r>
-        <w:rPr>
-          <w:rFonts w:ascii="Arial" w:hAnsi="Arial" w:cs="Arial"/>
-        </w:rPr>
-        <w:t>I fixed any of the red lines I was getting on my ZapSecurityTest class and was hopeful that I could then have ZAP run as the proxy for my scripts. However, it would still not work. I sent through the tutorial I was following to Faisal in hopes that he would be able to get the scripts running successfully and show me where I may have gone wrong with this.</w:t>
-      </w:r>
-      <w:r>
-        <w:rPr>
-          <w:rFonts w:ascii="Arial" w:hAnsi="Arial" w:cs="Arial"/>
-        </w:rPr>
-        <w:t xml:space="preserve"> </w:t>
-      </w:r>
-    </w:p>
-    <w:p>
-      <w:pPr>
-        <w:spacing w:after="0" w:line="240" w:lineRule="auto"/>
-        <w:rPr>
-          <w:rFonts w:ascii="Arial" w:hAnsi="Arial" w:cs="Arial"/>
-        </w:rPr>
-      </w:pPr>
-    </w:p>
-    <w:p>
-      <w:pPr>
-        <w:spacing w:after="0" w:line="240" w:lineRule="auto"/>
-        <w:rPr>
-          <w:rFonts w:ascii="Arial" w:hAnsi="Arial" w:cs="Arial"/>
-          <w:sz w:val="28"/>
-          <w:szCs w:val="28"/>
-        </w:rPr>
-      </w:pPr>
-      <w:r>
-        <w:rPr>
-          <w:rFonts w:ascii="Arial" w:hAnsi="Arial" w:cs="Arial"/>
-          <w:sz w:val="28"/>
-          <w:szCs w:val="28"/>
-        </w:rPr>
-        <w:t>Week 12</w:t>
-      </w:r>
-    </w:p>
-    <w:p>
-      <w:pPr>
-        <w:spacing w:after="0" w:line="240" w:lineRule="auto"/>
-        <w:rPr>
-          <w:rFonts w:ascii="Arial" w:hAnsi="Arial" w:cs="Arial"/>
-        </w:rPr>
-      </w:pPr>
-    </w:p>
-    <w:p>
-      <w:pPr>
-        <w:spacing w:after="0" w:line="240" w:lineRule="auto"/>
-        <w:rPr>
-          <w:rFonts w:ascii="Arial" w:hAnsi="Arial" w:cs="Arial"/>
-        </w:rPr>
-      </w:pPr>
-      <w:r>
-        <w:rPr>
-          <w:rFonts w:ascii="Arial" w:hAnsi="Arial" w:cs="Arial"/>
-        </w:rPr>
-        <w:t>After reading back through the documentation I found an error in the scripts that I was trying to run. I had overlooked a small but important step further along in the documentation.</w:t>
-      </w:r>
-    </w:p>
-    <w:p>
-      <w:pPr>
-        <w:spacing w:after="0" w:line="240" w:lineRule="auto"/>
-        <w:rPr>
-          <w:rFonts w:ascii="Arial" w:hAnsi="Arial" w:cs="Arial"/>
-        </w:rPr>
-      </w:pPr>
-      <w:r>
-        <w:rPr>
-          <w:rFonts w:ascii="Arial" w:hAnsi="Arial" w:cs="Arial"/>
-        </w:rPr>
-        <w:t>I will provide screenshots below of the steps I missed.</w:t>
-      </w:r>
-    </w:p>
-    <w:p>
-      <w:pPr>
-        <w:spacing w:after="0" w:line="240" w:lineRule="auto"/>
-        <w:rPr>
-          <w:rFonts w:ascii="Arial" w:hAnsi="Arial" w:cs="Arial"/>
-        </w:rPr>
-      </w:pPr>
-    </w:p>
-    <w:p>
-      <w:pPr>
-        <w:spacing w:after="0" w:line="240" w:lineRule="auto"/>
-        <w:rPr>
-          <w:rFonts w:ascii="Arial" w:hAnsi="Arial" w:cs="Arial"/>
-        </w:rPr>
-      </w:pPr>
-      <w:r>
-        <w:rPr>
-          <w:noProof/>
-          <w:lang w:eastAsia="en-NZ"/>
-        </w:rPr>
-        <w:drawing>
-          <wp:inline distT="0" distB="0" distL="0" distR="0" wp14:anchorId="70A9C68D" wp14:editId="0D59A08E">
-            <wp:extent cx="4343400" cy="3433634"/>
-            <wp:effectExtent l="0" t="0" r="0" b="0"/>
-            <wp:docPr id="14" name="Picture 14"/>
-            <wp:cNvGraphicFramePr>
-              <a:graphicFrameLocks xmlns:a="http://schemas.openxmlformats.org/drawingml/2006/main" noChangeAspect="1"/>
-            </wp:cNvGraphicFramePr>
-            <a:graphic xmlns:a="http://schemas.openxmlformats.org/drawingml/2006/main">
-              <a:graphicData uri="http://schemas.openxmlformats.org/drawingml/2006/picture">
-                <pic:pic xmlns:pic="http://schemas.openxmlformats.org/drawingml/2006/picture">
-                  <pic:nvPicPr>
-                    <pic:cNvPr id="1" name=""/>
-                    <pic:cNvPicPr/>
-                  </pic:nvPicPr>
-                  <pic:blipFill>
-                    <a:blip r:embed="rId38"/>
-                    <a:stretch>
-                      <a:fillRect/>
-                    </a:stretch>
-                  </pic:blipFill>
-                  <pic:spPr>
-                    <a:xfrm>
-                      <a:off x="0" y="0"/>
-                      <a:ext cx="4354455" cy="3442373"/>
-                    </a:xfrm>
-                    <a:prstGeom prst="rect">
-                      <a:avLst/>
-                    </a:prstGeom>
-                  </pic:spPr>
-                </pic:pic>
-              </a:graphicData>
-            </a:graphic>
-          </wp:inline>
-        </w:drawing>
-      </w:r>
-    </w:p>
-    <w:p>
-      <w:pPr>
-        <w:spacing w:after="0" w:line="240" w:lineRule="auto"/>
-        <w:rPr>
-          <w:rFonts w:ascii="Arial" w:hAnsi="Arial" w:cs="Arial"/>
-        </w:rPr>
-      </w:pPr>
-    </w:p>
-    <w:p>
-      <w:pPr>
-        <w:spacing w:after="0" w:line="240" w:lineRule="auto"/>
-        <w:rPr>
-          <w:rFonts w:ascii="Arial" w:hAnsi="Arial" w:cs="Arial"/>
-        </w:rPr>
-      </w:pPr>
-    </w:p>
-    <w:p>
-      <w:pPr>
-        <w:spacing w:after="0" w:line="240" w:lineRule="auto"/>
-        <w:rPr>
-          <w:rFonts w:ascii="Arial" w:hAnsi="Arial" w:cs="Arial"/>
-        </w:rPr>
-      </w:pPr>
-      <w:r>
-        <w:rPr>
-          <w:rFonts w:ascii="Arial" w:hAnsi="Arial" w:cs="Arial"/>
-        </w:rPr>
-        <w:lastRenderedPageBreak/>
-        <w:t>In the ZapSecurityTest.java class that I created I had to reconfigure the port number of my ZAP client. I missed the step where I was supposed to disable the API key as shown in the below screenshot.</w:t>
-      </w:r>
-    </w:p>
-    <w:p>
-      <w:pPr>
-        <w:spacing w:after="0" w:line="240" w:lineRule="auto"/>
-        <w:rPr>
-          <w:rFonts w:ascii="Arial" w:hAnsi="Arial" w:cs="Arial"/>
-        </w:rPr>
-      </w:pPr>
-    </w:p>
-    <w:p>
-      <w:pPr>
-        <w:spacing w:after="0" w:line="240" w:lineRule="auto"/>
-        <w:rPr>
-          <w:rFonts w:ascii="Arial" w:hAnsi="Arial" w:cs="Arial"/>
-        </w:rPr>
-      </w:pPr>
-    </w:p>
-    <w:p>
-      <w:pPr>
-        <w:spacing w:after="0" w:line="240" w:lineRule="auto"/>
-        <w:rPr>
-          <w:rFonts w:ascii="Arial" w:hAnsi="Arial" w:cs="Arial"/>
-        </w:rPr>
-      </w:pPr>
-      <w:r>
-        <w:rPr>
-          <w:noProof/>
-          <w:lang w:eastAsia="en-NZ"/>
-        </w:rPr>
-        <w:drawing>
-          <wp:inline distT="0" distB="0" distL="0" distR="0" wp14:anchorId="347F94C7" wp14:editId="16FB707F">
-            <wp:extent cx="4124325" cy="3223847"/>
-            <wp:effectExtent l="0" t="0" r="0" b="0"/>
-            <wp:docPr id="16" name="Picture 16"/>
+            <wp:docPr id="15" name="Picture 15"/>
             <wp:cNvGraphicFramePr>
               <a:graphicFrameLocks xmlns:a="http://schemas.openxmlformats.org/drawingml/2006/main" noChangeAspect="1"/>
             </wp:cNvGraphicFramePr>
@@ -4069,7 +4724,7 @@
                   <pic:spPr>
                     <a:xfrm>
                       <a:off x="0" y="0"/>
-                      <a:ext cx="4136148" cy="3233089"/>
+                      <a:ext cx="5715000" cy="1752600"/>
                     </a:xfrm>
                     <a:prstGeom prst="rect">
                       <a:avLst/>
@@ -4101,14 +4756,16 @@
         <w:rPr>
           <w:rFonts w:ascii="Arial" w:hAnsi="Arial" w:cs="Arial"/>
         </w:rPr>
-        <w:t xml:space="preserve">After doing these additional steps I was confident that I was going to have ZAP successfully integrate with the Selenium script. </w:t>
-      </w:r>
-      <w:r>
-        <w:rPr>
-          <w:rFonts w:ascii="Arial" w:hAnsi="Arial" w:cs="Arial"/>
-        </w:rPr>
-        <w:t>This was not the case as when running the scripts I was getting errors.</w:t>
-      </w:r>
+        <w:t xml:space="preserve">Testing the code that I found online has proven quite difficult as I am getting errors with it when trying to run as shown in the screenshots below. Troubleshooting the problems are hard because it isn’t my code. I originally thought it might be a problem with not importing the correct packages but everything looks fine. My next troubleshooting step is to ensure I am creating the project properly as I seem to be getting red crosses next to my java packages. </w:t>
+      </w:r>
+    </w:p>
+    <w:p>
+      <w:pPr>
+        <w:spacing w:after="0" w:line="240" w:lineRule="auto"/>
+        <w:rPr>
+          <w:rFonts w:ascii="Arial" w:hAnsi="Arial" w:cs="Arial"/>
+        </w:rPr>
+      </w:pPr>
     </w:p>
     <w:p>
       <w:pPr>
@@ -4132,10 +4789,10 @@
         </w:rPr>
         <w:lastRenderedPageBreak/>
         <w:drawing>
-          <wp:inline distT="0" distB="0" distL="0" distR="0" wp14:anchorId="138CB518" wp14:editId="3C3011FA">
-            <wp:extent cx="4476750" cy="5248275"/>
-            <wp:effectExtent l="0" t="0" r="0" b="9525"/>
-            <wp:docPr id="18" name="Picture 18"/>
+          <wp:inline distT="0" distB="0" distL="0" distR="0" wp14:anchorId="3B8721D5" wp14:editId="3EC4D340">
+            <wp:extent cx="5581650" cy="1771650"/>
+            <wp:effectExtent l="0" t="0" r="0" b="0"/>
+            <wp:docPr id="13" name="Picture 13"/>
             <wp:cNvGraphicFramePr>
               <a:graphicFrameLocks xmlns:a="http://schemas.openxmlformats.org/drawingml/2006/main" noChangeAspect="1"/>
             </wp:cNvGraphicFramePr>
@@ -4155,6 +4812,387 @@
                   <pic:spPr>
                     <a:xfrm>
                       <a:off x="0" y="0"/>
+                      <a:ext cx="5581650" cy="1771650"/>
+                    </a:xfrm>
+                    <a:prstGeom prst="rect">
+                      <a:avLst/>
+                    </a:prstGeom>
+                  </pic:spPr>
+                </pic:pic>
+              </a:graphicData>
+            </a:graphic>
+          </wp:inline>
+        </w:drawing>
+      </w:r>
+    </w:p>
+    <w:p>
+      <w:pPr>
+        <w:spacing w:after="0" w:line="240" w:lineRule="auto"/>
+        <w:rPr>
+          <w:rFonts w:ascii="Arial" w:hAnsi="Arial" w:cs="Arial"/>
+          <w:sz w:val="28"/>
+          <w:szCs w:val="28"/>
+        </w:rPr>
+      </w:pPr>
+      <w:r>
+        <w:rPr>
+          <w:rFonts w:ascii="Arial" w:hAnsi="Arial" w:cs="Arial"/>
+          <w:sz w:val="28"/>
+          <w:szCs w:val="28"/>
+        </w:rPr>
+        <w:t>Week 13</w:t>
+      </w:r>
+    </w:p>
+    <w:p>
+      <w:pPr>
+        <w:spacing w:after="0" w:line="240" w:lineRule="auto"/>
+        <w:rPr>
+          <w:rFonts w:ascii="Arial" w:hAnsi="Arial" w:cs="Arial"/>
+        </w:rPr>
+      </w:pPr>
+    </w:p>
+    <w:p>
+      <w:pPr>
+        <w:spacing w:after="0" w:line="240" w:lineRule="auto"/>
+        <w:rPr>
+          <w:rFonts w:ascii="Arial" w:hAnsi="Arial" w:cs="Arial"/>
+        </w:rPr>
+      </w:pPr>
+      <w:r>
+        <w:rPr>
+          <w:rFonts w:ascii="Arial" w:hAnsi="Arial" w:cs="Arial"/>
+        </w:rPr>
+        <w:t xml:space="preserve">After running through the steps again on how to set up the project and packages I’m sure I’ve done this all correctly, so that is not the issue. </w:t>
+      </w:r>
+      <w:r>
+        <w:rPr>
+          <w:rFonts w:ascii="Arial" w:hAnsi="Arial" w:cs="Arial"/>
+        </w:rPr>
+        <w:t>I commented out some of the code that wasn’t working in the ZapSecurityTest class to see if the other 2 classes would run. The classes run successfully but it was hard to troubleshoot any potential issues because since the ZapSecurityTest class is not working I could not get ZAP to run as the proxy on the tests which is my main objective.</w:t>
+      </w:r>
+      <w:r>
+        <w:rPr>
+          <w:rFonts w:ascii="Arial" w:hAnsi="Arial" w:cs="Arial"/>
+        </w:rPr>
+        <w:t xml:space="preserve"> </w:t>
+      </w:r>
+    </w:p>
+    <w:p>
+      <w:pPr>
+        <w:spacing w:after="0" w:line="240" w:lineRule="auto"/>
+        <w:rPr>
+          <w:rFonts w:ascii="Arial" w:hAnsi="Arial" w:cs="Arial"/>
+        </w:rPr>
+      </w:pPr>
+    </w:p>
+    <w:p>
+      <w:pPr>
+        <w:spacing w:after="0" w:line="240" w:lineRule="auto"/>
+        <w:rPr>
+          <w:rFonts w:ascii="Arial" w:hAnsi="Arial" w:cs="Arial"/>
+        </w:rPr>
+      </w:pPr>
+      <w:r>
+        <w:rPr>
+          <w:rFonts w:ascii="Arial" w:hAnsi="Arial" w:cs="Arial"/>
+        </w:rPr>
+        <w:t>I fixed any of the red lines I was getting on my ZapSecurityTest class and was hopeful that I could then have ZAP run as the proxy for my scripts. However, it would still not work. I sent through the tutorial I was following to Faisal in hopes that he would be able to get the scripts running successfully and show me where I may have gone wrong with this.</w:t>
+      </w:r>
+      <w:r>
+        <w:rPr>
+          <w:rFonts w:ascii="Arial" w:hAnsi="Arial" w:cs="Arial"/>
+        </w:rPr>
+        <w:t xml:space="preserve"> </w:t>
+      </w:r>
+    </w:p>
+    <w:p>
+      <w:pPr>
+        <w:spacing w:after="0" w:line="240" w:lineRule="auto"/>
+        <w:rPr>
+          <w:rFonts w:ascii="Arial" w:hAnsi="Arial" w:cs="Arial"/>
+        </w:rPr>
+      </w:pPr>
+    </w:p>
+    <w:p>
+      <w:pPr>
+        <w:spacing w:after="0" w:line="240" w:lineRule="auto"/>
+        <w:rPr>
+          <w:rFonts w:ascii="Arial" w:hAnsi="Arial" w:cs="Arial"/>
+          <w:sz w:val="28"/>
+          <w:szCs w:val="28"/>
+        </w:rPr>
+      </w:pPr>
+      <w:r>
+        <w:rPr>
+          <w:rFonts w:ascii="Arial" w:hAnsi="Arial" w:cs="Arial"/>
+          <w:sz w:val="28"/>
+          <w:szCs w:val="28"/>
+        </w:rPr>
+        <w:t>Week 14</w:t>
+      </w:r>
+    </w:p>
+    <w:p>
+      <w:pPr>
+        <w:spacing w:after="0" w:line="240" w:lineRule="auto"/>
+        <w:rPr>
+          <w:rFonts w:ascii="Arial" w:hAnsi="Arial" w:cs="Arial"/>
+        </w:rPr>
+      </w:pPr>
+    </w:p>
+    <w:p>
+      <w:pPr>
+        <w:spacing w:after="0" w:line="240" w:lineRule="auto"/>
+        <w:rPr>
+          <w:rFonts w:ascii="Arial" w:hAnsi="Arial" w:cs="Arial"/>
+        </w:rPr>
+      </w:pPr>
+      <w:r>
+        <w:rPr>
+          <w:rFonts w:ascii="Arial" w:hAnsi="Arial" w:cs="Arial"/>
+        </w:rPr>
+        <w:t>After reading back through the documentation I found an error in the scripts that I was trying to run. I had overlooked a small but important step further along in the documentation.</w:t>
+      </w:r>
+    </w:p>
+    <w:p>
+      <w:pPr>
+        <w:spacing w:after="0" w:line="240" w:lineRule="auto"/>
+        <w:rPr>
+          <w:rFonts w:ascii="Arial" w:hAnsi="Arial" w:cs="Arial"/>
+        </w:rPr>
+      </w:pPr>
+      <w:r>
+        <w:rPr>
+          <w:rFonts w:ascii="Arial" w:hAnsi="Arial" w:cs="Arial"/>
+        </w:rPr>
+        <w:t>I will provide screenshots below of the steps I missed.</w:t>
+      </w:r>
+    </w:p>
+    <w:p>
+      <w:pPr>
+        <w:spacing w:after="0" w:line="240" w:lineRule="auto"/>
+        <w:rPr>
+          <w:rFonts w:ascii="Arial" w:hAnsi="Arial" w:cs="Arial"/>
+        </w:rPr>
+      </w:pPr>
+    </w:p>
+    <w:p>
+      <w:pPr>
+        <w:spacing w:after="0" w:line="240" w:lineRule="auto"/>
+        <w:rPr>
+          <w:rFonts w:ascii="Arial" w:hAnsi="Arial" w:cs="Arial"/>
+        </w:rPr>
+      </w:pPr>
+      <w:r>
+        <w:rPr>
+          <w:noProof/>
+          <w:lang w:eastAsia="en-NZ"/>
+        </w:rPr>
+        <w:drawing>
+          <wp:inline distT="0" distB="0" distL="0" distR="0" wp14:anchorId="70A9C68D" wp14:editId="0D59A08E">
+            <wp:extent cx="4343400" cy="3433634"/>
+            <wp:effectExtent l="0" t="0" r="0" b="0"/>
+            <wp:docPr id="14" name="Picture 14"/>
+            <wp:cNvGraphicFramePr>
+              <a:graphicFrameLocks xmlns:a="http://schemas.openxmlformats.org/drawingml/2006/main" noChangeAspect="1"/>
+            </wp:cNvGraphicFramePr>
+            <a:graphic xmlns:a="http://schemas.openxmlformats.org/drawingml/2006/main">
+              <a:graphicData uri="http://schemas.openxmlformats.org/drawingml/2006/picture">
+                <pic:pic xmlns:pic="http://schemas.openxmlformats.org/drawingml/2006/picture">
+                  <pic:nvPicPr>
+                    <pic:cNvPr id="1" name=""/>
+                    <pic:cNvPicPr/>
+                  </pic:nvPicPr>
+                  <pic:blipFill>
+                    <a:blip r:embed="rId41"/>
+                    <a:stretch>
+                      <a:fillRect/>
+                    </a:stretch>
+                  </pic:blipFill>
+                  <pic:spPr>
+                    <a:xfrm>
+                      <a:off x="0" y="0"/>
+                      <a:ext cx="4354455" cy="3442373"/>
+                    </a:xfrm>
+                    <a:prstGeom prst="rect">
+                      <a:avLst/>
+                    </a:prstGeom>
+                  </pic:spPr>
+                </pic:pic>
+              </a:graphicData>
+            </a:graphic>
+          </wp:inline>
+        </w:drawing>
+      </w:r>
+    </w:p>
+    <w:p>
+      <w:pPr>
+        <w:spacing w:after="0" w:line="240" w:lineRule="auto"/>
+        <w:rPr>
+          <w:rFonts w:ascii="Arial" w:hAnsi="Arial" w:cs="Arial"/>
+        </w:rPr>
+      </w:pPr>
+    </w:p>
+    <w:p>
+      <w:pPr>
+        <w:spacing w:after="0" w:line="240" w:lineRule="auto"/>
+        <w:rPr>
+          <w:rFonts w:ascii="Arial" w:hAnsi="Arial" w:cs="Arial"/>
+        </w:rPr>
+      </w:pPr>
+    </w:p>
+    <w:p>
+      <w:pPr>
+        <w:spacing w:after="0" w:line="240" w:lineRule="auto"/>
+        <w:rPr>
+          <w:rFonts w:ascii="Arial" w:hAnsi="Arial" w:cs="Arial"/>
+        </w:rPr>
+      </w:pPr>
+      <w:r>
+        <w:rPr>
+          <w:rFonts w:ascii="Arial" w:hAnsi="Arial" w:cs="Arial"/>
+        </w:rPr>
+        <w:lastRenderedPageBreak/>
+        <w:t>In the ZapSecurityTest.java class that I created I had to reconfigure the port number of my ZAP client. I missed the step where I was supposed to disable the API key as shown in the below screenshot.</w:t>
+      </w:r>
+    </w:p>
+    <w:p>
+      <w:pPr>
+        <w:spacing w:after="0" w:line="240" w:lineRule="auto"/>
+        <w:rPr>
+          <w:rFonts w:ascii="Arial" w:hAnsi="Arial" w:cs="Arial"/>
+        </w:rPr>
+      </w:pPr>
+    </w:p>
+    <w:p>
+      <w:pPr>
+        <w:spacing w:after="0" w:line="240" w:lineRule="auto"/>
+        <w:rPr>
+          <w:rFonts w:ascii="Arial" w:hAnsi="Arial" w:cs="Arial"/>
+        </w:rPr>
+      </w:pPr>
+    </w:p>
+    <w:p>
+      <w:pPr>
+        <w:spacing w:after="0" w:line="240" w:lineRule="auto"/>
+        <w:rPr>
+          <w:rFonts w:ascii="Arial" w:hAnsi="Arial" w:cs="Arial"/>
+        </w:rPr>
+      </w:pPr>
+      <w:r>
+        <w:rPr>
+          <w:noProof/>
+          <w:lang w:eastAsia="en-NZ"/>
+        </w:rPr>
+        <w:drawing>
+          <wp:inline distT="0" distB="0" distL="0" distR="0" wp14:anchorId="347F94C7" wp14:editId="16FB707F">
+            <wp:extent cx="4124325" cy="3223847"/>
+            <wp:effectExtent l="0" t="0" r="0" b="0"/>
+            <wp:docPr id="16" name="Picture 16"/>
+            <wp:cNvGraphicFramePr>
+              <a:graphicFrameLocks xmlns:a="http://schemas.openxmlformats.org/drawingml/2006/main" noChangeAspect="1"/>
+            </wp:cNvGraphicFramePr>
+            <a:graphic xmlns:a="http://schemas.openxmlformats.org/drawingml/2006/main">
+              <a:graphicData uri="http://schemas.openxmlformats.org/drawingml/2006/picture">
+                <pic:pic xmlns:pic="http://schemas.openxmlformats.org/drawingml/2006/picture">
+                  <pic:nvPicPr>
+                    <pic:cNvPr id="1" name=""/>
+                    <pic:cNvPicPr/>
+                  </pic:nvPicPr>
+                  <pic:blipFill>
+                    <a:blip r:embed="rId42"/>
+                    <a:stretch>
+                      <a:fillRect/>
+                    </a:stretch>
+                  </pic:blipFill>
+                  <pic:spPr>
+                    <a:xfrm>
+                      <a:off x="0" y="0"/>
+                      <a:ext cx="4136148" cy="3233089"/>
+                    </a:xfrm>
+                    <a:prstGeom prst="rect">
+                      <a:avLst/>
+                    </a:prstGeom>
+                  </pic:spPr>
+                </pic:pic>
+              </a:graphicData>
+            </a:graphic>
+          </wp:inline>
+        </w:drawing>
+      </w:r>
+    </w:p>
+    <w:p>
+      <w:pPr>
+        <w:spacing w:after="0" w:line="240" w:lineRule="auto"/>
+        <w:rPr>
+          <w:rFonts w:ascii="Arial" w:hAnsi="Arial" w:cs="Arial"/>
+        </w:rPr>
+      </w:pPr>
+    </w:p>
+    <w:p>
+      <w:pPr>
+        <w:spacing w:after="0" w:line="240" w:lineRule="auto"/>
+        <w:rPr>
+          <w:rFonts w:ascii="Arial" w:hAnsi="Arial" w:cs="Arial"/>
+        </w:rPr>
+      </w:pPr>
+      <w:r>
+        <w:rPr>
+          <w:rFonts w:ascii="Arial" w:hAnsi="Arial" w:cs="Arial"/>
+        </w:rPr>
+        <w:t xml:space="preserve">After doing these additional steps I was confident that I was going to have ZAP successfully integrate with the Selenium script. </w:t>
+      </w:r>
+      <w:r>
+        <w:rPr>
+          <w:rFonts w:ascii="Arial" w:hAnsi="Arial" w:cs="Arial"/>
+        </w:rPr>
+        <w:t>This was not the case as when running the scripts I was getting errors.</w:t>
+      </w:r>
+    </w:p>
+    <w:p>
+      <w:pPr>
+        <w:spacing w:after="0" w:line="240" w:lineRule="auto"/>
+        <w:rPr>
+          <w:rFonts w:ascii="Arial" w:hAnsi="Arial" w:cs="Arial"/>
+        </w:rPr>
+      </w:pPr>
+    </w:p>
+    <w:p>
+      <w:pPr>
+        <w:spacing w:after="0" w:line="240" w:lineRule="auto"/>
+        <w:rPr>
+          <w:rFonts w:ascii="Arial" w:hAnsi="Arial" w:cs="Arial"/>
+        </w:rPr>
+      </w:pPr>
+      <w:r>
+        <w:rPr>
+          <w:noProof/>
+          <w:lang w:eastAsia="en-NZ"/>
+        </w:rPr>
+        <w:lastRenderedPageBreak/>
+        <w:drawing>
+          <wp:inline distT="0" distB="0" distL="0" distR="0" wp14:anchorId="138CB518" wp14:editId="3C3011FA">
+            <wp:extent cx="4476750" cy="5248275"/>
+            <wp:effectExtent l="0" t="0" r="0" b="9525"/>
+            <wp:docPr id="18" name="Picture 18"/>
+            <wp:cNvGraphicFramePr>
+              <a:graphicFrameLocks xmlns:a="http://schemas.openxmlformats.org/drawingml/2006/main" noChangeAspect="1"/>
+            </wp:cNvGraphicFramePr>
+            <a:graphic xmlns:a="http://schemas.openxmlformats.org/drawingml/2006/main">
+              <a:graphicData uri="http://schemas.openxmlformats.org/drawingml/2006/picture">
+                <pic:pic xmlns:pic="http://schemas.openxmlformats.org/drawingml/2006/picture">
+                  <pic:nvPicPr>
+                    <pic:cNvPr id="1" name=""/>
+                    <pic:cNvPicPr/>
+                  </pic:nvPicPr>
+                  <pic:blipFill>
+                    <a:blip r:embed="rId43"/>
+                    <a:stretch>
+                      <a:fillRect/>
+                    </a:stretch>
+                  </pic:blipFill>
+                  <pic:spPr>
+                    <a:xfrm>
+                      <a:off x="0" y="0"/>
                       <a:ext cx="4476750" cy="5248275"/>
                     </a:xfrm>
                     <a:prstGeom prst="rect">
@@ -4187,7 +5225,7 @@
         <w:rPr>
           <w:rFonts w:ascii="Arial" w:hAnsi="Arial" w:cs="Arial"/>
         </w:rPr>
-        <w:t>I’ve been running out of troubleshooting ideas other than just reading back through the documentation and re-setting up my testing environment. Unfortunate</w:t>
+        <w:t>I’ve been running out of troubleshooting ideas other than just reading back through the documentation and re-setting up</w:t>
       </w:r>
       <w:bookmarkStart w:id="0" w:name="_GoBack"/>
       <w:bookmarkEnd w:id="0"/>
@@ -4195,7 +5233,7 @@
         <w:rPr>
           <w:rFonts w:ascii="Arial" w:hAnsi="Arial" w:cs="Arial"/>
         </w:rPr>
-        <w:t>ly, I’ve been running out of time to try and ge</w:t>
+        <w:t xml:space="preserve"> my testing environment. Unfortunately, I’ve been running out of time to try and ge</w:t>
       </w:r>
       <w:r>
         <w:rPr>
@@ -4203,11 +5241,319 @@
         </w:rPr>
         <w:t xml:space="preserve">t ZAP and selenium integrated toward the end of the semester. </w:t>
       </w:r>
+    </w:p>
+    <w:p>
+      <w:pPr>
+        <w:spacing w:after="0" w:line="240" w:lineRule="auto"/>
+        <w:rPr>
+          <w:rFonts w:ascii="Arial" w:hAnsi="Arial" w:cs="Arial"/>
+        </w:rPr>
+      </w:pPr>
+    </w:p>
+    <w:p>
+      <w:pPr>
+        <w:spacing w:after="0" w:line="240" w:lineRule="auto"/>
+        <w:rPr>
+          <w:rFonts w:ascii="Arial" w:hAnsi="Arial" w:cs="Arial"/>
+          <w:sz w:val="28"/>
+          <w:szCs w:val="28"/>
+        </w:rPr>
+      </w:pPr>
+    </w:p>
+    <w:p>
+      <w:pPr>
+        <w:spacing w:after="0" w:line="240" w:lineRule="auto"/>
+        <w:rPr>
+          <w:rFonts w:ascii="Arial" w:hAnsi="Arial" w:cs="Arial"/>
+          <w:sz w:val="28"/>
+          <w:szCs w:val="28"/>
+        </w:rPr>
+      </w:pPr>
+    </w:p>
+    <w:p>
+      <w:pPr>
+        <w:spacing w:after="0" w:line="240" w:lineRule="auto"/>
+        <w:rPr>
+          <w:rFonts w:ascii="Arial" w:hAnsi="Arial" w:cs="Arial"/>
+          <w:sz w:val="28"/>
+          <w:szCs w:val="28"/>
+        </w:rPr>
+      </w:pPr>
+    </w:p>
+    <w:p>
+      <w:pPr>
+        <w:spacing w:after="0" w:line="240" w:lineRule="auto"/>
+        <w:rPr>
+          <w:rFonts w:ascii="Arial" w:hAnsi="Arial" w:cs="Arial"/>
+          <w:sz w:val="28"/>
+          <w:szCs w:val="28"/>
+        </w:rPr>
+      </w:pPr>
+    </w:p>
+    <w:p>
+      <w:pPr>
+        <w:spacing w:after="0" w:line="240" w:lineRule="auto"/>
+        <w:rPr>
+          <w:rFonts w:ascii="Arial" w:hAnsi="Arial" w:cs="Arial"/>
+          <w:sz w:val="28"/>
+          <w:szCs w:val="28"/>
+        </w:rPr>
+      </w:pPr>
+    </w:p>
+    <w:p>
+      <w:pPr>
+        <w:spacing w:after="0" w:line="240" w:lineRule="auto"/>
+        <w:rPr>
+          <w:rFonts w:ascii="Arial" w:hAnsi="Arial" w:cs="Arial"/>
+          <w:sz w:val="28"/>
+          <w:szCs w:val="28"/>
+        </w:rPr>
+      </w:pPr>
+    </w:p>
+    <w:p>
+      <w:pPr>
+        <w:spacing w:after="0" w:line="240" w:lineRule="auto"/>
+        <w:rPr>
+          <w:rFonts w:ascii="Arial" w:hAnsi="Arial" w:cs="Arial"/>
+          <w:sz w:val="28"/>
+          <w:szCs w:val="28"/>
+        </w:rPr>
+      </w:pPr>
+    </w:p>
+    <w:p>
+      <w:pPr>
+        <w:spacing w:after="0" w:line="240" w:lineRule="auto"/>
+        <w:rPr>
+          <w:rFonts w:ascii="Arial" w:hAnsi="Arial" w:cs="Arial"/>
+          <w:sz w:val="28"/>
+          <w:szCs w:val="28"/>
+        </w:rPr>
+      </w:pPr>
+    </w:p>
+    <w:p>
+      <w:pPr>
+        <w:spacing w:after="0" w:line="240" w:lineRule="auto"/>
+        <w:rPr>
+          <w:rFonts w:ascii="Arial" w:hAnsi="Arial" w:cs="Arial"/>
+          <w:sz w:val="28"/>
+          <w:szCs w:val="28"/>
+        </w:rPr>
+      </w:pPr>
+    </w:p>
+    <w:p>
+      <w:pPr>
+        <w:spacing w:after="0" w:line="240" w:lineRule="auto"/>
+        <w:rPr>
+          <w:rFonts w:ascii="Arial" w:hAnsi="Arial" w:cs="Arial"/>
+          <w:sz w:val="28"/>
+          <w:szCs w:val="28"/>
+        </w:rPr>
+      </w:pPr>
+    </w:p>
+    <w:p>
+      <w:pPr>
+        <w:spacing w:after="0" w:line="240" w:lineRule="auto"/>
+        <w:rPr>
+          <w:rFonts w:ascii="Arial" w:hAnsi="Arial" w:cs="Arial"/>
+          <w:sz w:val="28"/>
+          <w:szCs w:val="28"/>
+        </w:rPr>
+      </w:pPr>
+    </w:p>
+    <w:p>
+      <w:pPr>
+        <w:spacing w:after="0" w:line="240" w:lineRule="auto"/>
+        <w:rPr>
+          <w:rFonts w:ascii="Arial" w:hAnsi="Arial" w:cs="Arial"/>
+          <w:sz w:val="28"/>
+          <w:szCs w:val="28"/>
+        </w:rPr>
+      </w:pPr>
+    </w:p>
+    <w:p>
+      <w:pPr>
+        <w:spacing w:after="0" w:line="240" w:lineRule="auto"/>
+        <w:rPr>
+          <w:rFonts w:ascii="Arial" w:hAnsi="Arial" w:cs="Arial"/>
+          <w:sz w:val="28"/>
+          <w:szCs w:val="28"/>
+        </w:rPr>
+      </w:pPr>
+    </w:p>
+    <w:p>
+      <w:pPr>
+        <w:spacing w:after="0" w:line="240" w:lineRule="auto"/>
+        <w:rPr>
+          <w:rFonts w:ascii="Arial" w:hAnsi="Arial" w:cs="Arial"/>
+          <w:sz w:val="28"/>
+          <w:szCs w:val="28"/>
+        </w:rPr>
+      </w:pPr>
+    </w:p>
+    <w:p>
+      <w:pPr>
+        <w:spacing w:after="0" w:line="240" w:lineRule="auto"/>
+        <w:rPr>
+          <w:rFonts w:ascii="Arial" w:hAnsi="Arial" w:cs="Arial"/>
+          <w:sz w:val="28"/>
+          <w:szCs w:val="28"/>
+        </w:rPr>
+      </w:pPr>
+      <w:r>
+        <w:rPr>
+          <w:rFonts w:ascii="Arial" w:hAnsi="Arial" w:cs="Arial"/>
+          <w:sz w:val="28"/>
+          <w:szCs w:val="28"/>
+        </w:rPr>
+        <w:t>Reflection</w:t>
+      </w:r>
+    </w:p>
+    <w:p>
+      <w:pPr>
+        <w:spacing w:after="0" w:line="240" w:lineRule="auto"/>
+        <w:rPr>
+          <w:rFonts w:ascii="Arial" w:hAnsi="Arial" w:cs="Arial"/>
+          <w:sz w:val="28"/>
+          <w:szCs w:val="28"/>
+        </w:rPr>
+      </w:pPr>
+    </w:p>
+    <w:p>
+      <w:pPr>
+        <w:spacing w:after="0" w:line="240" w:lineRule="auto"/>
+        <w:rPr>
+          <w:rFonts w:ascii="Arial" w:hAnsi="Arial" w:cs="Arial"/>
+        </w:rPr>
+      </w:pPr>
+      <w:r>
+        <w:rPr>
+          <w:rFonts w:ascii="Arial" w:hAnsi="Arial" w:cs="Arial"/>
+        </w:rPr>
+        <w:t>At the beginning of this semester I did not have much direction in where I wanted to go with project. I enjoyed the security paper that I had previously completed and felt like that was a good place for me to start. When first beginning my web application security project I really wanted to gain a broader knowledge of web application vulnerabilities and ways I can test and prevent these vulnerabilities. After getting direction from Faisal I started by working predominately with a software tool called ZAP. I had very briefly worked on this prior in the security paper. I watched and read various tutorial videos to help me along the way and got help from Faisal with the main objectives I should be trying to accomplish my project. In the end I wanted to have a project that could be carried on throughout semesters and even potentially handed on to new project students who were coming through. I basically documented everything I worked with, as I struggled with many things along the way and know that the help of some documentation would have saved me a very long time. Heading into project 2 next semester I would love to be able to integrate my project into other student’s projects. One way of doing this would be working alongside the Web students by running scans against their web applications searching for bugs or potential vulnerabilities. I think this can be easily implemented and I feel like I have the knowle</w:t>
+      </w:r>
+      <w:r>
+        <w:rPr>
+          <w:rFonts w:ascii="Arial" w:hAnsi="Arial" w:cs="Arial"/>
+        </w:rPr>
+        <w:t xml:space="preserve">dge to be able to do this now. I have documented my semester in this portfolio and included any problems, successes and learning experiences on which I have under gone. </w:t>
+      </w:r>
+    </w:p>
+    <w:p>
+      <w:pPr>
+        <w:spacing w:after="0" w:line="240" w:lineRule="auto"/>
+        <w:rPr>
+          <w:rFonts w:ascii="Arial" w:hAnsi="Arial" w:cs="Arial"/>
+        </w:rPr>
+      </w:pPr>
+    </w:p>
+    <w:p>
+      <w:pPr>
+        <w:spacing w:after="0" w:line="240" w:lineRule="auto"/>
+        <w:rPr>
+          <w:rFonts w:ascii="Arial" w:hAnsi="Arial" w:cs="Arial"/>
+        </w:rPr>
+      </w:pPr>
+      <w:r>
+        <w:rPr>
+          <w:rFonts w:ascii="Arial" w:hAnsi="Arial" w:cs="Arial"/>
+        </w:rPr>
+        <w:t>In conclusion, I can honestly say that I’ve learnt a huge amount about web security/web testing as a whole, which was my main objective of the semester. I had a lot of up’s and downs where I felt like I didn’t know where I was going with this project and where I felt un-enthusiastic but as a whole this has been a great semester of learning and I look forward to carrying on my project next semester.</w:t>
+      </w:r>
+    </w:p>
+    <w:p>
+      <w:pPr>
+        <w:spacing w:after="0" w:line="240" w:lineRule="auto"/>
+        <w:rPr>
+          <w:rFonts w:ascii="Arial" w:hAnsi="Arial" w:cs="Arial"/>
+        </w:rPr>
+      </w:pPr>
+    </w:p>
+    <w:p>
+      <w:pPr>
+        <w:spacing w:after="0" w:line="240" w:lineRule="auto"/>
+        <w:rPr>
+          <w:rFonts w:ascii="Arial" w:hAnsi="Arial" w:cs="Arial"/>
+          <w:sz w:val="28"/>
+          <w:szCs w:val="28"/>
+        </w:rPr>
+      </w:pPr>
+      <w:r>
+        <w:rPr>
+          <w:rFonts w:ascii="Arial" w:hAnsi="Arial" w:cs="Arial"/>
+          <w:sz w:val="28"/>
+          <w:szCs w:val="28"/>
+        </w:rPr>
+        <w:t>Documentation</w:t>
+      </w:r>
+    </w:p>
+    <w:p>
+      <w:pPr>
+        <w:spacing w:after="0" w:line="240" w:lineRule="auto"/>
+        <w:rPr>
+          <w:rFonts w:ascii="Arial" w:hAnsi="Arial" w:cs="Arial"/>
+          <w:sz w:val="28"/>
+          <w:szCs w:val="28"/>
+        </w:rPr>
+      </w:pPr>
+    </w:p>
+    <w:p>
+      <w:pPr>
+        <w:spacing w:after="0" w:line="240" w:lineRule="auto"/>
+        <w:rPr>
+          <w:rFonts w:ascii="Arial" w:hAnsi="Arial" w:cs="Arial"/>
+          <w:sz w:val="28"/>
+          <w:szCs w:val="28"/>
+        </w:rPr>
+      </w:pPr>
+      <w:hyperlink r:id="rId44" w:history="1">
+        <w:r>
+          <w:rPr>
+            <w:rStyle w:val="Hyperlink"/>
+            <w:rFonts w:ascii="Arial" w:hAnsi="Arial" w:cs="Arial"/>
+            <w:sz w:val="28"/>
+            <w:szCs w:val="28"/>
+          </w:rPr>
+          <w:t>https://github.com/szetko/Project1/blob/master/Documentation.md</w:t>
+        </w:r>
+      </w:hyperlink>
+    </w:p>
+    <w:p>
+      <w:pPr>
+        <w:spacing w:after="0" w:line="240" w:lineRule="auto"/>
+        <w:rPr>
+          <w:rFonts w:ascii="Arial" w:hAnsi="Arial" w:cs="Arial"/>
+          <w:sz w:val="28"/>
+          <w:szCs w:val="28"/>
+        </w:rPr>
+      </w:pPr>
+      <w:hyperlink r:id="rId45" w:history="1">
+        <w:r>
+          <w:rPr>
+            <w:rStyle w:val="Hyperlink"/>
+            <w:rFonts w:ascii="Arial" w:hAnsi="Arial" w:cs="Arial"/>
+            <w:sz w:val="28"/>
+            <w:szCs w:val="28"/>
+          </w:rPr>
+          <w:t>Documentation.md</w:t>
+        </w:r>
+      </w:hyperlink>
+    </w:p>
+    <w:p>
+      <w:pPr>
+        <w:spacing w:after="0" w:line="240" w:lineRule="auto"/>
+        <w:rPr>
+          <w:rFonts w:ascii="Arial" w:hAnsi="Arial" w:cs="Arial"/>
+          <w:sz w:val="28"/>
+          <w:szCs w:val="28"/>
+        </w:rPr>
+      </w:pPr>
     </w:p>
     <w:sectPr>
       <w:pgSz w:w="11906" w:h="16838"/>
       <w:pgMar w:top="1440" w:right="1440" w:bottom="1440" w:left="1440" w:header="567" w:footer="567" w:gutter="0"/>
+      <w:pgNumType w:start="0"/>
       <w:cols w:space="708"/>
+      <w:titlePg/>
       <w:docGrid w:linePitch="360"/>
     </w:sectPr>
   </w:body>
@@ -5550,6 +6896,31 @@
       <w:u w:val="single"/>
     </w:rPr>
   </w:style>
+  <w:style w:type="paragraph" w:styleId="NoSpacing">
+    <w:name w:val="No Spacing"/>
+    <w:link w:val="NoSpacingChar"/>
+    <w:uiPriority w:val="1"/>
+    <w:qFormat/>
+    <w:rsid w:val="0044092F"/>
+    <w:pPr>
+      <w:spacing w:after="0" w:line="240" w:lineRule="auto"/>
+    </w:pPr>
+    <w:rPr>
+      <w:rFonts w:eastAsiaTheme="minorEastAsia"/>
+      <w:lang w:val="en-US"/>
+    </w:rPr>
+  </w:style>
+  <w:style w:type="character" w:customStyle="1" w:styleId="NoSpacingChar">
+    <w:name w:val="No Spacing Char"/>
+    <w:basedOn w:val="DefaultParagraphFont"/>
+    <w:link w:val="NoSpacing"/>
+    <w:uiPriority w:val="1"/>
+    <w:rsid w:val="0044092F"/>
+    <w:rPr>
+      <w:rFonts w:eastAsiaTheme="minorEastAsia"/>
+      <w:lang w:val="en-US"/>
+    </w:rPr>
+  </w:style>
 </w:styles>
 </file>
 
@@ -5839,11 +7210,30 @@
 </file>
 
 <file path=customXml/item1.xml><?xml version="1.0" encoding="utf-8"?>
+<CoverPageProperties xmlns="http://schemas.microsoft.com/office/2006/coverPageProps">
+  <PublishDate/>
+  <Abstract>Web application security</Abstract>
+  <CompanyAddress/>
+  <CompanyPhone/>
+  <CompanyFax/>
+  <CompanyEmail>Zetksm1@student.op.ac.nz</CompanyEmail>
+</CoverPageProperties>
+</file>
+
+<file path=customXml/item2.xml><?xml version="1.0" encoding="utf-8"?>
 <b:Sources xmlns:b="http://schemas.openxmlformats.org/officeDocument/2006/bibliography" xmlns="http://schemas.openxmlformats.org/officeDocument/2006/bibliography" SelectedStyle="\APASixthEditionOfficeOnline.xsl" StyleName="APA" Version="6"/>
 </file>
 
 <file path=customXml/itemProps1.xml><?xml version="1.0" encoding="utf-8"?>
-<ds:datastoreItem xmlns:ds="http://schemas.openxmlformats.org/officeDocument/2006/customXml" ds:itemID="{035FD5BB-5B0B-492B-99DD-845E1F3D2086}">
+<ds:datastoreItem xmlns:ds="http://schemas.openxmlformats.org/officeDocument/2006/customXml" ds:itemID="{55AF091B-3C7A-41E3-B477-F2FDAA23CFDA}">
+  <ds:schemaRefs>
+    <ds:schemaRef ds:uri="http://schemas.microsoft.com/office/2006/coverPageProps"/>
+  </ds:schemaRefs>
+</ds:datastoreItem>
+</file>
+
+<file path=customXml/itemProps2.xml><?xml version="1.0" encoding="utf-8"?>
+<ds:datastoreItem xmlns:ds="http://schemas.openxmlformats.org/officeDocument/2006/customXml" ds:itemID="{CB53F006-2252-4958-8E50-F82801074E47}">
   <ds:schemaRefs>
     <ds:schemaRef ds:uri="http://schemas.openxmlformats.org/officeDocument/2006/bibliography"/>
   </ds:schemaRefs>

</xml_diff>